<commit_message>
Added C++14 language features and pdfs
</commit_message>
<xml_diff>
--- a/Language_Features/CPP14.docx
+++ b/Language_Features/CPP14.docx
@@ -13,22 +13,22 @@
       </w:pPr>
       <w:r>
         <w:rPr>
-          <w:sz w:val="38"/>
-          <w:szCs w:val="38"/>
+          <w:sz w:val="42"/>
+          <w:szCs w:val="42"/>
         </w:rPr>
         <w:t>C++ 1</w:t>
       </w:r>
       <w:r>
         <w:rPr>
-          <w:sz w:val="38"/>
-          <w:szCs w:val="38"/>
+          <w:sz w:val="42"/>
+          <w:szCs w:val="42"/>
         </w:rPr>
         <w:t>4</w:t>
       </w:r>
       <w:r>
         <w:rPr>
-          <w:sz w:val="38"/>
-          <w:szCs w:val="38"/>
+          <w:sz w:val="42"/>
+          <w:szCs w:val="42"/>
         </w:rPr>
         <w:t xml:space="preserve"> Language Features</w:t>
       </w:r>
@@ -60,8 +60,8 @@
           </w:pPr>
           <w:r>
             <w:rPr>
-              <w:sz w:val="32"/>
-              <w:szCs w:val="32"/>
+              <w:sz w:val="36"/>
+              <w:szCs w:val="36"/>
             </w:rPr>
             <w:t>Contents</w:t>
           </w:r>
@@ -69,10 +69,6 @@
         <w:p>
           <w:pPr>
             <w:pStyle w:val="TOC1"/>
-            <w:tabs>
-              <w:tab w:val="left" w:pos="480"/>
-              <w:tab w:val="right" w:leader="dot" w:pos="9350"/>
-            </w:tabs>
             <w:rPr>
               <w:rFonts w:asciiTheme="minorHAnsi" w:eastAsiaTheme="minorEastAsia" w:hAnsiTheme="minorHAnsi" w:cstheme="minorBidi"/>
               <w:noProof/>
@@ -103,7 +99,7 @@
             </w:rPr>
             <w:fldChar w:fldCharType="separate"/>
           </w:r>
-          <w:hyperlink w:anchor="_Toc190727455" w:history="1">
+          <w:hyperlink w:anchor="_Toc190787084" w:history="1">
             <w:r>
               <w:rPr>
                 <w:rStyle w:val="Hyperlink"/>
@@ -148,7 +144,7 @@
                 <w:noProof/>
                 <w:webHidden/>
               </w:rPr>
-              <w:instrText xml:space="preserve"> PAGEREF _Toc190727455 \h </w:instrText>
+              <w:instrText xml:space="preserve"> PAGEREF _Toc190787084 \h </w:instrText>
             </w:r>
             <w:r>
               <w:rPr>
@@ -182,10 +178,6 @@
         <w:p>
           <w:pPr>
             <w:pStyle w:val="TOC3"/>
-            <w:tabs>
-              <w:tab w:val="left" w:pos="1100"/>
-              <w:tab w:val="right" w:leader="dot" w:pos="9350"/>
-            </w:tabs>
             <w:rPr>
               <w:rFonts w:asciiTheme="minorHAnsi" w:eastAsiaTheme="minorEastAsia" w:hAnsiTheme="minorHAnsi" w:cstheme="minorBidi"/>
               <w:noProof/>
@@ -195,7 +187,7 @@
               <w14:ligatures w14:val="standardContextual"/>
             </w:rPr>
           </w:pPr>
-          <w:hyperlink w:anchor="_Toc190727456" w:history="1">
+          <w:hyperlink w:anchor="_Toc190787085" w:history="1">
             <w:r>
               <w:rPr>
                 <w:rStyle w:val="Hyperlink"/>
@@ -240,7 +232,7 @@
                 <w:noProof/>
                 <w:webHidden/>
               </w:rPr>
-              <w:instrText xml:space="preserve"> PAGEREF _Toc190727456 \h </w:instrText>
+              <w:instrText xml:space="preserve"> PAGEREF _Toc190787085 \h </w:instrText>
             </w:r>
             <w:r>
               <w:rPr>
@@ -274,10 +266,6 @@
         <w:p>
           <w:pPr>
             <w:pStyle w:val="TOC3"/>
-            <w:tabs>
-              <w:tab w:val="left" w:pos="1100"/>
-              <w:tab w:val="right" w:leader="dot" w:pos="9350"/>
-            </w:tabs>
             <w:rPr>
               <w:rFonts w:asciiTheme="minorHAnsi" w:eastAsiaTheme="minorEastAsia" w:hAnsiTheme="minorHAnsi" w:cstheme="minorBidi"/>
               <w:noProof/>
@@ -287,7 +275,7 @@
               <w14:ligatures w14:val="standardContextual"/>
             </w:rPr>
           </w:pPr>
-          <w:hyperlink w:anchor="_Toc190727457" w:history="1">
+          <w:hyperlink w:anchor="_Toc190787086" w:history="1">
             <w:r>
               <w:rPr>
                 <w:rStyle w:val="Hyperlink"/>
@@ -332,7 +320,7 @@
                 <w:noProof/>
                 <w:webHidden/>
               </w:rPr>
-              <w:instrText xml:space="preserve"> PAGEREF _Toc190727457 \h </w:instrText>
+              <w:instrText xml:space="preserve"> PAGEREF _Toc190787086 \h </w:instrText>
             </w:r>
             <w:r>
               <w:rPr>
@@ -366,10 +354,6 @@
         <w:p>
           <w:pPr>
             <w:pStyle w:val="TOC3"/>
-            <w:tabs>
-              <w:tab w:val="left" w:pos="1100"/>
-              <w:tab w:val="right" w:leader="dot" w:pos="9350"/>
-            </w:tabs>
             <w:rPr>
               <w:rFonts w:asciiTheme="minorHAnsi" w:eastAsiaTheme="minorEastAsia" w:hAnsiTheme="minorHAnsi" w:cstheme="minorBidi"/>
               <w:noProof/>
@@ -379,7 +363,7 @@
               <w14:ligatures w14:val="standardContextual"/>
             </w:rPr>
           </w:pPr>
-          <w:hyperlink w:anchor="_Toc190727458" w:history="1">
+          <w:hyperlink w:anchor="_Toc190787087" w:history="1">
             <w:r>
               <w:rPr>
                 <w:rStyle w:val="Hyperlink"/>
@@ -424,7 +408,7 @@
                 <w:noProof/>
                 <w:webHidden/>
               </w:rPr>
-              <w:instrText xml:space="preserve"> PAGEREF _Toc190727458 \h </w:instrText>
+              <w:instrText xml:space="preserve"> PAGEREF _Toc190787087 \h </w:instrText>
             </w:r>
             <w:r>
               <w:rPr>
@@ -458,10 +442,6 @@
         <w:p>
           <w:pPr>
             <w:pStyle w:val="TOC3"/>
-            <w:tabs>
-              <w:tab w:val="left" w:pos="1100"/>
-              <w:tab w:val="right" w:leader="dot" w:pos="9350"/>
-            </w:tabs>
             <w:rPr>
               <w:rFonts w:asciiTheme="minorHAnsi" w:eastAsiaTheme="minorEastAsia" w:hAnsiTheme="minorHAnsi" w:cstheme="minorBidi"/>
               <w:noProof/>
@@ -471,7 +451,7 @@
               <w14:ligatures w14:val="standardContextual"/>
             </w:rPr>
           </w:pPr>
-          <w:hyperlink w:anchor="_Toc190727459" w:history="1">
+          <w:hyperlink w:anchor="_Toc190787088" w:history="1">
             <w:r>
               <w:rPr>
                 <w:rStyle w:val="Hyperlink"/>
@@ -516,7 +496,7 @@
                 <w:noProof/>
                 <w:webHidden/>
               </w:rPr>
-              <w:instrText xml:space="preserve"> PAGEREF _Toc190727459 \h </w:instrText>
+              <w:instrText xml:space="preserve"> PAGEREF _Toc190787088 \h </w:instrText>
             </w:r>
             <w:r>
               <w:rPr>
@@ -550,10 +530,6 @@
         <w:p>
           <w:pPr>
             <w:pStyle w:val="TOC3"/>
-            <w:tabs>
-              <w:tab w:val="left" w:pos="1100"/>
-              <w:tab w:val="right" w:leader="dot" w:pos="9350"/>
-            </w:tabs>
             <w:rPr>
               <w:rFonts w:asciiTheme="minorHAnsi" w:eastAsiaTheme="minorEastAsia" w:hAnsiTheme="minorHAnsi" w:cstheme="minorBidi"/>
               <w:noProof/>
@@ -563,7 +539,7 @@
               <w14:ligatures w14:val="standardContextual"/>
             </w:rPr>
           </w:pPr>
-          <w:hyperlink w:anchor="_Toc190727460" w:history="1">
+          <w:hyperlink w:anchor="_Toc190787089" w:history="1">
             <w:r>
               <w:rPr>
                 <w:rStyle w:val="Hyperlink"/>
@@ -608,7 +584,7 @@
                 <w:noProof/>
                 <w:webHidden/>
               </w:rPr>
-              <w:instrText xml:space="preserve"> PAGEREF _Toc190727460 \h </w:instrText>
+              <w:instrText xml:space="preserve"> PAGEREF _Toc190787089 \h </w:instrText>
             </w:r>
             <w:r>
               <w:rPr>
@@ -642,10 +618,6 @@
         <w:p>
           <w:pPr>
             <w:pStyle w:val="TOC3"/>
-            <w:tabs>
-              <w:tab w:val="left" w:pos="1100"/>
-              <w:tab w:val="right" w:leader="dot" w:pos="9350"/>
-            </w:tabs>
             <w:rPr>
               <w:rFonts w:asciiTheme="minorHAnsi" w:eastAsiaTheme="minorEastAsia" w:hAnsiTheme="minorHAnsi" w:cstheme="minorBidi"/>
               <w:noProof/>
@@ -655,7 +627,7 @@
               <w14:ligatures w14:val="standardContextual"/>
             </w:rPr>
           </w:pPr>
-          <w:hyperlink w:anchor="_Toc190727461" w:history="1">
+          <w:hyperlink w:anchor="_Toc190787090" w:history="1">
             <w:r>
               <w:rPr>
                 <w:rStyle w:val="Hyperlink"/>
@@ -710,7 +682,7 @@
                 <w:noProof/>
                 <w:webHidden/>
               </w:rPr>
-              <w:instrText xml:space="preserve"> PAGEREF _Toc190727461 \h </w:instrText>
+              <w:instrText xml:space="preserve"> PAGEREF _Toc190787090 \h </w:instrText>
             </w:r>
             <w:r>
               <w:rPr>
@@ -744,10 +716,6 @@
         <w:p>
           <w:pPr>
             <w:pStyle w:val="TOC3"/>
-            <w:tabs>
-              <w:tab w:val="left" w:pos="1100"/>
-              <w:tab w:val="right" w:leader="dot" w:pos="9350"/>
-            </w:tabs>
             <w:rPr>
               <w:rFonts w:asciiTheme="minorHAnsi" w:eastAsiaTheme="minorEastAsia" w:hAnsiTheme="minorHAnsi" w:cstheme="minorBidi"/>
               <w:noProof/>
@@ -757,7 +725,7 @@
               <w14:ligatures w14:val="standardContextual"/>
             </w:rPr>
           </w:pPr>
-          <w:hyperlink w:anchor="_Toc190727462" w:history="1">
+          <w:hyperlink w:anchor="_Toc190787091" w:history="1">
             <w:r>
               <w:rPr>
                 <w:rStyle w:val="Hyperlink"/>
@@ -819,7 +787,7 @@
                 <w:noProof/>
                 <w:webHidden/>
               </w:rPr>
-              <w:instrText xml:space="preserve"> PAGEREF _Toc190727462 \h </w:instrText>
+              <w:instrText xml:space="preserve"> PAGEREF _Toc190787091 \h </w:instrText>
             </w:r>
             <w:r>
               <w:rPr>
@@ -853,10 +821,6 @@
         <w:p>
           <w:pPr>
             <w:pStyle w:val="TOC3"/>
-            <w:tabs>
-              <w:tab w:val="left" w:pos="1100"/>
-              <w:tab w:val="right" w:leader="dot" w:pos="9350"/>
-            </w:tabs>
             <w:rPr>
               <w:rFonts w:asciiTheme="minorHAnsi" w:eastAsiaTheme="minorEastAsia" w:hAnsiTheme="minorHAnsi" w:cstheme="minorBidi"/>
               <w:noProof/>
@@ -866,7 +830,7 @@
               <w14:ligatures w14:val="standardContextual"/>
             </w:rPr>
           </w:pPr>
-          <w:hyperlink w:anchor="_Toc190727463" w:history="1">
+          <w:hyperlink w:anchor="_Toc190787092" w:history="1">
             <w:r>
               <w:rPr>
                 <w:rStyle w:val="Hyperlink"/>
@@ -911,7 +875,7 @@
                 <w:noProof/>
                 <w:webHidden/>
               </w:rPr>
-              <w:instrText xml:space="preserve"> PAGEREF _Toc190727463 \h </w:instrText>
+              <w:instrText xml:space="preserve"> PAGEREF _Toc190787092 \h </w:instrText>
             </w:r>
             <w:r>
               <w:rPr>
@@ -945,10 +909,6 @@
         <w:p>
           <w:pPr>
             <w:pStyle w:val="TOC3"/>
-            <w:tabs>
-              <w:tab w:val="left" w:pos="1100"/>
-              <w:tab w:val="right" w:leader="dot" w:pos="9350"/>
-            </w:tabs>
             <w:rPr>
               <w:rFonts w:asciiTheme="minorHAnsi" w:eastAsiaTheme="minorEastAsia" w:hAnsiTheme="minorHAnsi" w:cstheme="minorBidi"/>
               <w:noProof/>
@@ -958,7 +918,7 @@
               <w14:ligatures w14:val="standardContextual"/>
             </w:rPr>
           </w:pPr>
-          <w:hyperlink w:anchor="_Toc190727464" w:history="1">
+          <w:hyperlink w:anchor="_Toc190787093" w:history="1">
             <w:r>
               <w:rPr>
                 <w:rStyle w:val="Hyperlink"/>
@@ -1003,7 +963,7 @@
                 <w:noProof/>
                 <w:webHidden/>
               </w:rPr>
-              <w:instrText xml:space="preserve"> PAGEREF _Toc190727464 \h </w:instrText>
+              <w:instrText xml:space="preserve"> PAGEREF _Toc190787093 \h </w:instrText>
             </w:r>
             <w:r>
               <w:rPr>
@@ -1037,10 +997,6 @@
         <w:p>
           <w:pPr>
             <w:pStyle w:val="TOC3"/>
-            <w:tabs>
-              <w:tab w:val="left" w:pos="1100"/>
-              <w:tab w:val="right" w:leader="dot" w:pos="9350"/>
-            </w:tabs>
             <w:rPr>
               <w:rFonts w:asciiTheme="minorHAnsi" w:eastAsiaTheme="minorEastAsia" w:hAnsiTheme="minorHAnsi" w:cstheme="minorBidi"/>
               <w:noProof/>
@@ -1050,7 +1006,7 @@
               <w14:ligatures w14:val="standardContextual"/>
             </w:rPr>
           </w:pPr>
-          <w:hyperlink w:anchor="_Toc190727465" w:history="1">
+          <w:hyperlink w:anchor="_Toc190787094" w:history="1">
             <w:r>
               <w:rPr>
                 <w:rStyle w:val="Hyperlink"/>
@@ -1095,7 +1051,7 @@
                 <w:noProof/>
                 <w:webHidden/>
               </w:rPr>
-              <w:instrText xml:space="preserve"> PAGEREF _Toc190727465 \h </w:instrText>
+              <w:instrText xml:space="preserve"> PAGEREF _Toc190787094 \h </w:instrText>
             </w:r>
             <w:r>
               <w:rPr>
@@ -1129,10 +1085,6 @@
         <w:p>
           <w:pPr>
             <w:pStyle w:val="TOC1"/>
-            <w:tabs>
-              <w:tab w:val="left" w:pos="480"/>
-              <w:tab w:val="right" w:leader="dot" w:pos="9350"/>
-            </w:tabs>
             <w:rPr>
               <w:rFonts w:asciiTheme="minorHAnsi" w:eastAsiaTheme="minorEastAsia" w:hAnsiTheme="minorHAnsi" w:cstheme="minorBidi"/>
               <w:noProof/>
@@ -1142,7 +1094,7 @@
               <w14:ligatures w14:val="standardContextual"/>
             </w:rPr>
           </w:pPr>
-          <w:hyperlink w:anchor="_Toc190727466" w:history="1">
+          <w:hyperlink w:anchor="_Toc190787095" w:history="1">
             <w:r>
               <w:rPr>
                 <w:rStyle w:val="Hyperlink"/>
@@ -1187,7 +1139,7 @@
                 <w:noProof/>
                 <w:webHidden/>
               </w:rPr>
-              <w:instrText xml:space="preserve"> PAGEREF _Toc190727466 \h </w:instrText>
+              <w:instrText xml:space="preserve"> PAGEREF _Toc190787095 \h </w:instrText>
             </w:r>
             <w:r>
               <w:rPr>
@@ -1221,10 +1173,6 @@
         <w:p>
           <w:pPr>
             <w:pStyle w:val="TOC3"/>
-            <w:tabs>
-              <w:tab w:val="left" w:pos="1100"/>
-              <w:tab w:val="right" w:leader="dot" w:pos="9350"/>
-            </w:tabs>
             <w:rPr>
               <w:rFonts w:asciiTheme="minorHAnsi" w:eastAsiaTheme="minorEastAsia" w:hAnsiTheme="minorHAnsi" w:cstheme="minorBidi"/>
               <w:noProof/>
@@ -1234,7 +1182,7 @@
               <w14:ligatures w14:val="standardContextual"/>
             </w:rPr>
           </w:pPr>
-          <w:hyperlink w:anchor="_Toc190727467" w:history="1">
+          <w:hyperlink w:anchor="_Toc190787096" w:history="1">
             <w:r>
               <w:rPr>
                 <w:rStyle w:val="Hyperlink"/>
@@ -1279,7 +1227,7 @@
                 <w:noProof/>
                 <w:webHidden/>
               </w:rPr>
-              <w:instrText xml:space="preserve"> PAGEREF _Toc190727467 \h </w:instrText>
+              <w:instrText xml:space="preserve"> PAGEREF _Toc190787096 \h </w:instrText>
             </w:r>
             <w:r>
               <w:rPr>
@@ -1313,10 +1261,6 @@
         <w:p>
           <w:pPr>
             <w:pStyle w:val="TOC3"/>
-            <w:tabs>
-              <w:tab w:val="left" w:pos="1100"/>
-              <w:tab w:val="right" w:leader="dot" w:pos="9350"/>
-            </w:tabs>
             <w:rPr>
               <w:rFonts w:asciiTheme="minorHAnsi" w:eastAsiaTheme="minorEastAsia" w:hAnsiTheme="minorHAnsi" w:cstheme="minorBidi"/>
               <w:noProof/>
@@ -1326,7 +1270,7 @@
               <w14:ligatures w14:val="standardContextual"/>
             </w:rPr>
           </w:pPr>
-          <w:hyperlink w:anchor="_Toc190727468" w:history="1">
+          <w:hyperlink w:anchor="_Toc190787097" w:history="1">
             <w:r>
               <w:rPr>
                 <w:rStyle w:val="Hyperlink"/>
@@ -1371,7 +1315,7 @@
                 <w:noProof/>
                 <w:webHidden/>
               </w:rPr>
-              <w:instrText xml:space="preserve"> PAGEREF _Toc190727468 \h </w:instrText>
+              <w:instrText xml:space="preserve"> PAGEREF _Toc190787097 \h </w:instrText>
             </w:r>
             <w:r>
               <w:rPr>
@@ -1405,10 +1349,6 @@
         <w:p>
           <w:pPr>
             <w:pStyle w:val="TOC3"/>
-            <w:tabs>
-              <w:tab w:val="left" w:pos="1100"/>
-              <w:tab w:val="right" w:leader="dot" w:pos="9350"/>
-            </w:tabs>
             <w:rPr>
               <w:rFonts w:asciiTheme="minorHAnsi" w:eastAsiaTheme="minorEastAsia" w:hAnsiTheme="minorHAnsi" w:cstheme="minorBidi"/>
               <w:noProof/>
@@ -1418,7 +1358,7 @@
               <w14:ligatures w14:val="standardContextual"/>
             </w:rPr>
           </w:pPr>
-          <w:hyperlink w:anchor="_Toc190727469" w:history="1">
+          <w:hyperlink w:anchor="_Toc190787098" w:history="1">
             <w:r>
               <w:rPr>
                 <w:rStyle w:val="Hyperlink"/>
@@ -1463,7 +1403,7 @@
                 <w:noProof/>
                 <w:webHidden/>
               </w:rPr>
-              <w:instrText xml:space="preserve"> PAGEREF _Toc190727469 \h </w:instrText>
+              <w:instrText xml:space="preserve"> PAGEREF _Toc190787098 \h </w:instrText>
             </w:r>
             <w:r>
               <w:rPr>
@@ -1497,10 +1437,6 @@
         <w:p>
           <w:pPr>
             <w:pStyle w:val="TOC3"/>
-            <w:tabs>
-              <w:tab w:val="left" w:pos="1100"/>
-              <w:tab w:val="right" w:leader="dot" w:pos="9350"/>
-            </w:tabs>
             <w:rPr>
               <w:rFonts w:asciiTheme="minorHAnsi" w:eastAsiaTheme="minorEastAsia" w:hAnsiTheme="minorHAnsi" w:cstheme="minorBidi"/>
               <w:noProof/>
@@ -1510,7 +1446,7 @@
               <w14:ligatures w14:val="standardContextual"/>
             </w:rPr>
           </w:pPr>
-          <w:hyperlink w:anchor="_Toc190727470" w:history="1">
+          <w:hyperlink w:anchor="_Toc190787099" w:history="1">
             <w:r>
               <w:rPr>
                 <w:rStyle w:val="Hyperlink"/>
@@ -1555,7 +1491,7 @@
                 <w:noProof/>
                 <w:webHidden/>
               </w:rPr>
-              <w:instrText xml:space="preserve"> PAGEREF _Toc190727470 \h </w:instrText>
+              <w:instrText xml:space="preserve"> PAGEREF _Toc190787099 \h </w:instrText>
             </w:r>
             <w:r>
               <w:rPr>
@@ -1589,10 +1525,6 @@
         <w:p>
           <w:pPr>
             <w:pStyle w:val="TOC1"/>
-            <w:tabs>
-              <w:tab w:val="left" w:pos="480"/>
-              <w:tab w:val="right" w:leader="dot" w:pos="9350"/>
-            </w:tabs>
             <w:rPr>
               <w:rFonts w:asciiTheme="minorHAnsi" w:eastAsiaTheme="minorEastAsia" w:hAnsiTheme="minorHAnsi" w:cstheme="minorBidi"/>
               <w:noProof/>
@@ -1602,7 +1534,7 @@
               <w14:ligatures w14:val="standardContextual"/>
             </w:rPr>
           </w:pPr>
-          <w:hyperlink w:anchor="_Toc190727471" w:history="1">
+          <w:hyperlink w:anchor="_Toc190787100" w:history="1">
             <w:r>
               <w:rPr>
                 <w:rStyle w:val="Hyperlink"/>
@@ -1647,7 +1579,7 @@
                 <w:noProof/>
                 <w:webHidden/>
               </w:rPr>
-              <w:instrText xml:space="preserve"> PAGEREF _Toc190727471 \h </w:instrText>
+              <w:instrText xml:space="preserve"> PAGEREF _Toc190787100 \h </w:instrText>
             </w:r>
             <w:r>
               <w:rPr>
@@ -1681,10 +1613,6 @@
         <w:p>
           <w:pPr>
             <w:pStyle w:val="TOC3"/>
-            <w:tabs>
-              <w:tab w:val="left" w:pos="1100"/>
-              <w:tab w:val="right" w:leader="dot" w:pos="9350"/>
-            </w:tabs>
             <w:rPr>
               <w:rFonts w:asciiTheme="minorHAnsi" w:eastAsiaTheme="minorEastAsia" w:hAnsiTheme="minorHAnsi" w:cstheme="minorBidi"/>
               <w:noProof/>
@@ -1694,7 +1622,7 @@
               <w14:ligatures w14:val="standardContextual"/>
             </w:rPr>
           </w:pPr>
-          <w:hyperlink w:anchor="_Toc190727472" w:history="1">
+          <w:hyperlink w:anchor="_Toc190787101" w:history="1">
             <w:r>
               <w:rPr>
                 <w:rStyle w:val="Hyperlink"/>
@@ -1718,17 +1646,7 @@
                 <w:rStyle w:val="Hyperlink"/>
                 <w:noProof/>
               </w:rPr>
-              <w:t xml:space="preserve">The </w:t>
-            </w:r>
-            <w:r>
-              <w:rPr>
-                <w:rStyle w:val="Hyperlink"/>
-                <w:rFonts w:ascii="Cascadia Mono" w:eastAsiaTheme="minorHAnsi" w:hAnsi="Cascadia Mono" w:cs="Cascadia Mono"/>
-                <w:noProof/>
-                <w:highlight w:val="white"/>
-                <w:lang w:eastAsia="en-US"/>
-              </w:rPr>
-              <w:t>std::make_unique</w:t>
+              <w:t>Standard User-Defined Literals</w:t>
             </w:r>
             <w:r>
               <w:rPr>
@@ -1749,7 +1667,7 @@
                 <w:noProof/>
                 <w:webHidden/>
               </w:rPr>
-              <w:instrText xml:space="preserve"> PAGEREF _Toc190727472 \h </w:instrText>
+              <w:instrText xml:space="preserve"> PAGEREF _Toc190787101 \h </w:instrText>
             </w:r>
             <w:r>
               <w:rPr>
@@ -1783,10 +1701,6 @@
         <w:p>
           <w:pPr>
             <w:pStyle w:val="TOC3"/>
-            <w:tabs>
-              <w:tab w:val="left" w:pos="1100"/>
-              <w:tab w:val="right" w:leader="dot" w:pos="9350"/>
-            </w:tabs>
             <w:rPr>
               <w:rFonts w:asciiTheme="minorHAnsi" w:eastAsiaTheme="minorEastAsia" w:hAnsiTheme="minorHAnsi" w:cstheme="minorBidi"/>
               <w:noProof/>
@@ -1796,7 +1710,7 @@
               <w14:ligatures w14:val="standardContextual"/>
             </w:rPr>
           </w:pPr>
-          <w:hyperlink w:anchor="_Toc190727473" w:history="1">
+          <w:hyperlink w:anchor="_Toc190787102" w:history="1">
             <w:r>
               <w:rPr>
                 <w:rStyle w:val="Hyperlink"/>
@@ -1830,7 +1744,7 @@
                 <w:highlight w:val="white"/>
                 <w:lang w:eastAsia="en-US"/>
               </w:rPr>
-              <w:t>std::exchange</w:t>
+              <w:t>std::make_unique</w:t>
             </w:r>
             <w:r>
               <w:rPr>
@@ -1851,7 +1765,7 @@
                 <w:noProof/>
                 <w:webHidden/>
               </w:rPr>
-              <w:instrText xml:space="preserve"> PAGEREF _Toc190727473 \h </w:instrText>
+              <w:instrText xml:space="preserve"> PAGEREF _Toc190787102 \h </w:instrText>
             </w:r>
             <w:r>
               <w:rPr>
@@ -1871,7 +1785,7 @@
                 <w:noProof/>
                 <w:webHidden/>
               </w:rPr>
-              <w:t>17</w:t>
+              <w:t>16</w:t>
             </w:r>
             <w:r>
               <w:rPr>
@@ -1885,10 +1799,6 @@
         <w:p>
           <w:pPr>
             <w:pStyle w:val="TOC3"/>
-            <w:tabs>
-              <w:tab w:val="left" w:pos="1100"/>
-              <w:tab w:val="right" w:leader="dot" w:pos="9350"/>
-            </w:tabs>
             <w:rPr>
               <w:rFonts w:asciiTheme="minorHAnsi" w:eastAsiaTheme="minorEastAsia" w:hAnsiTheme="minorHAnsi" w:cstheme="minorBidi"/>
               <w:noProof/>
@@ -1898,7 +1808,7 @@
               <w14:ligatures w14:val="standardContextual"/>
             </w:rPr>
           </w:pPr>
-          <w:hyperlink w:anchor="_Toc190727474" w:history="1">
+          <w:hyperlink w:anchor="_Toc190787103" w:history="1">
             <w:r>
               <w:rPr>
                 <w:rStyle w:val="Hyperlink"/>
@@ -1922,7 +1832,17 @@
                 <w:rStyle w:val="Hyperlink"/>
                 <w:noProof/>
               </w:rPr>
-              <w:t>Heterogeneous Lookup in Associative Containers</w:t>
+              <w:t xml:space="preserve">The </w:t>
+            </w:r>
+            <w:r>
+              <w:rPr>
+                <w:rStyle w:val="Hyperlink"/>
+                <w:rFonts w:ascii="Cascadia Mono" w:eastAsiaTheme="minorHAnsi" w:hAnsi="Cascadia Mono" w:cs="Cascadia Mono"/>
+                <w:noProof/>
+                <w:highlight w:val="white"/>
+                <w:lang w:eastAsia="en-US"/>
+              </w:rPr>
+              <w:t>std::exchange</w:t>
             </w:r>
             <w:r>
               <w:rPr>
@@ -1943,7 +1863,7 @@
                 <w:noProof/>
                 <w:webHidden/>
               </w:rPr>
-              <w:instrText xml:space="preserve"> PAGEREF _Toc190727474 \h </w:instrText>
+              <w:instrText xml:space="preserve"> PAGEREF _Toc190787103 \h </w:instrText>
             </w:r>
             <w:r>
               <w:rPr>
@@ -1963,7 +1883,7 @@
                 <w:noProof/>
                 <w:webHidden/>
               </w:rPr>
-              <w:t>18</w:t>
+              <w:t>17</w:t>
             </w:r>
             <w:r>
               <w:rPr>
@@ -1977,10 +1897,6 @@
         <w:p>
           <w:pPr>
             <w:pStyle w:val="TOC3"/>
-            <w:tabs>
-              <w:tab w:val="left" w:pos="1100"/>
-              <w:tab w:val="right" w:leader="dot" w:pos="9350"/>
-            </w:tabs>
             <w:rPr>
               <w:rFonts w:asciiTheme="minorHAnsi" w:eastAsiaTheme="minorEastAsia" w:hAnsiTheme="minorHAnsi" w:cstheme="minorBidi"/>
               <w:noProof/>
@@ -1990,7 +1906,7 @@
               <w14:ligatures w14:val="standardContextual"/>
             </w:rPr>
           </w:pPr>
-          <w:hyperlink w:anchor="_Toc190727475" w:history="1">
+          <w:hyperlink w:anchor="_Toc190787104" w:history="1">
             <w:r>
               <w:rPr>
                 <w:rStyle w:val="Hyperlink"/>
@@ -2014,17 +1930,7 @@
                 <w:rStyle w:val="Hyperlink"/>
                 <w:noProof/>
               </w:rPr>
-              <w:t xml:space="preserve">The </w:t>
-            </w:r>
-            <w:r>
-              <w:rPr>
-                <w:rStyle w:val="Hyperlink"/>
-                <w:rFonts w:ascii="Cascadia Mono" w:eastAsiaTheme="minorHAnsi" w:hAnsi="Cascadia Mono" w:cs="Cascadia Mono"/>
-                <w:noProof/>
-                <w:highlight w:val="white"/>
-                <w:lang w:eastAsia="en-US"/>
-              </w:rPr>
-              <w:t>std::quoted</w:t>
+              <w:t>Heterogeneous Lookup in Associative Containers</w:t>
             </w:r>
             <w:r>
               <w:rPr>
@@ -2045,7 +1951,7 @@
                 <w:noProof/>
                 <w:webHidden/>
               </w:rPr>
-              <w:instrText xml:space="preserve"> PAGEREF _Toc190727475 \h </w:instrText>
+              <w:instrText xml:space="preserve"> PAGEREF _Toc190787104 \h </w:instrText>
             </w:r>
             <w:r>
               <w:rPr>
@@ -2065,7 +1971,223 @@
                 <w:noProof/>
                 <w:webHidden/>
               </w:rPr>
+              <w:t>18</w:t>
+            </w:r>
+            <w:r>
+              <w:rPr>
+                <w:noProof/>
+                <w:webHidden/>
+              </w:rPr>
+              <w:fldChar w:fldCharType="end"/>
+            </w:r>
+          </w:hyperlink>
+        </w:p>
+        <w:p>
+          <w:pPr>
+            <w:pStyle w:val="TOC3"/>
+            <w:rPr>
+              <w:rFonts w:asciiTheme="minorHAnsi" w:eastAsiaTheme="minorEastAsia" w:hAnsiTheme="minorHAnsi" w:cstheme="minorBidi"/>
+              <w:noProof/>
+              <w:kern w:val="2"/>
+              <w:sz w:val="22"/>
+              <w:szCs w:val="20"/>
+              <w14:ligatures w14:val="standardContextual"/>
+            </w:rPr>
+          </w:pPr>
+          <w:hyperlink w:anchor="_Toc190787105" w:history="1">
+            <w:r>
+              <w:rPr>
+                <w:rStyle w:val="Hyperlink"/>
+                <w:noProof/>
+              </w:rPr>
+              <w:t>19.</w:t>
+            </w:r>
+            <w:r>
+              <w:rPr>
+                <w:rFonts w:asciiTheme="minorHAnsi" w:eastAsiaTheme="minorEastAsia" w:hAnsiTheme="minorHAnsi" w:cstheme="minorBidi"/>
+                <w:noProof/>
+                <w:kern w:val="2"/>
+                <w:sz w:val="22"/>
+                <w:szCs w:val="20"/>
+                <w14:ligatures w14:val="standardContextual"/>
+              </w:rPr>
+              <w:tab/>
+            </w:r>
+            <w:r>
+              <w:rPr>
+                <w:rStyle w:val="Hyperlink"/>
+                <w:noProof/>
+              </w:rPr>
+              <w:t xml:space="preserve">The </w:t>
+            </w:r>
+            <w:r>
+              <w:rPr>
+                <w:rStyle w:val="Hyperlink"/>
+                <w:rFonts w:ascii="Cascadia Mono" w:eastAsiaTheme="minorHAnsi" w:hAnsi="Cascadia Mono" w:cs="Cascadia Mono"/>
+                <w:noProof/>
+                <w:highlight w:val="white"/>
+                <w:lang w:eastAsia="en-US"/>
+              </w:rPr>
+              <w:t>std::quoted</w:t>
+            </w:r>
+            <w:r>
+              <w:rPr>
+                <w:noProof/>
+                <w:webHidden/>
+              </w:rPr>
+              <w:tab/>
+            </w:r>
+            <w:r>
+              <w:rPr>
+                <w:noProof/>
+                <w:webHidden/>
+              </w:rPr>
+              <w:fldChar w:fldCharType="begin"/>
+            </w:r>
+            <w:r>
+              <w:rPr>
+                <w:noProof/>
+                <w:webHidden/>
+              </w:rPr>
+              <w:instrText xml:space="preserve"> PAGEREF _Toc190787105 \h </w:instrText>
+            </w:r>
+            <w:r>
+              <w:rPr>
+                <w:noProof/>
+                <w:webHidden/>
+              </w:rPr>
+            </w:r>
+            <w:r>
+              <w:rPr>
+                <w:noProof/>
+                <w:webHidden/>
+              </w:rPr>
+              <w:fldChar w:fldCharType="separate"/>
+            </w:r>
+            <w:r>
+              <w:rPr>
+                <w:noProof/>
+                <w:webHidden/>
+              </w:rPr>
               <w:t>19</w:t>
+            </w:r>
+            <w:r>
+              <w:rPr>
+                <w:noProof/>
+                <w:webHidden/>
+              </w:rPr>
+              <w:fldChar w:fldCharType="end"/>
+            </w:r>
+          </w:hyperlink>
+        </w:p>
+        <w:p>
+          <w:pPr>
+            <w:pStyle w:val="TOC3"/>
+            <w:rPr>
+              <w:rFonts w:asciiTheme="minorHAnsi" w:eastAsiaTheme="minorEastAsia" w:hAnsiTheme="minorHAnsi" w:cstheme="minorBidi"/>
+              <w:noProof/>
+              <w:kern w:val="2"/>
+              <w:sz w:val="22"/>
+              <w:szCs w:val="20"/>
+              <w14:ligatures w14:val="standardContextual"/>
+            </w:rPr>
+          </w:pPr>
+          <w:hyperlink w:anchor="_Toc190787106" w:history="1">
+            <w:r>
+              <w:rPr>
+                <w:rStyle w:val="Hyperlink"/>
+                <w:noProof/>
+              </w:rPr>
+              <w:t>20.</w:t>
+            </w:r>
+            <w:r>
+              <w:rPr>
+                <w:rFonts w:asciiTheme="minorHAnsi" w:eastAsiaTheme="minorEastAsia" w:hAnsiTheme="minorHAnsi" w:cstheme="minorBidi"/>
+                <w:noProof/>
+                <w:kern w:val="2"/>
+                <w:sz w:val="22"/>
+                <w:szCs w:val="20"/>
+                <w14:ligatures w14:val="standardContextual"/>
+              </w:rPr>
+              <w:tab/>
+            </w:r>
+            <w:r>
+              <w:rPr>
+                <w:rStyle w:val="Hyperlink"/>
+                <w:noProof/>
+              </w:rPr>
+              <w:t xml:space="preserve">The </w:t>
+            </w:r>
+            <w:r>
+              <w:rPr>
+                <w:rStyle w:val="Hyperlink"/>
+                <w:rFonts w:ascii="Cascadia Mono" w:eastAsiaTheme="minorHAnsi" w:hAnsi="Cascadia Mono" w:cs="Cascadia Mono"/>
+                <w:noProof/>
+                <w:highlight w:val="white"/>
+                <w:lang w:eastAsia="en-US"/>
+              </w:rPr>
+              <w:t>std::integer_sequ</w:t>
+            </w:r>
+            <w:r>
+              <w:rPr>
+                <w:rStyle w:val="Hyperlink"/>
+                <w:rFonts w:ascii="Cascadia Mono" w:eastAsiaTheme="minorHAnsi" w:hAnsi="Cascadia Mono" w:cs="Cascadia Mono"/>
+                <w:noProof/>
+                <w:highlight w:val="white"/>
+                <w:lang w:eastAsia="en-US"/>
+              </w:rPr>
+              <w:t>e</w:t>
+            </w:r>
+            <w:r>
+              <w:rPr>
+                <w:rStyle w:val="Hyperlink"/>
+                <w:rFonts w:ascii="Cascadia Mono" w:eastAsiaTheme="minorHAnsi" w:hAnsi="Cascadia Mono" w:cs="Cascadia Mono"/>
+                <w:noProof/>
+                <w:highlight w:val="white"/>
+                <w:lang w:eastAsia="en-US"/>
+              </w:rPr>
+              <w:t>nce</w:t>
+            </w:r>
+            <w:r>
+              <w:rPr>
+                <w:noProof/>
+                <w:webHidden/>
+              </w:rPr>
+              <w:tab/>
+            </w:r>
+            <w:r>
+              <w:rPr>
+                <w:noProof/>
+                <w:webHidden/>
+              </w:rPr>
+              <w:fldChar w:fldCharType="begin"/>
+            </w:r>
+            <w:r>
+              <w:rPr>
+                <w:noProof/>
+                <w:webHidden/>
+              </w:rPr>
+              <w:instrText xml:space="preserve"> PAGEREF _Toc190787106 \h </w:instrText>
+            </w:r>
+            <w:r>
+              <w:rPr>
+                <w:noProof/>
+                <w:webHidden/>
+              </w:rPr>
+            </w:r>
+            <w:r>
+              <w:rPr>
+                <w:noProof/>
+                <w:webHidden/>
+              </w:rPr>
+              <w:fldChar w:fldCharType="separate"/>
+            </w:r>
+            <w:r>
+              <w:rPr>
+                <w:noProof/>
+                <w:webHidden/>
+              </w:rPr>
+              <w:t>20</w:t>
             </w:r>
             <w:r>
               <w:rPr>
@@ -2079,6 +2201,11 @@
         <w:p>
           <w:pPr>
             <w:spacing w:line="240" w:lineRule="auto"/>
+            <w:rPr>
+              <w:b/>
+              <w:bCs/>
+              <w:noProof/>
+            </w:rPr>
           </w:pPr>
           <w:r>
             <w:rPr>
@@ -2093,25 +2220,17 @@
         </w:p>
       </w:sdtContent>
     </w:sdt>
+    <w:bookmarkStart w:id="0" w:name="_Toc190787084" w:displacedByCustomXml="prev"/>
     <w:p>
       <w:pPr>
-        <w:pStyle w:val="NoSpacing"/>
-        <w:rPr>
-          <w:noProof/>
-        </w:rPr>
-        <w:sectPr>
-          <w:type w:val="continuous"/>
-          <w:pgSz w:w="12240" w:h="15840"/>
-          <w:pgMar w:top="1440" w:right="1440" w:bottom="1440" w:left="1440" w:header="720" w:footer="720" w:gutter="0"/>
-          <w:pgBorders w:offsetFrom="page">
-            <w:top w:val="single" w:sz="4" w:space="24" w:color="auto"/>
-            <w:left w:val="single" w:sz="4" w:space="24" w:color="auto"/>
-            <w:bottom w:val="single" w:sz="4" w:space="24" w:color="auto"/>
-            <w:right w:val="single" w:sz="4" w:space="24" w:color="auto"/>
-          </w:pgBorders>
-          <w:cols w:space="720"/>
-          <w:docGrid w:linePitch="360"/>
-        </w:sectPr>
+        <w:spacing w:after="160" w:line="259" w:lineRule="auto"/>
+        <w:jc w:val="left"/>
+        <w:rPr>
+          <w:rFonts w:eastAsiaTheme="majorEastAsia" w:cstheme="majorBidi"/>
+          <w:color w:val="2F5496" w:themeColor="accent1" w:themeShade="BF"/>
+          <w:sz w:val="32"/>
+          <w:szCs w:val="32"/>
+        </w:rPr>
       </w:pPr>
       <w:r>
         <w:br w:type="page"/>
@@ -2121,7 +2240,6 @@
       <w:pPr>
         <w:pStyle w:val="Heading1"/>
       </w:pPr>
-      <w:bookmarkStart w:id="0" w:name="_Toc190727455"/>
       <w:r>
         <w:lastRenderedPageBreak/>
         <w:t>Core Language Features</w:t>
@@ -2132,7 +2250,7 @@
       <w:pPr>
         <w:pStyle w:val="Heading3"/>
       </w:pPr>
-      <w:bookmarkStart w:id="1" w:name="_Toc190727456"/>
+      <w:bookmarkStart w:id="1" w:name="_Toc190787085"/>
       <w:r>
         <w:t>Digit Separators</w:t>
       </w:r>
@@ -3087,7 +3205,7 @@
       <w:pPr>
         <w:pStyle w:val="Heading3"/>
       </w:pPr>
-      <w:bookmarkStart w:id="2" w:name="_Toc190727457"/>
+      <w:bookmarkStart w:id="2" w:name="_Toc190787086"/>
       <w:r>
         <w:t>Binary Literals</w:t>
       </w:r>
@@ -3402,19 +3520,15 @@
         <w:t>// Bit 2</w:t>
       </w:r>
     </w:p>
-    <w:p/>
     <w:p>
       <w:pPr>
         <w:pStyle w:val="ListParagraph"/>
-        <w:numPr>
-          <w:ilvl w:val="0"/>
-          <w:numId w:val="44"/>
-        </w:numPr>
-      </w:pPr>
-      <w:r>
-        <w:lastRenderedPageBreak/>
-        <w:t>Example 2:</w:t>
-      </w:r>
+      </w:pPr>
+    </w:p>
+    <w:p>
+      <w:pPr>
+        <w:pStyle w:val="ListParagraph"/>
+      </w:pPr>
     </w:p>
     <w:tbl>
       <w:tblPr>
@@ -3443,57 +3557,13 @@
               <w:jc w:val="left"/>
               <w:rPr>
                 <w:rFonts w:ascii="Cascadia Mono" w:eastAsiaTheme="minorHAnsi" w:hAnsi="Cascadia Mono" w:cs="Cascadia Mono"/>
-                <w:color w:val="000000"/>
+                <w:color w:val="0000FF"/>
                 <w:sz w:val="23"/>
                 <w:szCs w:val="23"/>
                 <w:highlight w:val="white"/>
                 <w:lang w:eastAsia="en-US"/>
               </w:rPr>
             </w:pPr>
-            <w:r>
-              <w:rPr>
-                <w:rFonts w:ascii="Cascadia Mono" w:eastAsiaTheme="minorHAnsi" w:hAnsi="Cascadia Mono" w:cs="Cascadia Mono"/>
-                <w:color w:val="0000FF"/>
-                <w:sz w:val="23"/>
-                <w:szCs w:val="23"/>
-                <w:highlight w:val="white"/>
-                <w:lang w:eastAsia="en-US"/>
-              </w:rPr>
-              <w:t>using</w:t>
-            </w:r>
-            <w:r>
-              <w:rPr>
-                <w:rFonts w:ascii="Cascadia Mono" w:eastAsiaTheme="minorHAnsi" w:hAnsi="Cascadia Mono" w:cs="Cascadia Mono"/>
-                <w:color w:val="000000"/>
-                <w:sz w:val="23"/>
-                <w:szCs w:val="23"/>
-                <w:highlight w:val="white"/>
-                <w:lang w:eastAsia="en-US"/>
-              </w:rPr>
-              <w:t xml:space="preserve"> </w:t>
-            </w:r>
-            <w:r>
-              <w:rPr>
-                <w:rFonts w:ascii="Cascadia Mono" w:eastAsiaTheme="minorHAnsi" w:hAnsi="Cascadia Mono" w:cs="Cascadia Mono"/>
-                <w:color w:val="0000FF"/>
-                <w:sz w:val="23"/>
-                <w:szCs w:val="23"/>
-                <w:highlight w:val="white"/>
-                <w:lang w:eastAsia="en-US"/>
-              </w:rPr>
-              <w:t>namespace</w:t>
-            </w:r>
-            <w:r>
-              <w:rPr>
-                <w:rFonts w:ascii="Cascadia Mono" w:eastAsiaTheme="minorHAnsi" w:hAnsi="Cascadia Mono" w:cs="Cascadia Mono"/>
-                <w:color w:val="000000"/>
-                <w:sz w:val="23"/>
-                <w:szCs w:val="23"/>
-                <w:highlight w:val="white"/>
-                <w:lang w:eastAsia="en-US"/>
-              </w:rPr>
-              <w:t xml:space="preserve"> std;</w:t>
-            </w:r>
           </w:p>
           <w:p>
             <w:pPr>
@@ -4373,7 +4443,7 @@
       <w:pPr>
         <w:pStyle w:val="Heading3"/>
       </w:pPr>
-      <w:bookmarkStart w:id="3" w:name="_Toc190727458"/>
+      <w:bookmarkStart w:id="3" w:name="_Toc190787087"/>
       <w:r>
         <w:t>Generic Lambdas</w:t>
       </w:r>
@@ -6165,7 +6235,7 @@
       <w:pPr>
         <w:pStyle w:val="Heading3"/>
       </w:pPr>
-      <w:bookmarkStart w:id="4" w:name="_Toc190727459"/>
+      <w:bookmarkStart w:id="4" w:name="_Toc190787088"/>
       <w:r>
         <w:lastRenderedPageBreak/>
         <w:t>Generalized Lambda Captures</w:t>
@@ -7482,7 +7552,7 @@
       <w:pPr>
         <w:pStyle w:val="Heading3"/>
       </w:pPr>
-      <w:bookmarkStart w:id="5" w:name="_Toc190727460"/>
+      <w:bookmarkStart w:id="5" w:name="_Toc190787089"/>
       <w:r>
         <w:lastRenderedPageBreak/>
         <w:t>Return Type Deduction for Functions</w:t>
@@ -9179,7 +9249,7 @@
       <w:pPr>
         <w:pStyle w:val="Heading3"/>
       </w:pPr>
-      <w:bookmarkStart w:id="6" w:name="_Toc190727461"/>
+      <w:bookmarkStart w:id="6" w:name="_Toc190787090"/>
       <w:r>
         <w:lastRenderedPageBreak/>
         <w:t xml:space="preserve">The </w:t>
@@ -11911,7 +11981,7 @@
       <w:pPr>
         <w:pStyle w:val="Heading3"/>
       </w:pPr>
-      <w:bookmarkStart w:id="7" w:name="_Toc190727462"/>
+      <w:bookmarkStart w:id="7" w:name="_Toc190787091"/>
       <w:r>
         <w:t xml:space="preserve">Relaxed </w:t>
       </w:r>
@@ -13808,9 +13878,8 @@
       <w:pPr>
         <w:pStyle w:val="Heading3"/>
       </w:pPr>
-      <w:bookmarkStart w:id="8" w:name="_Toc190727463"/>
-      <w:r>
-        <w:lastRenderedPageBreak/>
+      <w:bookmarkStart w:id="8" w:name="_Toc190787092"/>
+      <w:r>
         <w:t>Variable Templates</w:t>
       </w:r>
       <w:bookmarkEnd w:id="8"/>
@@ -15204,7 +15273,7 @@
       <w:pPr>
         <w:pStyle w:val="Heading3"/>
       </w:pPr>
-      <w:bookmarkStart w:id="9" w:name="_Toc190727464"/>
+      <w:bookmarkStart w:id="9" w:name="_Toc190787093"/>
       <w:r>
         <w:t>Deprecated Attribute</w:t>
       </w:r>
@@ -15267,7 +15336,6 @@
         <w:pStyle w:val="Heading4"/>
       </w:pPr>
       <w:r>
-        <w:lastRenderedPageBreak/>
         <w:t xml:space="preserve">Why Do We Need </w:t>
       </w:r>
       <w:r>
@@ -16654,7 +16722,7 @@
       <w:pPr>
         <w:pStyle w:val="Heading3"/>
       </w:pPr>
-      <w:bookmarkStart w:id="10" w:name="_Toc190727465"/>
+      <w:bookmarkStart w:id="10" w:name="_Toc190787094"/>
       <w:r>
         <w:t>Sized Deallocation</w:t>
       </w:r>
@@ -16816,6 +16884,7 @@
         </w:numPr>
       </w:pPr>
       <w:r>
+        <w:lastRenderedPageBreak/>
         <w:t>Some custom memory allocators need to know the exact size of the object when freeing memory.</w:t>
       </w:r>
     </w:p>
@@ -16828,7 +16897,6 @@
         </w:numPr>
       </w:pPr>
       <w:r>
-        <w:lastRenderedPageBreak/>
         <w:t xml:space="preserve">Before C++14, </w:t>
       </w:r>
       <w:r>
@@ -17659,7 +17727,7 @@
       <w:pPr>
         <w:pStyle w:val="Heading1"/>
       </w:pPr>
-      <w:bookmarkStart w:id="11" w:name="_Toc190727466"/>
+      <w:bookmarkStart w:id="11" w:name="_Toc190787095"/>
       <w:r>
         <w:lastRenderedPageBreak/>
         <w:t>Class-Related Features</w:t>
@@ -17670,7 +17738,7 @@
       <w:pPr>
         <w:pStyle w:val="Heading3"/>
       </w:pPr>
-      <w:bookmarkStart w:id="12" w:name="_Toc190727467"/>
+      <w:bookmarkStart w:id="12" w:name="_Toc190787096"/>
       <w:r>
         <w:t>Default Member Initializers for Bit-Fields</w:t>
       </w:r>
@@ -18688,7 +18756,7 @@
       <w:pPr>
         <w:pStyle w:val="Heading3"/>
       </w:pPr>
-      <w:bookmarkStart w:id="13" w:name="_Toc190727468"/>
+      <w:bookmarkStart w:id="13" w:name="_Toc190787097"/>
       <w:r>
         <w:t>Relaxed Requirements for constexpr Member Functions</w:t>
       </w:r>
@@ -21127,7 +21195,7 @@
       <w:pPr>
         <w:pStyle w:val="Heading3"/>
       </w:pPr>
-      <w:bookmarkStart w:id="14" w:name="_Toc190727469"/>
+      <w:bookmarkStart w:id="14" w:name="_Toc190787098"/>
       <w:r>
         <w:t>Inheriting Constructors</w:t>
       </w:r>
@@ -22683,7 +22751,7 @@
       <w:pPr>
         <w:pStyle w:val="Heading3"/>
       </w:pPr>
-      <w:bookmarkStart w:id="15" w:name="_Toc190727470"/>
+      <w:bookmarkStart w:id="15" w:name="_Toc190787099"/>
       <w:r>
         <w:t>Aggregate Initialization with Member Initializers</w:t>
       </w:r>
@@ -24007,12 +24075,22 @@
       <w:pPr>
         <w:pStyle w:val="Heading1"/>
       </w:pPr>
-      <w:bookmarkStart w:id="16" w:name="_Toc190727471"/>
+      <w:bookmarkStart w:id="16" w:name="_Toc190787100"/>
       <w:r>
         <w:lastRenderedPageBreak/>
         <w:t>Standard Library Features</w:t>
       </w:r>
       <w:bookmarkEnd w:id="16"/>
+    </w:p>
+    <w:p>
+      <w:pPr>
+        <w:pStyle w:val="Heading3"/>
+      </w:pPr>
+      <w:bookmarkStart w:id="17" w:name="_Toc190787101"/>
+      <w:r>
+        <w:t>Standard User-Defined Literals</w:t>
+      </w:r>
+      <w:bookmarkEnd w:id="17"/>
     </w:p>
     <w:p>
       <w:pPr>
@@ -24177,13 +24255,7 @@
         <w:t>std::chrono</w:t>
       </w:r>
       <w:r>
-        <w:t xml:space="preserve">, </w:t>
-      </w:r>
-      <w:r>
-        <w:t xml:space="preserve">or </w:t>
-      </w:r>
-      <w:r>
-        <w:t xml:space="preserve"> </w:t>
+        <w:t xml:space="preserve">, or  </w:t>
       </w:r>
       <w:r>
         <w:rPr>
@@ -25354,7 +25426,7 @@
       <w:pPr>
         <w:pStyle w:val="Heading3"/>
       </w:pPr>
-      <w:bookmarkStart w:id="17" w:name="_Toc190727472"/>
+      <w:bookmarkStart w:id="18" w:name="_Toc190787102"/>
       <w:r>
         <w:t xml:space="preserve">The </w:t>
       </w:r>
@@ -25383,7 +25455,7 @@
         </w:rPr>
         <w:t>make_unique</w:t>
       </w:r>
-      <w:bookmarkEnd w:id="17"/>
+      <w:bookmarkEnd w:id="18"/>
       <w:proofErr w:type="spellEnd"/>
     </w:p>
     <w:p>
@@ -25433,10 +25505,7 @@
       </w:r>
       <w:proofErr w:type="spellEnd"/>
       <w:r>
-        <w:t xml:space="preserve"> </w:t>
-      </w:r>
-      <w:r>
-        <w:t xml:space="preserve">function was introduced as a </w:t>
+        <w:t xml:space="preserve"> function was introduced as a </w:t>
       </w:r>
       <w:r>
         <w:rPr>
@@ -25470,10 +25539,7 @@
         <w:t>unique_ptr</w:t>
       </w:r>
       <w:r>
-        <w:t xml:space="preserve"> </w:t>
-      </w:r>
-      <w:r>
-        <w:t>objects.</w:t>
+        <w:t xml:space="preserve"> objects.</w:t>
       </w:r>
     </w:p>
     <w:tbl>
@@ -26321,7 +26387,6 @@
         </w:tc>
       </w:tr>
     </w:tbl>
-    <w:p/>
     <w:p>
       <w:pPr>
         <w:pStyle w:val="Heading4"/>
@@ -27156,7 +27221,7 @@
       <w:pPr>
         <w:pStyle w:val="Heading3"/>
       </w:pPr>
-      <w:bookmarkStart w:id="18" w:name="_Toc190727473"/>
+      <w:bookmarkStart w:id="19" w:name="_Toc190787103"/>
       <w:r>
         <w:t xml:space="preserve">The </w:t>
       </w:r>
@@ -27184,7 +27249,7 @@
         </w:rPr>
         <w:t>exchange</w:t>
       </w:r>
-      <w:bookmarkEnd w:id="18"/>
+      <w:bookmarkEnd w:id="19"/>
     </w:p>
     <w:p>
       <w:pPr>
@@ -28129,12 +28194,12 @@
       <w:pPr>
         <w:pStyle w:val="Heading3"/>
       </w:pPr>
-      <w:bookmarkStart w:id="19" w:name="_Toc190727474"/>
+      <w:bookmarkStart w:id="20" w:name="_Toc190787104"/>
       <w:r>
         <w:lastRenderedPageBreak/>
         <w:t>Heterogeneous Lookup in Associative Containers</w:t>
       </w:r>
-      <w:bookmarkEnd w:id="19"/>
+      <w:bookmarkEnd w:id="20"/>
     </w:p>
     <w:p>
       <w:pPr>
@@ -29801,7 +29866,6 @@
           <w:b w:val="0"/>
           <w:bCs w:val="0"/>
         </w:rPr>
-        <w:lastRenderedPageBreak/>
         <w:t>Summary</w:t>
       </w:r>
     </w:p>
@@ -30350,7 +30414,7 @@
       <w:pPr>
         <w:pStyle w:val="Heading3"/>
       </w:pPr>
-      <w:bookmarkStart w:id="20" w:name="_Toc190727475"/>
+      <w:bookmarkStart w:id="21" w:name="_Toc190787105"/>
       <w:r>
         <w:t xml:space="preserve">The </w:t>
       </w:r>
@@ -30378,7 +30442,7 @@
         </w:rPr>
         <w:t>quoted</w:t>
       </w:r>
-      <w:bookmarkEnd w:id="20"/>
+      <w:bookmarkEnd w:id="21"/>
     </w:p>
     <w:p>
       <w:pPr>
@@ -31278,7 +31342,6 @@
           <w:b w:val="0"/>
           <w:bCs w:val="0"/>
         </w:rPr>
-        <w:lastRenderedPageBreak/>
         <w:t xml:space="preserve">Summary: Why Use </w:t>
       </w:r>
       <w:proofErr w:type="gramStart"/>
@@ -31919,6 +31982,1517 @@
       </w:tr>
     </w:tbl>
     <w:p/>
+    <w:p/>
+    <w:p>
+      <w:pPr>
+        <w:pStyle w:val="Heading3"/>
+      </w:pPr>
+      <w:bookmarkStart w:id="22" w:name="_Toc190787106"/>
+      <w:r>
+        <w:t xml:space="preserve">The </w:t>
+      </w:r>
+      <w:proofErr w:type="gramStart"/>
+      <w:r>
+        <w:rPr>
+          <w:rFonts w:ascii="Cascadia Mono" w:eastAsiaTheme="minorHAnsi" w:hAnsi="Cascadia Mono" w:cs="Cascadia Mono"/>
+          <w:color w:val="000000"/>
+          <w:sz w:val="23"/>
+          <w:szCs w:val="23"/>
+          <w:highlight w:val="white"/>
+          <w:lang w:eastAsia="en-US"/>
+        </w:rPr>
+        <w:t>std::</w:t>
+      </w:r>
+      <w:proofErr w:type="spellStart"/>
+      <w:proofErr w:type="gramEnd"/>
+      <w:r>
+        <w:rPr>
+          <w:rFonts w:ascii="Cascadia Mono" w:eastAsiaTheme="minorHAnsi" w:hAnsi="Cascadia Mono" w:cs="Cascadia Mono"/>
+          <w:color w:val="2B91AF"/>
+          <w:sz w:val="23"/>
+          <w:szCs w:val="23"/>
+          <w:highlight w:val="white"/>
+          <w:lang w:eastAsia="en-US"/>
+        </w:rPr>
+        <w:t>integer_sequence</w:t>
+      </w:r>
+      <w:bookmarkEnd w:id="22"/>
+      <w:proofErr w:type="spellEnd"/>
+    </w:p>
+    <w:p>
+      <w:pPr>
+        <w:pStyle w:val="ListParagraph"/>
+        <w:numPr>
+          <w:ilvl w:val="0"/>
+          <w:numId w:val="62"/>
+        </w:numPr>
+      </w:pPr>
+      <w:r>
+        <w:t xml:space="preserve">What Problem Does </w:t>
+      </w:r>
+      <w:proofErr w:type="gramStart"/>
+      <w:r>
+        <w:rPr>
+          <w:rFonts w:ascii="Cascadia Mono" w:eastAsiaTheme="minorHAnsi" w:hAnsi="Cascadia Mono" w:cs="Cascadia Mono"/>
+          <w:color w:val="000000"/>
+          <w:sz w:val="23"/>
+          <w:szCs w:val="23"/>
+          <w:highlight w:val="white"/>
+          <w:lang w:eastAsia="en-US"/>
+        </w:rPr>
+        <w:t>std::</w:t>
+      </w:r>
+      <w:proofErr w:type="spellStart"/>
+      <w:proofErr w:type="gramEnd"/>
+      <w:r>
+        <w:rPr>
+          <w:rFonts w:ascii="Cascadia Mono" w:eastAsiaTheme="minorHAnsi" w:hAnsi="Cascadia Mono" w:cs="Cascadia Mono"/>
+          <w:color w:val="2B91AF"/>
+          <w:sz w:val="23"/>
+          <w:szCs w:val="23"/>
+          <w:highlight w:val="white"/>
+          <w:lang w:eastAsia="en-US"/>
+        </w:rPr>
+        <w:t>integer_sequence</w:t>
+      </w:r>
+      <w:proofErr w:type="spellEnd"/>
+      <w:r>
+        <w:rPr>
+          <w:sz w:val="28"/>
+          <w:szCs w:val="28"/>
+        </w:rPr>
+        <w:t xml:space="preserve"> </w:t>
+      </w:r>
+      <w:r>
+        <w:t>Solve?</w:t>
+      </w:r>
+    </w:p>
+    <w:p>
+      <w:pPr>
+        <w:pStyle w:val="ListParagraph"/>
+        <w:numPr>
+          <w:ilvl w:val="1"/>
+          <w:numId w:val="62"/>
+        </w:numPr>
+      </w:pPr>
+      <w:r>
+        <w:t xml:space="preserve">Imagine you want to do something with a sequence of numbers, but you need to do it at </w:t>
+      </w:r>
+      <w:r>
+        <w:rPr>
+          <w:b/>
+          <w:bCs/>
+        </w:rPr>
+        <w:t>compile time</w:t>
+      </w:r>
+      <w:r>
+        <w:t>.  This means the compiler has to figure out the sequence and how to use it before the program even runs</w:t>
+      </w:r>
+      <w:r>
+        <w:rPr>
+          <w:b/>
+          <w:bCs/>
+        </w:rPr>
+        <w:t>.  Traditional loops and arrays won't work for this because they operate at runtime</w:t>
+      </w:r>
+      <w:r>
+        <w:t>.</w:t>
+      </w:r>
+    </w:p>
+    <w:p>
+      <w:pPr>
+        <w:pStyle w:val="ListParagraph"/>
+        <w:numPr>
+          <w:ilvl w:val="1"/>
+          <w:numId w:val="62"/>
+        </w:numPr>
+      </w:pPr>
+      <w:proofErr w:type="gramStart"/>
+      <w:r>
+        <w:rPr>
+          <w:rFonts w:ascii="Cascadia Mono" w:eastAsiaTheme="minorHAnsi" w:hAnsi="Cascadia Mono" w:cs="Cascadia Mono"/>
+          <w:color w:val="000000"/>
+          <w:sz w:val="23"/>
+          <w:szCs w:val="23"/>
+          <w:highlight w:val="white"/>
+          <w:lang w:eastAsia="en-US"/>
+        </w:rPr>
+        <w:t>std::</w:t>
+      </w:r>
+      <w:proofErr w:type="spellStart"/>
+      <w:proofErr w:type="gramEnd"/>
+      <w:r>
+        <w:rPr>
+          <w:rFonts w:ascii="Cascadia Mono" w:eastAsiaTheme="minorHAnsi" w:hAnsi="Cascadia Mono" w:cs="Cascadia Mono"/>
+          <w:color w:val="2B91AF"/>
+          <w:sz w:val="23"/>
+          <w:szCs w:val="23"/>
+          <w:highlight w:val="white"/>
+          <w:lang w:eastAsia="en-US"/>
+        </w:rPr>
+        <w:t>integer_sequence</w:t>
+      </w:r>
+      <w:proofErr w:type="spellEnd"/>
+      <w:r>
+        <w:t xml:space="preserve"> provides a way to represent a sequence of integers that the compiler can work with.  It's a </w:t>
+      </w:r>
+      <w:r>
+        <w:rPr>
+          <w:rFonts w:ascii="Cascadia Mono" w:eastAsiaTheme="minorHAnsi" w:hAnsi="Cascadia Mono" w:cs="Cascadia Mono"/>
+          <w:color w:val="0000FF"/>
+          <w:sz w:val="23"/>
+          <w:szCs w:val="23"/>
+          <w:highlight w:val="white"/>
+          <w:lang w:eastAsia="en-US"/>
+        </w:rPr>
+        <w:t>template</w:t>
+      </w:r>
+      <w:r>
+        <w:t xml:space="preserve"> </w:t>
+      </w:r>
+      <w:r>
+        <w:rPr>
+          <w:rFonts w:ascii="Cascadia Mono" w:eastAsiaTheme="minorHAnsi" w:hAnsi="Cascadia Mono" w:cs="Cascadia Mono"/>
+          <w:color w:val="0000FF"/>
+          <w:sz w:val="23"/>
+          <w:szCs w:val="23"/>
+          <w:highlight w:val="white"/>
+          <w:lang w:eastAsia="en-US"/>
+        </w:rPr>
+        <w:t>class</w:t>
+      </w:r>
+      <w:r>
+        <w:t xml:space="preserve">, meaning you can specify the type of integer (usually </w:t>
+      </w:r>
+      <w:r>
+        <w:rPr>
+          <w:rFonts w:ascii="Cascadia Mono" w:eastAsiaTheme="minorHAnsi" w:hAnsi="Cascadia Mono" w:cs="Cascadia Mono"/>
+          <w:color w:val="0000FF"/>
+          <w:sz w:val="23"/>
+          <w:szCs w:val="23"/>
+          <w:highlight w:val="white"/>
+          <w:lang w:eastAsia="en-US"/>
+        </w:rPr>
+        <w:t>int</w:t>
+      </w:r>
+      <w:r>
+        <w:t>) and the sequence itself.</w:t>
+      </w:r>
+    </w:p>
+    <w:p>
+      <w:pPr>
+        <w:pStyle w:val="ListParagraph"/>
+        <w:numPr>
+          <w:ilvl w:val="1"/>
+          <w:numId w:val="62"/>
+        </w:numPr>
+      </w:pPr>
+      <w:r>
+        <w:t xml:space="preserve">It is part of the </w:t>
+      </w:r>
+      <w:r>
+        <w:rPr>
+          <w:rStyle w:val="Strong"/>
+        </w:rPr>
+        <w:t>type-traits</w:t>
+      </w:r>
+      <w:r>
+        <w:t xml:space="preserve"> library (</w:t>
+      </w:r>
+      <w:r>
+        <w:rPr>
+          <w:rFonts w:ascii="Cascadia Mono" w:eastAsiaTheme="minorHAnsi" w:hAnsi="Cascadia Mono" w:cs="Cascadia Mono"/>
+          <w:color w:val="A31515"/>
+          <w:sz w:val="23"/>
+          <w:szCs w:val="23"/>
+          <w:highlight w:val="white"/>
+          <w:lang w:eastAsia="en-US"/>
+        </w:rPr>
+        <w:t>&lt;utility&gt;</w:t>
+      </w:r>
+      <w:r>
+        <w:t xml:space="preserve"> header) and is mainly used in </w:t>
+      </w:r>
+      <w:r>
+        <w:rPr>
+          <w:rStyle w:val="Strong"/>
+        </w:rPr>
+        <w:t>template</w:t>
+      </w:r>
+      <w:r>
+        <w:rPr>
+          <w:rStyle w:val="Strong"/>
+        </w:rPr>
+        <w:t xml:space="preserve"> </w:t>
+      </w:r>
+      <w:r>
+        <w:rPr>
+          <w:rStyle w:val="Strong"/>
+        </w:rPr>
+        <w:t>metaprogramming</w:t>
+      </w:r>
+      <w:r>
+        <w:t>.</w:t>
+      </w:r>
+    </w:p>
+    <w:p>
+      <w:pPr>
+        <w:pStyle w:val="ListParagraph"/>
+        <w:numPr>
+          <w:ilvl w:val="0"/>
+          <w:numId w:val="62"/>
+        </w:numPr>
+      </w:pPr>
+      <w:r>
+        <w:t xml:space="preserve">How </w:t>
+      </w:r>
+      <w:proofErr w:type="gramStart"/>
+      <w:r>
+        <w:rPr>
+          <w:rFonts w:ascii="Cascadia Mono" w:eastAsiaTheme="minorHAnsi" w:hAnsi="Cascadia Mono" w:cs="Cascadia Mono"/>
+          <w:color w:val="000000"/>
+          <w:sz w:val="23"/>
+          <w:szCs w:val="23"/>
+          <w:highlight w:val="white"/>
+          <w:lang w:eastAsia="en-US"/>
+        </w:rPr>
+        <w:t>std::</w:t>
+      </w:r>
+      <w:proofErr w:type="spellStart"/>
+      <w:proofErr w:type="gramEnd"/>
+      <w:r>
+        <w:rPr>
+          <w:rFonts w:ascii="Cascadia Mono" w:eastAsiaTheme="minorHAnsi" w:hAnsi="Cascadia Mono" w:cs="Cascadia Mono"/>
+          <w:color w:val="2B91AF"/>
+          <w:sz w:val="23"/>
+          <w:szCs w:val="23"/>
+          <w:highlight w:val="white"/>
+          <w:lang w:eastAsia="en-US"/>
+        </w:rPr>
+        <w:t>integer_sequence</w:t>
+      </w:r>
+      <w:proofErr w:type="spellEnd"/>
+      <w:r>
+        <w:t xml:space="preserve"> Works</w:t>
+      </w:r>
+      <w:r>
+        <w:t>?</w:t>
+      </w:r>
+    </w:p>
+    <w:p>
+      <w:pPr>
+        <w:pStyle w:val="ListParagraph"/>
+        <w:numPr>
+          <w:ilvl w:val="1"/>
+          <w:numId w:val="62"/>
+        </w:numPr>
+      </w:pPr>
+      <w:r>
+        <w:t xml:space="preserve">Think of </w:t>
+      </w:r>
+      <w:proofErr w:type="gramStart"/>
+      <w:r>
+        <w:rPr>
+          <w:rFonts w:ascii="Cascadia Mono" w:eastAsiaTheme="minorHAnsi" w:hAnsi="Cascadia Mono" w:cs="Cascadia Mono"/>
+          <w:color w:val="000000"/>
+          <w:sz w:val="23"/>
+          <w:szCs w:val="23"/>
+          <w:highlight w:val="white"/>
+          <w:lang w:eastAsia="en-US"/>
+        </w:rPr>
+        <w:t>std::</w:t>
+      </w:r>
+      <w:proofErr w:type="spellStart"/>
+      <w:proofErr w:type="gramEnd"/>
+      <w:r>
+        <w:rPr>
+          <w:rFonts w:ascii="Cascadia Mono" w:eastAsiaTheme="minorHAnsi" w:hAnsi="Cascadia Mono" w:cs="Cascadia Mono"/>
+          <w:color w:val="2B91AF"/>
+          <w:sz w:val="23"/>
+          <w:szCs w:val="23"/>
+          <w:highlight w:val="white"/>
+          <w:lang w:eastAsia="en-US"/>
+        </w:rPr>
+        <w:t>integer_sequence</w:t>
+      </w:r>
+      <w:proofErr w:type="spellEnd"/>
+      <w:r>
+        <w:t xml:space="preserve"> as a "bag" of integers known at compile time.  You don't access the elements individually like you would with an array (e.g., </w:t>
+      </w:r>
+      <w:proofErr w:type="spellStart"/>
+      <w:r>
+        <w:rPr>
+          <w:rFonts w:ascii="Cascadia Mono" w:eastAsiaTheme="minorHAnsi" w:hAnsi="Cascadia Mono" w:cs="Cascadia Mono"/>
+          <w:color w:val="000000"/>
+          <w:sz w:val="23"/>
+          <w:szCs w:val="23"/>
+          <w:highlight w:val="white"/>
+          <w:lang w:eastAsia="en-US"/>
+        </w:rPr>
+        <w:t>my_</w:t>
+      </w:r>
+      <w:proofErr w:type="gramStart"/>
+      <w:r>
+        <w:rPr>
+          <w:rFonts w:ascii="Cascadia Mono" w:eastAsiaTheme="minorHAnsi" w:hAnsi="Cascadia Mono" w:cs="Cascadia Mono"/>
+          <w:color w:val="000000"/>
+          <w:sz w:val="23"/>
+          <w:szCs w:val="23"/>
+          <w:highlight w:val="white"/>
+          <w:lang w:eastAsia="en-US"/>
+        </w:rPr>
+        <w:t>sequence</w:t>
+      </w:r>
+      <w:proofErr w:type="spellEnd"/>
+      <w:r>
+        <w:rPr>
+          <w:rFonts w:ascii="Cascadia Mono" w:eastAsiaTheme="minorHAnsi" w:hAnsi="Cascadia Mono" w:cs="Cascadia Mono"/>
+          <w:color w:val="000000"/>
+          <w:sz w:val="23"/>
+          <w:szCs w:val="23"/>
+          <w:highlight w:val="white"/>
+          <w:lang w:eastAsia="en-US"/>
+        </w:rPr>
+        <w:t>[</w:t>
+      </w:r>
+      <w:proofErr w:type="gramEnd"/>
+      <w:r>
+        <w:rPr>
+          <w:rFonts w:ascii="Cascadia Mono" w:eastAsiaTheme="minorHAnsi" w:hAnsi="Cascadia Mono" w:cs="Cascadia Mono"/>
+          <w:color w:val="000000"/>
+          <w:sz w:val="23"/>
+          <w:szCs w:val="23"/>
+          <w:highlight w:val="white"/>
+          <w:lang w:eastAsia="en-US"/>
+        </w:rPr>
+        <w:t>2]</w:t>
+      </w:r>
+      <w:r>
+        <w:t>). Instead, you use template metaprogramming techniques to work with the entire sequence.</w:t>
+      </w:r>
+    </w:p>
+    <w:p/>
+    <w:p/>
+    <w:p/>
+    <w:p>
+      <w:pPr>
+        <w:pStyle w:val="ListParagraph"/>
+        <w:numPr>
+          <w:ilvl w:val="0"/>
+          <w:numId w:val="62"/>
+        </w:numPr>
+      </w:pPr>
+      <w:r>
+        <w:t>Example</w:t>
+      </w:r>
+      <w:r>
+        <w:t xml:space="preserve">: </w:t>
+      </w:r>
+      <w:r>
+        <w:t xml:space="preserve">Let's say you want to generate code that prints the numbers </w:t>
+      </w:r>
+      <w:r>
+        <w:rPr>
+          <w:rFonts w:ascii="Cascadia Mono" w:eastAsiaTheme="minorHAnsi" w:hAnsi="Cascadia Mono" w:cs="Cascadia Mono"/>
+          <w:color w:val="000000"/>
+          <w:sz w:val="23"/>
+          <w:szCs w:val="23"/>
+          <w:highlight w:val="white"/>
+          <w:lang w:eastAsia="en-US"/>
+        </w:rPr>
+        <w:t>0</w:t>
+      </w:r>
+      <w:r>
+        <w:t xml:space="preserve">, </w:t>
+      </w:r>
+      <w:r>
+        <w:rPr>
+          <w:rFonts w:ascii="Cascadia Mono" w:eastAsiaTheme="minorHAnsi" w:hAnsi="Cascadia Mono" w:cs="Cascadia Mono"/>
+          <w:color w:val="000000"/>
+          <w:sz w:val="23"/>
+          <w:szCs w:val="23"/>
+          <w:highlight w:val="white"/>
+          <w:lang w:eastAsia="en-US"/>
+        </w:rPr>
+        <w:t>1</w:t>
+      </w:r>
+      <w:r>
+        <w:t xml:space="preserve">, </w:t>
+      </w:r>
+      <w:r>
+        <w:rPr>
+          <w:rFonts w:ascii="Cascadia Mono" w:eastAsiaTheme="minorHAnsi" w:hAnsi="Cascadia Mono" w:cs="Cascadia Mono"/>
+          <w:color w:val="000000"/>
+          <w:sz w:val="23"/>
+          <w:szCs w:val="23"/>
+          <w:highlight w:val="white"/>
+          <w:lang w:eastAsia="en-US"/>
+        </w:rPr>
+        <w:t>2</w:t>
+      </w:r>
+      <w:r>
+        <w:t xml:space="preserve">, and </w:t>
+      </w:r>
+      <w:r>
+        <w:rPr>
+          <w:rFonts w:ascii="Cascadia Mono" w:eastAsiaTheme="minorHAnsi" w:hAnsi="Cascadia Mono" w:cs="Cascadia Mono"/>
+          <w:color w:val="000000"/>
+          <w:sz w:val="23"/>
+          <w:szCs w:val="23"/>
+          <w:highlight w:val="white"/>
+          <w:lang w:eastAsia="en-US"/>
+        </w:rPr>
+        <w:t>3</w:t>
+      </w:r>
+      <w:r>
+        <w:t xml:space="preserve">.  Here's how you can do it with </w:t>
+      </w:r>
+      <w:proofErr w:type="gramStart"/>
+      <w:r>
+        <w:rPr>
+          <w:rFonts w:ascii="Cascadia Mono" w:eastAsiaTheme="minorHAnsi" w:hAnsi="Cascadia Mono" w:cs="Cascadia Mono"/>
+          <w:color w:val="000000"/>
+          <w:sz w:val="23"/>
+          <w:szCs w:val="23"/>
+          <w:highlight w:val="white"/>
+          <w:lang w:eastAsia="en-US"/>
+        </w:rPr>
+        <w:t>std::</w:t>
+      </w:r>
+      <w:proofErr w:type="spellStart"/>
+      <w:proofErr w:type="gramEnd"/>
+      <w:r>
+        <w:rPr>
+          <w:rFonts w:ascii="Cascadia Mono" w:eastAsiaTheme="minorHAnsi" w:hAnsi="Cascadia Mono" w:cs="Cascadia Mono"/>
+          <w:color w:val="2B91AF"/>
+          <w:sz w:val="23"/>
+          <w:szCs w:val="23"/>
+          <w:highlight w:val="white"/>
+          <w:lang w:eastAsia="en-US"/>
+        </w:rPr>
+        <w:t>integer_sequence</w:t>
+      </w:r>
+      <w:proofErr w:type="spellEnd"/>
+      <w:r>
+        <w:t>:</w:t>
+      </w:r>
+    </w:p>
+    <w:tbl>
+      <w:tblPr>
+        <w:tblStyle w:val="TableGrid"/>
+        <w:tblW w:w="0" w:type="auto"/>
+        <w:jc w:val="center"/>
+        <w:tblLook w:val="04A0" w:firstRow="1" w:lastRow="0" w:firstColumn="1" w:lastColumn="0" w:noHBand="0" w:noVBand="1"/>
+      </w:tblPr>
+      <w:tblGrid>
+        <w:gridCol w:w="9350"/>
+      </w:tblGrid>
+      <w:tr>
+        <w:trPr>
+          <w:jc w:val="center"/>
+        </w:trPr>
+        <w:tc>
+          <w:tcPr>
+            <w:tcW w:w="9350" w:type="dxa"/>
+          </w:tcPr>
+          <w:p>
+            <w:pPr>
+              <w:autoSpaceDE w:val="0"/>
+              <w:autoSpaceDN w:val="0"/>
+              <w:adjustRightInd w:val="0"/>
+              <w:spacing w:line="240" w:lineRule="auto"/>
+              <w:jc w:val="left"/>
+              <w:rPr>
+                <w:rFonts w:ascii="Cascadia Mono" w:eastAsiaTheme="minorHAnsi" w:hAnsi="Cascadia Mono" w:cs="Cascadia Mono"/>
+                <w:color w:val="000000"/>
+                <w:sz w:val="23"/>
+                <w:szCs w:val="23"/>
+                <w:highlight w:val="white"/>
+                <w:lang w:eastAsia="en-US"/>
+              </w:rPr>
+            </w:pPr>
+            <w:r>
+              <w:rPr>
+                <w:rFonts w:ascii="Cascadia Mono" w:eastAsiaTheme="minorHAnsi" w:hAnsi="Cascadia Mono" w:cs="Cascadia Mono"/>
+                <w:color w:val="008000"/>
+                <w:sz w:val="23"/>
+                <w:szCs w:val="23"/>
+                <w:highlight w:val="white"/>
+                <w:lang w:eastAsia="en-US"/>
+              </w:rPr>
+              <w:t>// Function to print numbers</w:t>
+            </w:r>
+          </w:p>
+          <w:p>
+            <w:pPr>
+              <w:autoSpaceDE w:val="0"/>
+              <w:autoSpaceDN w:val="0"/>
+              <w:adjustRightInd w:val="0"/>
+              <w:spacing w:line="240" w:lineRule="auto"/>
+              <w:jc w:val="left"/>
+              <w:rPr>
+                <w:rFonts w:ascii="Cascadia Mono" w:eastAsiaTheme="minorHAnsi" w:hAnsi="Cascadia Mono" w:cs="Cascadia Mono"/>
+                <w:color w:val="000000"/>
+                <w:sz w:val="23"/>
+                <w:szCs w:val="23"/>
+                <w:highlight w:val="white"/>
+                <w:lang w:eastAsia="en-US"/>
+              </w:rPr>
+            </w:pPr>
+            <w:r>
+              <w:rPr>
+                <w:rFonts w:ascii="Cascadia Mono" w:eastAsiaTheme="minorHAnsi" w:hAnsi="Cascadia Mono" w:cs="Cascadia Mono"/>
+                <w:color w:val="0000FF"/>
+                <w:sz w:val="23"/>
+                <w:szCs w:val="23"/>
+                <w:highlight w:val="white"/>
+                <w:lang w:eastAsia="en-US"/>
+              </w:rPr>
+              <w:t>template</w:t>
+            </w:r>
+            <w:r>
+              <w:rPr>
+                <w:rFonts w:ascii="Cascadia Mono" w:eastAsiaTheme="minorHAnsi" w:hAnsi="Cascadia Mono" w:cs="Cascadia Mono"/>
+                <w:color w:val="000000"/>
+                <w:sz w:val="23"/>
+                <w:szCs w:val="23"/>
+                <w:highlight w:val="white"/>
+                <w:lang w:eastAsia="en-US"/>
+              </w:rPr>
+              <w:t xml:space="preserve"> &lt;</w:t>
+            </w:r>
+            <w:proofErr w:type="gramStart"/>
+            <w:r>
+              <w:rPr>
+                <w:rFonts w:ascii="Cascadia Mono" w:eastAsiaTheme="minorHAnsi" w:hAnsi="Cascadia Mono" w:cs="Cascadia Mono"/>
+                <w:color w:val="000000"/>
+                <w:sz w:val="23"/>
+                <w:szCs w:val="23"/>
+                <w:highlight w:val="white"/>
+                <w:lang w:eastAsia="en-US"/>
+              </w:rPr>
+              <w:t>std::</w:t>
+            </w:r>
+            <w:proofErr w:type="spellStart"/>
+            <w:proofErr w:type="gramEnd"/>
+            <w:r>
+              <w:rPr>
+                <w:rFonts w:ascii="Cascadia Mono" w:eastAsiaTheme="minorHAnsi" w:hAnsi="Cascadia Mono" w:cs="Cascadia Mono"/>
+                <w:color w:val="2B91AF"/>
+                <w:sz w:val="23"/>
+                <w:szCs w:val="23"/>
+                <w:highlight w:val="white"/>
+                <w:lang w:eastAsia="en-US"/>
+              </w:rPr>
+              <w:t>size_t</w:t>
+            </w:r>
+            <w:proofErr w:type="spellEnd"/>
+            <w:r>
+              <w:rPr>
+                <w:rFonts w:ascii="Cascadia Mono" w:eastAsiaTheme="minorHAnsi" w:hAnsi="Cascadia Mono" w:cs="Cascadia Mono"/>
+                <w:color w:val="000000"/>
+                <w:sz w:val="23"/>
+                <w:szCs w:val="23"/>
+                <w:highlight w:val="white"/>
+                <w:lang w:eastAsia="en-US"/>
+              </w:rPr>
+              <w:t>... Indices&gt;</w:t>
+            </w:r>
+          </w:p>
+          <w:p>
+            <w:pPr>
+              <w:autoSpaceDE w:val="0"/>
+              <w:autoSpaceDN w:val="0"/>
+              <w:adjustRightInd w:val="0"/>
+              <w:spacing w:line="240" w:lineRule="auto"/>
+              <w:jc w:val="left"/>
+              <w:rPr>
+                <w:rFonts w:ascii="Cascadia Mono" w:eastAsiaTheme="minorHAnsi" w:hAnsi="Cascadia Mono" w:cs="Cascadia Mono"/>
+                <w:color w:val="000000"/>
+                <w:sz w:val="23"/>
+                <w:szCs w:val="23"/>
+                <w:highlight w:val="white"/>
+                <w:lang w:eastAsia="en-US"/>
+              </w:rPr>
+            </w:pPr>
+            <w:r>
+              <w:rPr>
+                <w:rFonts w:ascii="Cascadia Mono" w:eastAsiaTheme="minorHAnsi" w:hAnsi="Cascadia Mono" w:cs="Cascadia Mono"/>
+                <w:color w:val="0000FF"/>
+                <w:sz w:val="23"/>
+                <w:szCs w:val="23"/>
+                <w:highlight w:val="white"/>
+                <w:lang w:eastAsia="en-US"/>
+              </w:rPr>
+              <w:t>void</w:t>
+            </w:r>
+            <w:r>
+              <w:rPr>
+                <w:rFonts w:ascii="Cascadia Mono" w:eastAsiaTheme="minorHAnsi" w:hAnsi="Cascadia Mono" w:cs="Cascadia Mono"/>
+                <w:color w:val="000000"/>
+                <w:sz w:val="23"/>
+                <w:szCs w:val="23"/>
+                <w:highlight w:val="white"/>
+                <w:lang w:eastAsia="en-US"/>
+              </w:rPr>
+              <w:t xml:space="preserve"> </w:t>
+            </w:r>
+            <w:proofErr w:type="spellStart"/>
+            <w:proofErr w:type="gramStart"/>
+            <w:r>
+              <w:rPr>
+                <w:rFonts w:ascii="Cascadia Mono" w:eastAsiaTheme="minorHAnsi" w:hAnsi="Cascadia Mono" w:cs="Cascadia Mono"/>
+                <w:color w:val="000000"/>
+                <w:sz w:val="23"/>
+                <w:szCs w:val="23"/>
+                <w:highlight w:val="white"/>
+                <w:lang w:eastAsia="en-US"/>
+              </w:rPr>
+              <w:t>printNumbers</w:t>
+            </w:r>
+            <w:proofErr w:type="spellEnd"/>
+            <w:r>
+              <w:rPr>
+                <w:rFonts w:ascii="Cascadia Mono" w:eastAsiaTheme="minorHAnsi" w:hAnsi="Cascadia Mono" w:cs="Cascadia Mono"/>
+                <w:color w:val="000000"/>
+                <w:sz w:val="23"/>
+                <w:szCs w:val="23"/>
+                <w:highlight w:val="white"/>
+                <w:lang w:eastAsia="en-US"/>
+              </w:rPr>
+              <w:t>(</w:t>
+            </w:r>
+            <w:proofErr w:type="gramEnd"/>
+            <w:r>
+              <w:rPr>
+                <w:rFonts w:ascii="Cascadia Mono" w:eastAsiaTheme="minorHAnsi" w:hAnsi="Cascadia Mono" w:cs="Cascadia Mono"/>
+                <w:color w:val="000000"/>
+                <w:sz w:val="23"/>
+                <w:szCs w:val="23"/>
+                <w:highlight w:val="white"/>
+                <w:lang w:eastAsia="en-US"/>
+              </w:rPr>
+              <w:t>std::</w:t>
+            </w:r>
+            <w:proofErr w:type="spellStart"/>
+            <w:r>
+              <w:rPr>
+                <w:rFonts w:ascii="Cascadia Mono" w:eastAsiaTheme="minorHAnsi" w:hAnsi="Cascadia Mono" w:cs="Cascadia Mono"/>
+                <w:color w:val="2B91AF"/>
+                <w:sz w:val="23"/>
+                <w:szCs w:val="23"/>
+                <w:highlight w:val="white"/>
+                <w:lang w:eastAsia="en-US"/>
+              </w:rPr>
+              <w:t>integer_sequence</w:t>
+            </w:r>
+            <w:proofErr w:type="spellEnd"/>
+            <w:r>
+              <w:rPr>
+                <w:rFonts w:ascii="Cascadia Mono" w:eastAsiaTheme="minorHAnsi" w:hAnsi="Cascadia Mono" w:cs="Cascadia Mono"/>
+                <w:color w:val="000000"/>
+                <w:sz w:val="23"/>
+                <w:szCs w:val="23"/>
+                <w:highlight w:val="white"/>
+                <w:lang w:eastAsia="en-US"/>
+              </w:rPr>
+              <w:t>&lt;std::</w:t>
+            </w:r>
+            <w:proofErr w:type="spellStart"/>
+            <w:r>
+              <w:rPr>
+                <w:rFonts w:ascii="Cascadia Mono" w:eastAsiaTheme="minorHAnsi" w:hAnsi="Cascadia Mono" w:cs="Cascadia Mono"/>
+                <w:color w:val="2B91AF"/>
+                <w:sz w:val="23"/>
+                <w:szCs w:val="23"/>
+                <w:highlight w:val="white"/>
+                <w:lang w:eastAsia="en-US"/>
+              </w:rPr>
+              <w:t>size_t</w:t>
+            </w:r>
+            <w:proofErr w:type="spellEnd"/>
+            <w:r>
+              <w:rPr>
+                <w:rFonts w:ascii="Cascadia Mono" w:eastAsiaTheme="minorHAnsi" w:hAnsi="Cascadia Mono" w:cs="Cascadia Mono"/>
+                <w:color w:val="000000"/>
+                <w:sz w:val="23"/>
+                <w:szCs w:val="23"/>
+                <w:highlight w:val="white"/>
+                <w:lang w:eastAsia="en-US"/>
+              </w:rPr>
+              <w:t>, Indices...&gt;) {</w:t>
+            </w:r>
+          </w:p>
+          <w:p>
+            <w:pPr>
+              <w:autoSpaceDE w:val="0"/>
+              <w:autoSpaceDN w:val="0"/>
+              <w:adjustRightInd w:val="0"/>
+              <w:spacing w:line="240" w:lineRule="auto"/>
+              <w:jc w:val="left"/>
+              <w:rPr>
+                <w:rFonts w:ascii="Cascadia Mono" w:eastAsiaTheme="minorHAnsi" w:hAnsi="Cascadia Mono" w:cs="Cascadia Mono"/>
+                <w:color w:val="000000"/>
+                <w:sz w:val="23"/>
+                <w:szCs w:val="23"/>
+                <w:highlight w:val="white"/>
+                <w:lang w:eastAsia="en-US"/>
+              </w:rPr>
+            </w:pPr>
+            <w:r>
+              <w:rPr>
+                <w:rFonts w:ascii="Cascadia Mono" w:eastAsiaTheme="minorHAnsi" w:hAnsi="Cascadia Mono" w:cs="Cascadia Mono"/>
+                <w:color w:val="000000"/>
+                <w:sz w:val="23"/>
+                <w:szCs w:val="23"/>
+                <w:highlight w:val="white"/>
+                <w:lang w:eastAsia="en-US"/>
+              </w:rPr>
+              <w:t xml:space="preserve">   </w:t>
+            </w:r>
+            <w:r>
+              <w:rPr>
+                <w:rFonts w:ascii="Cascadia Mono" w:eastAsiaTheme="minorHAnsi" w:hAnsi="Cascadia Mono" w:cs="Cascadia Mono"/>
+                <w:color w:val="0000FF"/>
+                <w:sz w:val="23"/>
+                <w:szCs w:val="23"/>
+                <w:highlight w:val="white"/>
+                <w:lang w:eastAsia="en-US"/>
+              </w:rPr>
+              <w:t>using</w:t>
+            </w:r>
+            <w:r>
+              <w:rPr>
+                <w:rFonts w:ascii="Cascadia Mono" w:eastAsiaTheme="minorHAnsi" w:hAnsi="Cascadia Mono" w:cs="Cascadia Mono"/>
+                <w:color w:val="000000"/>
+                <w:sz w:val="23"/>
+                <w:szCs w:val="23"/>
+                <w:highlight w:val="white"/>
+                <w:lang w:eastAsia="en-US"/>
+              </w:rPr>
+              <w:t xml:space="preserve"> </w:t>
+            </w:r>
+            <w:r>
+              <w:rPr>
+                <w:rFonts w:ascii="Cascadia Mono" w:eastAsiaTheme="minorHAnsi" w:hAnsi="Cascadia Mono" w:cs="Cascadia Mono"/>
+                <w:color w:val="2B91AF"/>
+                <w:sz w:val="23"/>
+                <w:szCs w:val="23"/>
+                <w:highlight w:val="white"/>
+                <w:lang w:eastAsia="en-US"/>
+              </w:rPr>
+              <w:t>expand</w:t>
+            </w:r>
+            <w:r>
+              <w:rPr>
+                <w:rFonts w:ascii="Cascadia Mono" w:eastAsiaTheme="minorHAnsi" w:hAnsi="Cascadia Mono" w:cs="Cascadia Mono"/>
+                <w:color w:val="000000"/>
+                <w:sz w:val="23"/>
+                <w:szCs w:val="23"/>
+                <w:highlight w:val="white"/>
+                <w:lang w:eastAsia="en-US"/>
+              </w:rPr>
+              <w:t xml:space="preserve"> = </w:t>
+            </w:r>
+            <w:proofErr w:type="gramStart"/>
+            <w:r>
+              <w:rPr>
+                <w:rFonts w:ascii="Cascadia Mono" w:eastAsiaTheme="minorHAnsi" w:hAnsi="Cascadia Mono" w:cs="Cascadia Mono"/>
+                <w:color w:val="0000FF"/>
+                <w:sz w:val="23"/>
+                <w:szCs w:val="23"/>
+                <w:highlight w:val="white"/>
+                <w:lang w:eastAsia="en-US"/>
+              </w:rPr>
+              <w:t>int</w:t>
+            </w:r>
+            <w:r>
+              <w:rPr>
+                <w:rFonts w:ascii="Cascadia Mono" w:eastAsiaTheme="minorHAnsi" w:hAnsi="Cascadia Mono" w:cs="Cascadia Mono"/>
+                <w:color w:val="000000"/>
+                <w:sz w:val="23"/>
+                <w:szCs w:val="23"/>
+                <w:highlight w:val="white"/>
+                <w:lang w:eastAsia="en-US"/>
+              </w:rPr>
+              <w:t>[</w:t>
+            </w:r>
+            <w:proofErr w:type="gramEnd"/>
+            <w:r>
+              <w:rPr>
+                <w:rFonts w:ascii="Cascadia Mono" w:eastAsiaTheme="minorHAnsi" w:hAnsi="Cascadia Mono" w:cs="Cascadia Mono"/>
+                <w:color w:val="000000"/>
+                <w:sz w:val="23"/>
+                <w:szCs w:val="23"/>
+                <w:highlight w:val="white"/>
+                <w:lang w:eastAsia="en-US"/>
+              </w:rPr>
+              <w:t xml:space="preserve">]; </w:t>
+            </w:r>
+            <w:r>
+              <w:rPr>
+                <w:rFonts w:ascii="Cascadia Mono" w:eastAsiaTheme="minorHAnsi" w:hAnsi="Cascadia Mono" w:cs="Cascadia Mono"/>
+                <w:color w:val="008000"/>
+                <w:sz w:val="23"/>
+                <w:szCs w:val="23"/>
+                <w:highlight w:val="white"/>
+                <w:lang w:eastAsia="en-US"/>
+              </w:rPr>
+              <w:t>// Helper for parameter pack expansion</w:t>
+            </w:r>
+          </w:p>
+          <w:p>
+            <w:pPr>
+              <w:autoSpaceDE w:val="0"/>
+              <w:autoSpaceDN w:val="0"/>
+              <w:adjustRightInd w:val="0"/>
+              <w:spacing w:line="240" w:lineRule="auto"/>
+              <w:jc w:val="left"/>
+              <w:rPr>
+                <w:rFonts w:ascii="Cascadia Mono" w:eastAsiaTheme="minorHAnsi" w:hAnsi="Cascadia Mono" w:cs="Cascadia Mono"/>
+                <w:color w:val="000000"/>
+                <w:sz w:val="23"/>
+                <w:szCs w:val="23"/>
+                <w:highlight w:val="white"/>
+                <w:lang w:eastAsia="en-US"/>
+              </w:rPr>
+            </w:pPr>
+            <w:r>
+              <w:rPr>
+                <w:rFonts w:ascii="Cascadia Mono" w:eastAsiaTheme="minorHAnsi" w:hAnsi="Cascadia Mono" w:cs="Cascadia Mono"/>
+                <w:color w:val="000000"/>
+                <w:sz w:val="23"/>
+                <w:szCs w:val="23"/>
+                <w:highlight w:val="white"/>
+                <w:lang w:eastAsia="en-US"/>
+              </w:rPr>
+              <w:t xml:space="preserve">   (</w:t>
+            </w:r>
+            <w:r>
+              <w:rPr>
+                <w:rFonts w:ascii="Cascadia Mono" w:eastAsiaTheme="minorHAnsi" w:hAnsi="Cascadia Mono" w:cs="Cascadia Mono"/>
+                <w:color w:val="0000FF"/>
+                <w:sz w:val="23"/>
+                <w:szCs w:val="23"/>
+                <w:highlight w:val="white"/>
+                <w:lang w:eastAsia="en-US"/>
+              </w:rPr>
+              <w:t>void</w:t>
+            </w:r>
+            <w:r>
+              <w:rPr>
+                <w:rFonts w:ascii="Cascadia Mono" w:eastAsiaTheme="minorHAnsi" w:hAnsi="Cascadia Mono" w:cs="Cascadia Mono"/>
+                <w:color w:val="000000"/>
+                <w:sz w:val="23"/>
+                <w:szCs w:val="23"/>
+                <w:highlight w:val="white"/>
+                <w:lang w:eastAsia="en-US"/>
+              </w:rPr>
+              <w:t>)</w:t>
+            </w:r>
+            <w:r>
+              <w:rPr>
+                <w:rFonts w:ascii="Cascadia Mono" w:eastAsiaTheme="minorHAnsi" w:hAnsi="Cascadia Mono" w:cs="Cascadia Mono"/>
+                <w:color w:val="2B91AF"/>
+                <w:sz w:val="23"/>
+                <w:szCs w:val="23"/>
+                <w:highlight w:val="white"/>
+                <w:lang w:eastAsia="en-US"/>
+              </w:rPr>
+              <w:t>expand</w:t>
+            </w:r>
+            <w:r>
+              <w:rPr>
+                <w:rFonts w:ascii="Cascadia Mono" w:eastAsiaTheme="minorHAnsi" w:hAnsi="Cascadia Mono" w:cs="Cascadia Mono"/>
+                <w:color w:val="000000"/>
+                <w:sz w:val="23"/>
+                <w:szCs w:val="23"/>
+                <w:highlight w:val="white"/>
+                <w:lang w:eastAsia="en-US"/>
+              </w:rPr>
+              <w:t xml:space="preserve"> {</w:t>
+            </w:r>
+          </w:p>
+          <w:p>
+            <w:pPr>
+              <w:autoSpaceDE w:val="0"/>
+              <w:autoSpaceDN w:val="0"/>
+              <w:adjustRightInd w:val="0"/>
+              <w:spacing w:line="240" w:lineRule="auto"/>
+              <w:jc w:val="left"/>
+              <w:rPr>
+                <w:rFonts w:ascii="Cascadia Mono" w:eastAsiaTheme="minorHAnsi" w:hAnsi="Cascadia Mono" w:cs="Cascadia Mono"/>
+                <w:color w:val="000000"/>
+                <w:sz w:val="23"/>
+                <w:szCs w:val="23"/>
+                <w:highlight w:val="white"/>
+                <w:lang w:eastAsia="en-US"/>
+              </w:rPr>
+            </w:pPr>
+            <w:r>
+              <w:rPr>
+                <w:rFonts w:ascii="Cascadia Mono" w:eastAsiaTheme="minorHAnsi" w:hAnsi="Cascadia Mono" w:cs="Cascadia Mono"/>
+                <w:color w:val="000000"/>
+                <w:sz w:val="23"/>
+                <w:szCs w:val="23"/>
+                <w:highlight w:val="white"/>
+                <w:lang w:eastAsia="en-US"/>
+              </w:rPr>
+              <w:t xml:space="preserve">      0, (</w:t>
+            </w:r>
+            <w:proofErr w:type="gramStart"/>
+            <w:r>
+              <w:rPr>
+                <w:rFonts w:ascii="Cascadia Mono" w:eastAsiaTheme="minorHAnsi" w:hAnsi="Cascadia Mono" w:cs="Cascadia Mono"/>
+                <w:color w:val="000000"/>
+                <w:sz w:val="23"/>
+                <w:szCs w:val="23"/>
+                <w:highlight w:val="white"/>
+                <w:lang w:eastAsia="en-US"/>
+              </w:rPr>
+              <w:t>std::</w:t>
+            </w:r>
+            <w:proofErr w:type="gramEnd"/>
+            <w:r>
+              <w:rPr>
+                <w:rFonts w:ascii="Cascadia Mono" w:eastAsiaTheme="minorHAnsi" w:hAnsi="Cascadia Mono" w:cs="Cascadia Mono"/>
+                <w:color w:val="000000"/>
+                <w:sz w:val="23"/>
+                <w:szCs w:val="23"/>
+                <w:highlight w:val="white"/>
+                <w:lang w:eastAsia="en-US"/>
+              </w:rPr>
+              <w:t xml:space="preserve">cout </w:t>
+            </w:r>
+            <w:r>
+              <w:rPr>
+                <w:rFonts w:ascii="Cascadia Mono" w:eastAsiaTheme="minorHAnsi" w:hAnsi="Cascadia Mono" w:cs="Cascadia Mono"/>
+                <w:color w:val="008080"/>
+                <w:sz w:val="23"/>
+                <w:szCs w:val="23"/>
+                <w:highlight w:val="white"/>
+                <w:lang w:eastAsia="en-US"/>
+              </w:rPr>
+              <w:t>&lt;&lt;</w:t>
+            </w:r>
+            <w:r>
+              <w:rPr>
+                <w:rFonts w:ascii="Cascadia Mono" w:eastAsiaTheme="minorHAnsi" w:hAnsi="Cascadia Mono" w:cs="Cascadia Mono"/>
+                <w:color w:val="000000"/>
+                <w:sz w:val="23"/>
+                <w:szCs w:val="23"/>
+                <w:highlight w:val="white"/>
+                <w:lang w:eastAsia="en-US"/>
+              </w:rPr>
+              <w:t xml:space="preserve"> Indices </w:t>
+            </w:r>
+            <w:r>
+              <w:rPr>
+                <w:rFonts w:ascii="Cascadia Mono" w:eastAsiaTheme="minorHAnsi" w:hAnsi="Cascadia Mono" w:cs="Cascadia Mono"/>
+                <w:color w:val="008080"/>
+                <w:sz w:val="23"/>
+                <w:szCs w:val="23"/>
+                <w:highlight w:val="white"/>
+                <w:lang w:eastAsia="en-US"/>
+              </w:rPr>
+              <w:t>&lt;&lt;</w:t>
+            </w:r>
+            <w:r>
+              <w:rPr>
+                <w:rFonts w:ascii="Cascadia Mono" w:eastAsiaTheme="minorHAnsi" w:hAnsi="Cascadia Mono" w:cs="Cascadia Mono"/>
+                <w:color w:val="000000"/>
+                <w:sz w:val="23"/>
+                <w:szCs w:val="23"/>
+                <w:highlight w:val="white"/>
+                <w:lang w:eastAsia="en-US"/>
+              </w:rPr>
+              <w:t xml:space="preserve"> </w:t>
+            </w:r>
+            <w:r>
+              <w:rPr>
+                <w:rFonts w:ascii="Cascadia Mono" w:eastAsiaTheme="minorHAnsi" w:hAnsi="Cascadia Mono" w:cs="Cascadia Mono"/>
+                <w:color w:val="A31515"/>
+                <w:sz w:val="23"/>
+                <w:szCs w:val="23"/>
+                <w:highlight w:val="white"/>
+                <w:lang w:eastAsia="en-US"/>
+              </w:rPr>
+              <w:t>" "</w:t>
+            </w:r>
+            <w:r>
+              <w:rPr>
+                <w:rFonts w:ascii="Cascadia Mono" w:eastAsiaTheme="minorHAnsi" w:hAnsi="Cascadia Mono" w:cs="Cascadia Mono"/>
+                <w:color w:val="000000"/>
+                <w:sz w:val="23"/>
+                <w:szCs w:val="23"/>
+                <w:highlight w:val="white"/>
+                <w:lang w:eastAsia="en-US"/>
+              </w:rPr>
+              <w:t>, 0)...</w:t>
+            </w:r>
+          </w:p>
+          <w:p>
+            <w:pPr>
+              <w:autoSpaceDE w:val="0"/>
+              <w:autoSpaceDN w:val="0"/>
+              <w:adjustRightInd w:val="0"/>
+              <w:spacing w:line="240" w:lineRule="auto"/>
+              <w:jc w:val="left"/>
+              <w:rPr>
+                <w:rFonts w:ascii="Cascadia Mono" w:eastAsiaTheme="minorHAnsi" w:hAnsi="Cascadia Mono" w:cs="Cascadia Mono"/>
+                <w:color w:val="000000"/>
+                <w:sz w:val="23"/>
+                <w:szCs w:val="23"/>
+                <w:highlight w:val="white"/>
+                <w:lang w:eastAsia="en-US"/>
+              </w:rPr>
+            </w:pPr>
+            <w:r>
+              <w:rPr>
+                <w:rFonts w:ascii="Cascadia Mono" w:eastAsiaTheme="minorHAnsi" w:hAnsi="Cascadia Mono" w:cs="Cascadia Mono"/>
+                <w:color w:val="000000"/>
+                <w:sz w:val="23"/>
+                <w:szCs w:val="23"/>
+                <w:highlight w:val="white"/>
+                <w:lang w:eastAsia="en-US"/>
+              </w:rPr>
+              <w:t xml:space="preserve">   }; </w:t>
+            </w:r>
+            <w:r>
+              <w:rPr>
+                <w:rFonts w:ascii="Cascadia Mono" w:eastAsiaTheme="minorHAnsi" w:hAnsi="Cascadia Mono" w:cs="Cascadia Mono"/>
+                <w:color w:val="008000"/>
+                <w:sz w:val="23"/>
+                <w:szCs w:val="23"/>
+                <w:highlight w:val="white"/>
+                <w:lang w:eastAsia="en-US"/>
+              </w:rPr>
+              <w:t>// Expand pack</w:t>
+            </w:r>
+          </w:p>
+          <w:p>
+            <w:pPr>
+              <w:autoSpaceDE w:val="0"/>
+              <w:autoSpaceDN w:val="0"/>
+              <w:adjustRightInd w:val="0"/>
+              <w:spacing w:line="240" w:lineRule="auto"/>
+              <w:jc w:val="left"/>
+              <w:rPr>
+                <w:rFonts w:ascii="Cascadia Mono" w:eastAsiaTheme="minorHAnsi" w:hAnsi="Cascadia Mono" w:cs="Cascadia Mono"/>
+                <w:color w:val="000000"/>
+                <w:sz w:val="23"/>
+                <w:szCs w:val="23"/>
+                <w:highlight w:val="white"/>
+                <w:lang w:eastAsia="en-US"/>
+              </w:rPr>
+            </w:pPr>
+            <w:r>
+              <w:rPr>
+                <w:rFonts w:ascii="Cascadia Mono" w:eastAsiaTheme="minorHAnsi" w:hAnsi="Cascadia Mono" w:cs="Cascadia Mono"/>
+                <w:color w:val="000000"/>
+                <w:sz w:val="23"/>
+                <w:szCs w:val="23"/>
+                <w:highlight w:val="white"/>
+                <w:lang w:eastAsia="en-US"/>
+              </w:rPr>
+              <w:t xml:space="preserve">   </w:t>
+            </w:r>
+            <w:proofErr w:type="gramStart"/>
+            <w:r>
+              <w:rPr>
+                <w:rFonts w:ascii="Cascadia Mono" w:eastAsiaTheme="minorHAnsi" w:hAnsi="Cascadia Mono" w:cs="Cascadia Mono"/>
+                <w:color w:val="000000"/>
+                <w:sz w:val="23"/>
+                <w:szCs w:val="23"/>
+                <w:highlight w:val="white"/>
+                <w:lang w:eastAsia="en-US"/>
+              </w:rPr>
+              <w:t>std::</w:t>
+            </w:r>
+            <w:proofErr w:type="gramEnd"/>
+            <w:r>
+              <w:rPr>
+                <w:rFonts w:ascii="Cascadia Mono" w:eastAsiaTheme="minorHAnsi" w:hAnsi="Cascadia Mono" w:cs="Cascadia Mono"/>
+                <w:color w:val="000000"/>
+                <w:sz w:val="23"/>
+                <w:szCs w:val="23"/>
+                <w:highlight w:val="white"/>
+                <w:lang w:eastAsia="en-US"/>
+              </w:rPr>
+              <w:t xml:space="preserve">cout </w:t>
+            </w:r>
+            <w:r>
+              <w:rPr>
+                <w:rFonts w:ascii="Cascadia Mono" w:eastAsiaTheme="minorHAnsi" w:hAnsi="Cascadia Mono" w:cs="Cascadia Mono"/>
+                <w:color w:val="008080"/>
+                <w:sz w:val="23"/>
+                <w:szCs w:val="23"/>
+                <w:highlight w:val="white"/>
+                <w:lang w:eastAsia="en-US"/>
+              </w:rPr>
+              <w:t>&lt;&lt;</w:t>
+            </w:r>
+            <w:r>
+              <w:rPr>
+                <w:rFonts w:ascii="Cascadia Mono" w:eastAsiaTheme="minorHAnsi" w:hAnsi="Cascadia Mono" w:cs="Cascadia Mono"/>
+                <w:color w:val="000000"/>
+                <w:sz w:val="23"/>
+                <w:szCs w:val="23"/>
+                <w:highlight w:val="white"/>
+                <w:lang w:eastAsia="en-US"/>
+              </w:rPr>
+              <w:t xml:space="preserve"> </w:t>
+            </w:r>
+            <w:r>
+              <w:rPr>
+                <w:rFonts w:ascii="Cascadia Mono" w:eastAsiaTheme="minorHAnsi" w:hAnsi="Cascadia Mono" w:cs="Cascadia Mono"/>
+                <w:color w:val="A31515"/>
+                <w:sz w:val="23"/>
+                <w:szCs w:val="23"/>
+                <w:highlight w:val="white"/>
+                <w:lang w:eastAsia="en-US"/>
+              </w:rPr>
+              <w:t>'\n'</w:t>
+            </w:r>
+            <w:r>
+              <w:rPr>
+                <w:rFonts w:ascii="Cascadia Mono" w:eastAsiaTheme="minorHAnsi" w:hAnsi="Cascadia Mono" w:cs="Cascadia Mono"/>
+                <w:color w:val="000000"/>
+                <w:sz w:val="23"/>
+                <w:szCs w:val="23"/>
+                <w:highlight w:val="white"/>
+                <w:lang w:eastAsia="en-US"/>
+              </w:rPr>
+              <w:t>;</w:t>
+            </w:r>
+          </w:p>
+          <w:p>
+            <w:pPr>
+              <w:autoSpaceDE w:val="0"/>
+              <w:autoSpaceDN w:val="0"/>
+              <w:adjustRightInd w:val="0"/>
+              <w:spacing w:line="240" w:lineRule="auto"/>
+              <w:jc w:val="left"/>
+              <w:rPr>
+                <w:rFonts w:ascii="Cascadia Mono" w:eastAsiaTheme="minorHAnsi" w:hAnsi="Cascadia Mono" w:cs="Cascadia Mono"/>
+                <w:color w:val="000000"/>
+                <w:sz w:val="23"/>
+                <w:szCs w:val="23"/>
+                <w:highlight w:val="white"/>
+                <w:lang w:eastAsia="en-US"/>
+              </w:rPr>
+            </w:pPr>
+            <w:r>
+              <w:rPr>
+                <w:rFonts w:ascii="Cascadia Mono" w:eastAsiaTheme="minorHAnsi" w:hAnsi="Cascadia Mono" w:cs="Cascadia Mono"/>
+                <w:color w:val="000000"/>
+                <w:sz w:val="23"/>
+                <w:szCs w:val="23"/>
+                <w:highlight w:val="white"/>
+                <w:lang w:eastAsia="en-US"/>
+              </w:rPr>
+              <w:t>}</w:t>
+            </w:r>
+          </w:p>
+          <w:p>
+            <w:pPr>
+              <w:autoSpaceDE w:val="0"/>
+              <w:autoSpaceDN w:val="0"/>
+              <w:adjustRightInd w:val="0"/>
+              <w:spacing w:line="240" w:lineRule="auto"/>
+              <w:jc w:val="left"/>
+              <w:rPr>
+                <w:rFonts w:ascii="Cascadia Mono" w:eastAsiaTheme="minorHAnsi" w:hAnsi="Cascadia Mono" w:cs="Cascadia Mono"/>
+                <w:color w:val="000000"/>
+                <w:sz w:val="23"/>
+                <w:szCs w:val="23"/>
+                <w:highlight w:val="white"/>
+                <w:lang w:eastAsia="en-US"/>
+              </w:rPr>
+            </w:pPr>
+          </w:p>
+          <w:p>
+            <w:pPr>
+              <w:autoSpaceDE w:val="0"/>
+              <w:autoSpaceDN w:val="0"/>
+              <w:adjustRightInd w:val="0"/>
+              <w:spacing w:line="240" w:lineRule="auto"/>
+              <w:jc w:val="left"/>
+              <w:rPr>
+                <w:rFonts w:ascii="Cascadia Mono" w:eastAsiaTheme="minorHAnsi" w:hAnsi="Cascadia Mono" w:cs="Cascadia Mono"/>
+                <w:color w:val="000000"/>
+                <w:sz w:val="23"/>
+                <w:szCs w:val="23"/>
+                <w:highlight w:val="white"/>
+                <w:lang w:eastAsia="en-US"/>
+              </w:rPr>
+            </w:pPr>
+            <w:r>
+              <w:rPr>
+                <w:rFonts w:ascii="Cascadia Mono" w:eastAsiaTheme="minorHAnsi" w:hAnsi="Cascadia Mono" w:cs="Cascadia Mono"/>
+                <w:color w:val="0000FF"/>
+                <w:sz w:val="23"/>
+                <w:szCs w:val="23"/>
+                <w:highlight w:val="white"/>
+                <w:lang w:eastAsia="en-US"/>
+              </w:rPr>
+              <w:t>int</w:t>
+            </w:r>
+            <w:r>
+              <w:rPr>
+                <w:rFonts w:ascii="Cascadia Mono" w:eastAsiaTheme="minorHAnsi" w:hAnsi="Cascadia Mono" w:cs="Cascadia Mono"/>
+                <w:color w:val="000000"/>
+                <w:sz w:val="23"/>
+                <w:szCs w:val="23"/>
+                <w:highlight w:val="white"/>
+                <w:lang w:eastAsia="en-US"/>
+              </w:rPr>
+              <w:t xml:space="preserve"> </w:t>
+            </w:r>
+            <w:proofErr w:type="gramStart"/>
+            <w:r>
+              <w:rPr>
+                <w:rFonts w:ascii="Cascadia Mono" w:eastAsiaTheme="minorHAnsi" w:hAnsi="Cascadia Mono" w:cs="Cascadia Mono"/>
+                <w:color w:val="000000"/>
+                <w:sz w:val="23"/>
+                <w:szCs w:val="23"/>
+                <w:highlight w:val="white"/>
+                <w:lang w:eastAsia="en-US"/>
+              </w:rPr>
+              <w:t>main(</w:t>
+            </w:r>
+            <w:proofErr w:type="gramEnd"/>
+            <w:r>
+              <w:rPr>
+                <w:rFonts w:ascii="Cascadia Mono" w:eastAsiaTheme="minorHAnsi" w:hAnsi="Cascadia Mono" w:cs="Cascadia Mono"/>
+                <w:color w:val="000000"/>
+                <w:sz w:val="23"/>
+                <w:szCs w:val="23"/>
+                <w:highlight w:val="white"/>
+                <w:lang w:eastAsia="en-US"/>
+              </w:rPr>
+              <w:t>) {</w:t>
+            </w:r>
+          </w:p>
+          <w:p>
+            <w:pPr>
+              <w:autoSpaceDE w:val="0"/>
+              <w:autoSpaceDN w:val="0"/>
+              <w:adjustRightInd w:val="0"/>
+              <w:spacing w:line="240" w:lineRule="auto"/>
+              <w:jc w:val="left"/>
+              <w:rPr>
+                <w:rFonts w:ascii="Cascadia Mono" w:eastAsiaTheme="minorHAnsi" w:hAnsi="Cascadia Mono" w:cs="Cascadia Mono"/>
+                <w:color w:val="000000"/>
+                <w:sz w:val="23"/>
+                <w:szCs w:val="23"/>
+                <w:highlight w:val="white"/>
+                <w:lang w:eastAsia="en-US"/>
+              </w:rPr>
+            </w:pPr>
+            <w:r>
+              <w:rPr>
+                <w:rFonts w:ascii="Cascadia Mono" w:eastAsiaTheme="minorHAnsi" w:hAnsi="Cascadia Mono" w:cs="Cascadia Mono"/>
+                <w:color w:val="000000"/>
+                <w:sz w:val="23"/>
+                <w:szCs w:val="23"/>
+                <w:highlight w:val="white"/>
+                <w:lang w:eastAsia="en-US"/>
+              </w:rPr>
+              <w:t xml:space="preserve">   </w:t>
+            </w:r>
+            <w:r>
+              <w:rPr>
+                <w:rFonts w:ascii="Cascadia Mono" w:eastAsiaTheme="minorHAnsi" w:hAnsi="Cascadia Mono" w:cs="Cascadia Mono"/>
+                <w:color w:val="008000"/>
+                <w:sz w:val="23"/>
+                <w:szCs w:val="23"/>
+                <w:highlight w:val="white"/>
+                <w:lang w:eastAsia="en-US"/>
+              </w:rPr>
+              <w:t>// Generate sequence 0, 1, 2, 3</w:t>
+            </w:r>
+          </w:p>
+          <w:p>
+            <w:pPr>
+              <w:autoSpaceDE w:val="0"/>
+              <w:autoSpaceDN w:val="0"/>
+              <w:adjustRightInd w:val="0"/>
+              <w:spacing w:line="240" w:lineRule="auto"/>
+              <w:jc w:val="left"/>
+              <w:rPr>
+                <w:rFonts w:ascii="Cascadia Mono" w:eastAsiaTheme="minorHAnsi" w:hAnsi="Cascadia Mono" w:cs="Cascadia Mono"/>
+                <w:color w:val="000000"/>
+                <w:sz w:val="23"/>
+                <w:szCs w:val="23"/>
+                <w:highlight w:val="white"/>
+                <w:lang w:eastAsia="en-US"/>
+              </w:rPr>
+            </w:pPr>
+            <w:r>
+              <w:rPr>
+                <w:rFonts w:ascii="Cascadia Mono" w:eastAsiaTheme="minorHAnsi" w:hAnsi="Cascadia Mono" w:cs="Cascadia Mono"/>
+                <w:color w:val="000000"/>
+                <w:sz w:val="23"/>
+                <w:szCs w:val="23"/>
+                <w:highlight w:val="white"/>
+                <w:lang w:eastAsia="en-US"/>
+              </w:rPr>
+              <w:t xml:space="preserve">   </w:t>
+            </w:r>
+            <w:proofErr w:type="spellStart"/>
+            <w:proofErr w:type="gramStart"/>
+            <w:r>
+              <w:rPr>
+                <w:rFonts w:ascii="Cascadia Mono" w:eastAsiaTheme="minorHAnsi" w:hAnsi="Cascadia Mono" w:cs="Cascadia Mono"/>
+                <w:color w:val="000000"/>
+                <w:sz w:val="23"/>
+                <w:szCs w:val="23"/>
+                <w:highlight w:val="white"/>
+                <w:lang w:eastAsia="en-US"/>
+              </w:rPr>
+              <w:t>printNumbers</w:t>
+            </w:r>
+            <w:proofErr w:type="spellEnd"/>
+            <w:r>
+              <w:rPr>
+                <w:rFonts w:ascii="Cascadia Mono" w:eastAsiaTheme="minorHAnsi" w:hAnsi="Cascadia Mono" w:cs="Cascadia Mono"/>
+                <w:color w:val="000000"/>
+                <w:sz w:val="23"/>
+                <w:szCs w:val="23"/>
+                <w:highlight w:val="white"/>
+                <w:lang w:eastAsia="en-US"/>
+              </w:rPr>
+              <w:t>(</w:t>
+            </w:r>
+            <w:proofErr w:type="gramEnd"/>
+            <w:r>
+              <w:rPr>
+                <w:rFonts w:ascii="Cascadia Mono" w:eastAsiaTheme="minorHAnsi" w:hAnsi="Cascadia Mono" w:cs="Cascadia Mono"/>
+                <w:color w:val="000000"/>
+                <w:sz w:val="23"/>
+                <w:szCs w:val="23"/>
+                <w:highlight w:val="white"/>
+                <w:lang w:eastAsia="en-US"/>
+              </w:rPr>
+              <w:t>std::</w:t>
+            </w:r>
+            <w:proofErr w:type="spellStart"/>
+            <w:r>
+              <w:rPr>
+                <w:rFonts w:ascii="Cascadia Mono" w:eastAsiaTheme="minorHAnsi" w:hAnsi="Cascadia Mono" w:cs="Cascadia Mono"/>
+                <w:color w:val="2B91AF"/>
+                <w:sz w:val="23"/>
+                <w:szCs w:val="23"/>
+                <w:highlight w:val="white"/>
+                <w:lang w:eastAsia="en-US"/>
+              </w:rPr>
+              <w:t>make_integer_sequence</w:t>
+            </w:r>
+            <w:proofErr w:type="spellEnd"/>
+            <w:r>
+              <w:rPr>
+                <w:rFonts w:ascii="Cascadia Mono" w:eastAsiaTheme="minorHAnsi" w:hAnsi="Cascadia Mono" w:cs="Cascadia Mono"/>
+                <w:color w:val="000000"/>
+                <w:sz w:val="23"/>
+                <w:szCs w:val="23"/>
+                <w:highlight w:val="white"/>
+                <w:lang w:eastAsia="en-US"/>
+              </w:rPr>
+              <w:t>&lt;std::</w:t>
+            </w:r>
+            <w:proofErr w:type="spellStart"/>
+            <w:r>
+              <w:rPr>
+                <w:rFonts w:ascii="Cascadia Mono" w:eastAsiaTheme="minorHAnsi" w:hAnsi="Cascadia Mono" w:cs="Cascadia Mono"/>
+                <w:color w:val="2B91AF"/>
+                <w:sz w:val="23"/>
+                <w:szCs w:val="23"/>
+                <w:highlight w:val="white"/>
+                <w:lang w:eastAsia="en-US"/>
+              </w:rPr>
+              <w:t>size_t</w:t>
+            </w:r>
+            <w:proofErr w:type="spellEnd"/>
+            <w:r>
+              <w:rPr>
+                <w:rFonts w:ascii="Cascadia Mono" w:eastAsiaTheme="minorHAnsi" w:hAnsi="Cascadia Mono" w:cs="Cascadia Mono"/>
+                <w:color w:val="000000"/>
+                <w:sz w:val="23"/>
+                <w:szCs w:val="23"/>
+                <w:highlight w:val="white"/>
+                <w:lang w:eastAsia="en-US"/>
+              </w:rPr>
+              <w:t>, 4&gt;{});</w:t>
+            </w:r>
+          </w:p>
+          <w:p>
+            <w:pPr>
+              <w:autoSpaceDE w:val="0"/>
+              <w:autoSpaceDN w:val="0"/>
+              <w:adjustRightInd w:val="0"/>
+              <w:spacing w:line="240" w:lineRule="auto"/>
+              <w:jc w:val="left"/>
+              <w:rPr>
+                <w:rFonts w:ascii="Cascadia Mono" w:eastAsiaTheme="minorHAnsi" w:hAnsi="Cascadia Mono" w:cs="Cascadia Mono"/>
+                <w:color w:val="000000"/>
+                <w:sz w:val="23"/>
+                <w:szCs w:val="23"/>
+                <w:highlight w:val="white"/>
+                <w:lang w:eastAsia="en-US"/>
+              </w:rPr>
+            </w:pPr>
+            <w:r>
+              <w:rPr>
+                <w:rFonts w:ascii="Cascadia Mono" w:eastAsiaTheme="minorHAnsi" w:hAnsi="Cascadia Mono" w:cs="Cascadia Mono"/>
+                <w:color w:val="000000"/>
+                <w:sz w:val="23"/>
+                <w:szCs w:val="23"/>
+                <w:highlight w:val="white"/>
+                <w:lang w:eastAsia="en-US"/>
+              </w:rPr>
+              <w:t xml:space="preserve">   </w:t>
+            </w:r>
+            <w:r>
+              <w:rPr>
+                <w:rFonts w:ascii="Cascadia Mono" w:eastAsiaTheme="minorHAnsi" w:hAnsi="Cascadia Mono" w:cs="Cascadia Mono"/>
+                <w:color w:val="0000FF"/>
+                <w:sz w:val="23"/>
+                <w:szCs w:val="23"/>
+                <w:highlight w:val="white"/>
+                <w:lang w:eastAsia="en-US"/>
+              </w:rPr>
+              <w:t>return</w:t>
+            </w:r>
+            <w:r>
+              <w:rPr>
+                <w:rFonts w:ascii="Cascadia Mono" w:eastAsiaTheme="minorHAnsi" w:hAnsi="Cascadia Mono" w:cs="Cascadia Mono"/>
+                <w:color w:val="000000"/>
+                <w:sz w:val="23"/>
+                <w:szCs w:val="23"/>
+                <w:highlight w:val="white"/>
+                <w:lang w:eastAsia="en-US"/>
+              </w:rPr>
+              <w:t xml:space="preserve"> 0;</w:t>
+            </w:r>
+          </w:p>
+          <w:p>
+            <w:r>
+              <w:rPr>
+                <w:rFonts w:ascii="Cascadia Mono" w:eastAsiaTheme="minorHAnsi" w:hAnsi="Cascadia Mono" w:cs="Cascadia Mono"/>
+                <w:color w:val="000000"/>
+                <w:sz w:val="23"/>
+                <w:szCs w:val="23"/>
+                <w:highlight w:val="white"/>
+                <w:lang w:eastAsia="en-US"/>
+              </w:rPr>
+              <w:t>}</w:t>
+            </w:r>
+          </w:p>
+        </w:tc>
+      </w:tr>
+    </w:tbl>
+    <w:p/>
     <w:sectPr>
       <w:footerReference w:type="default" r:id="rId8"/>
       <w:pgSz w:w="12240" w:h="15840"/>
@@ -31959,65 +33533,69 @@
 <w:ftr xmlns:wpc="http://schemas.microsoft.com/office/word/2010/wordprocessingCanvas" xmlns:cx="http://schemas.microsoft.com/office/drawing/2014/chartex" xmlns:cx1="http://schemas.microsoft.com/office/drawing/2015/9/8/chartex" xmlns:cx2="http://schemas.microsoft.com/office/drawing/2015/10/21/chartex" xmlns:cx3="http://schemas.microsoft.com/office/drawing/2016/5/9/chartex" xmlns:cx4="http://schemas.microsoft.com/office/drawing/2016/5/10/chartex" xmlns:cx5="http://schemas.microsoft.com/office/drawing/2016/5/11/chartex" xmlns:cx6="http://schemas.microsoft.com/office/drawing/2016/5/12/chartex" xmlns:cx7="http://schemas.microsoft.com/office/drawing/2016/5/13/chartex" xmlns:cx8="http://schemas.microsoft.com/office/drawing/2016/5/14/chartex" xmlns:mc="http://schemas.openxmlformats.org/markup-compatibility/2006" xmlns:aink="http://schemas.microsoft.com/office/drawing/2016/ink" xmlns:am3d="http://schemas.microsoft.com/office/drawing/2017/model3d" xmlns:o="urn:schemas-microsoft-com:office:office" xmlns:oel="http://schemas.microsoft.com/office/2019/extlst" xmlns:r="http://schemas.openxmlformats.org/officeDocument/2006/relationships" xmlns:m="http://schemas.openxmlformats.org/officeDocument/2006/math" xmlns:v="urn:schemas-microsoft-com:vml" xmlns:wp14="http://schemas.microsoft.com/office/word/2010/wordprocessingDrawing" xmlns:wp="http://schemas.openxmlformats.org/drawingml/2006/wordprocessingDrawing" xmlns:w10="urn:schemas-microsoft-com:office:word" xmlns:w="http://schemas.openxmlformats.org/wordprocessingml/2006/main" xmlns:w14="http://schemas.microsoft.com/office/word/2010/wordml" xmlns:w15="http://schemas.microsoft.com/office/word/2012/wordml" xmlns:w16cex="http://schemas.microsoft.com/office/word/2018/wordml/cex" xmlns:w16cid="http://schemas.microsoft.com/office/word/2016/wordml/cid" xmlns:w16="http://schemas.microsoft.com/office/word/2018/wordml" xmlns:w16du="http://schemas.microsoft.com/office/word/2023/wordml/word16du" xmlns:w16sdtdh="http://schemas.microsoft.com/office/word/2020/wordml/sdtdatahash" xmlns:w16se="http://schemas.microsoft.com/office/word/2015/wordml/symex" xmlns:wpg="http://schemas.microsoft.com/office/word/2010/wordprocessingGroup" xmlns:wpi="http://schemas.microsoft.com/office/word/2010/wordprocessingInk" xmlns:wne="http://schemas.microsoft.com/office/word/2006/wordml" xmlns:wps="http://schemas.microsoft.com/office/word/2010/wordprocessingShape" mc:Ignorable="w14 w15 w16se w16cid w16 w16cex w16sdtdh w16du wp14">
   <w:p>
     <w:pPr>
-      <w:tabs>
-        <w:tab w:val="center" w:pos="4550"/>
-        <w:tab w:val="left" w:pos="5818"/>
-      </w:tabs>
-      <w:ind w:right="260"/>
+      <w:pStyle w:val="Footer"/>
+      <w:pBdr>
+        <w:top w:val="single" w:sz="4" w:space="1" w:color="D9D9D9" w:themeColor="background1" w:themeShade="D9"/>
+      </w:pBdr>
       <w:jc w:val="right"/>
-      <w:rPr>
-        <w:color w:val="323E4F" w:themeColor="text2" w:themeShade="BF"/>
-      </w:rPr>
     </w:pPr>
     <w:r>
-      <w:t>C++11 Language Features</w:t>
+      <w:t xml:space="preserve"> </w:t>
+    </w:r>
+    <w:r>
+      <w:t>C++14 Language Features</w:t>
     </w:r>
     <w:r>
       <w:t xml:space="preserve"> </w:t>
     </w:r>
-    <w:r>
-      <w:rPr>
-        <w:color w:val="323E4F" w:themeColor="text2" w:themeShade="BF"/>
-      </w:rPr>
-      <w:t>- 1</w:t>
-    </w:r>
-    <w:r>
-      <w:rPr>
-        <w:color w:val="323E4F" w:themeColor="text2" w:themeShade="BF"/>
-      </w:rPr>
-      <w:t xml:space="preserve"> | </w:t>
-    </w:r>
-    <w:r>
-      <w:rPr>
-        <w:color w:val="323E4F" w:themeColor="text2" w:themeShade="BF"/>
-      </w:rPr>
-      <w:fldChar w:fldCharType="begin"/>
-    </w:r>
-    <w:r>
-      <w:rPr>
-        <w:color w:val="323E4F" w:themeColor="text2" w:themeShade="BF"/>
-      </w:rPr>
-      <w:instrText xml:space="preserve"> NUMPAGES  \* Arabic  \* MERGEFORMAT </w:instrText>
-    </w:r>
-    <w:r>
-      <w:rPr>
-        <w:color w:val="323E4F" w:themeColor="text2" w:themeShade="BF"/>
-      </w:rPr>
-      <w:fldChar w:fldCharType="separate"/>
-    </w:r>
-    <w:r>
-      <w:rPr>
-        <w:noProof/>
-        <w:color w:val="323E4F" w:themeColor="text2" w:themeShade="BF"/>
-      </w:rPr>
-      <w:t>1</w:t>
-    </w:r>
-    <w:r>
-      <w:rPr>
-        <w:color w:val="323E4F" w:themeColor="text2" w:themeShade="BF"/>
-      </w:rPr>
-      <w:fldChar w:fldCharType="end"/>
-    </w:r>
+    <w:sdt>
+      <w:sdtPr>
+        <w:id w:val="-2123365623"/>
+        <w:docPartObj>
+          <w:docPartGallery w:val="Page Numbers (Bottom of Page)"/>
+          <w:docPartUnique/>
+        </w:docPartObj>
+      </w:sdtPr>
+      <w:sdtEndPr>
+        <w:rPr>
+          <w:color w:val="7F7F7F" w:themeColor="background1" w:themeShade="7F"/>
+          <w:spacing w:val="60"/>
+        </w:rPr>
+      </w:sdtEndPr>
+      <w:sdtContent>
+        <w:r>
+          <w:fldChar w:fldCharType="begin"/>
+        </w:r>
+        <w:r>
+          <w:instrText xml:space="preserve"> PAGE   \* MERGEFORMAT </w:instrText>
+        </w:r>
+        <w:r>
+          <w:fldChar w:fldCharType="separate"/>
+        </w:r>
+        <w:r>
+          <w:rPr>
+            <w:noProof/>
+          </w:rPr>
+          <w:t>2</w:t>
+        </w:r>
+        <w:r>
+          <w:rPr>
+            <w:noProof/>
+          </w:rPr>
+          <w:fldChar w:fldCharType="end"/>
+        </w:r>
+        <w:r>
+          <w:t xml:space="preserve"> | </w:t>
+        </w:r>
+        <w:r>
+          <w:rPr>
+            <w:color w:val="7F7F7F" w:themeColor="background1" w:themeShade="7F"/>
+            <w:spacing w:val="60"/>
+          </w:rPr>
+          <w:t>Page</w:t>
+        </w:r>
+      </w:sdtContent>
+    </w:sdt>
   </w:p>
   <w:p>
     <w:pPr>
@@ -32164,7 +33742,7 @@
   <w:abstractNum w:abstractNumId="1" w15:restartNumberingAfterBreak="0">
     <w:nsid w:val="01E67971"/>
     <w:multiLevelType w:val="hybridMultilevel"/>
-    <w:tmpl w:val="EB140A50"/>
+    <w:tmpl w:val="99607B94"/>
     <w:lvl w:ilvl="0" w:tplc="40090001">
       <w:start w:val="1"/>
       <w:numFmt w:val="bullet"/>
@@ -39502,9 +41080,13 @@
     <w:autoRedefine/>
     <w:uiPriority w:val="39"/>
     <w:unhideWhenUsed/>
-    <w:rsid w:val="003D2EE3"/>
+    <w:rsid w:val="008B70A4"/>
     <w:pPr>
-      <w:spacing w:after="100"/>
+      <w:tabs>
+        <w:tab w:val="left" w:pos="480"/>
+        <w:tab w:val="right" w:leader="dot" w:pos="9350"/>
+      </w:tabs>
+      <w:spacing w:after="100" w:line="240" w:lineRule="auto"/>
     </w:pPr>
   </w:style>
   <w:style w:type="paragraph" w:styleId="TOC2">
@@ -39527,10 +41109,14 @@
     <w:autoRedefine/>
     <w:uiPriority w:val="39"/>
     <w:unhideWhenUsed/>
-    <w:rsid w:val="003D2EE3"/>
+    <w:rsid w:val="008B70A4"/>
     <w:pPr>
-      <w:spacing w:after="100"/>
-      <w:ind w:left="480"/>
+      <w:tabs>
+        <w:tab w:val="left" w:pos="1100"/>
+        <w:tab w:val="right" w:leader="dot" w:pos="9350"/>
+      </w:tabs>
+      <w:spacing w:after="100" w:line="240" w:lineRule="auto"/>
+      <w:ind w:left="482"/>
     </w:pPr>
   </w:style>
   <w:style w:type="character" w:styleId="Hyperlink">

</xml_diff>

<commit_message>
Updated C++14 and C++20 features
</commit_message>
<xml_diff>
--- a/Language_Features/CPP14.docx
+++ b/Language_Features/CPP14.docx
@@ -99,7 +99,7 @@
             </w:rPr>
             <w:fldChar w:fldCharType="separate"/>
           </w:r>
-          <w:hyperlink w:anchor="_Toc190787084" w:history="1">
+          <w:hyperlink w:anchor="_Toc191058317" w:history="1">
             <w:r>
               <w:rPr>
                 <w:rStyle w:val="Hyperlink"/>
@@ -144,7 +144,7 @@
                 <w:noProof/>
                 <w:webHidden/>
               </w:rPr>
-              <w:instrText xml:space="preserve"> PAGEREF _Toc190787084 \h </w:instrText>
+              <w:instrText xml:space="preserve"> PAGEREF _Toc191058317 \h </w:instrText>
             </w:r>
             <w:r>
               <w:rPr>
@@ -187,7 +187,7 @@
               <w14:ligatures w14:val="standardContextual"/>
             </w:rPr>
           </w:pPr>
-          <w:hyperlink w:anchor="_Toc190787085" w:history="1">
+          <w:hyperlink w:anchor="_Toc191058318" w:history="1">
             <w:r>
               <w:rPr>
                 <w:rStyle w:val="Hyperlink"/>
@@ -232,7 +232,7 @@
                 <w:noProof/>
                 <w:webHidden/>
               </w:rPr>
-              <w:instrText xml:space="preserve"> PAGEREF _Toc190787085 \h </w:instrText>
+              <w:instrText xml:space="preserve"> PAGEREF _Toc191058318 \h </w:instrText>
             </w:r>
             <w:r>
               <w:rPr>
@@ -275,7 +275,7 @@
               <w14:ligatures w14:val="standardContextual"/>
             </w:rPr>
           </w:pPr>
-          <w:hyperlink w:anchor="_Toc190787086" w:history="1">
+          <w:hyperlink w:anchor="_Toc191058319" w:history="1">
             <w:r>
               <w:rPr>
                 <w:rStyle w:val="Hyperlink"/>
@@ -320,7 +320,7 @@
                 <w:noProof/>
                 <w:webHidden/>
               </w:rPr>
-              <w:instrText xml:space="preserve"> PAGEREF _Toc190787086 \h </w:instrText>
+              <w:instrText xml:space="preserve"> PAGEREF _Toc191058319 \h </w:instrText>
             </w:r>
             <w:r>
               <w:rPr>
@@ -363,7 +363,7 @@
               <w14:ligatures w14:val="standardContextual"/>
             </w:rPr>
           </w:pPr>
-          <w:hyperlink w:anchor="_Toc190787087" w:history="1">
+          <w:hyperlink w:anchor="_Toc191058320" w:history="1">
             <w:r>
               <w:rPr>
                 <w:rStyle w:val="Hyperlink"/>
@@ -408,7 +408,7 @@
                 <w:noProof/>
                 <w:webHidden/>
               </w:rPr>
-              <w:instrText xml:space="preserve"> PAGEREF _Toc190787087 \h </w:instrText>
+              <w:instrText xml:space="preserve"> PAGEREF _Toc191058320 \h </w:instrText>
             </w:r>
             <w:r>
               <w:rPr>
@@ -451,7 +451,7 @@
               <w14:ligatures w14:val="standardContextual"/>
             </w:rPr>
           </w:pPr>
-          <w:hyperlink w:anchor="_Toc190787088" w:history="1">
+          <w:hyperlink w:anchor="_Toc191058321" w:history="1">
             <w:r>
               <w:rPr>
                 <w:rStyle w:val="Hyperlink"/>
@@ -496,7 +496,7 @@
                 <w:noProof/>
                 <w:webHidden/>
               </w:rPr>
-              <w:instrText xml:space="preserve"> PAGEREF _Toc190787088 \h </w:instrText>
+              <w:instrText xml:space="preserve"> PAGEREF _Toc191058321 \h </w:instrText>
             </w:r>
             <w:r>
               <w:rPr>
@@ -539,7 +539,7 @@
               <w14:ligatures w14:val="standardContextual"/>
             </w:rPr>
           </w:pPr>
-          <w:hyperlink w:anchor="_Toc190787089" w:history="1">
+          <w:hyperlink w:anchor="_Toc191058322" w:history="1">
             <w:r>
               <w:rPr>
                 <w:rStyle w:val="Hyperlink"/>
@@ -584,7 +584,7 @@
                 <w:noProof/>
                 <w:webHidden/>
               </w:rPr>
-              <w:instrText xml:space="preserve"> PAGEREF _Toc190787089 \h </w:instrText>
+              <w:instrText xml:space="preserve"> PAGEREF _Toc191058322 \h </w:instrText>
             </w:r>
             <w:r>
               <w:rPr>
@@ -627,7 +627,7 @@
               <w14:ligatures w14:val="standardContextual"/>
             </w:rPr>
           </w:pPr>
-          <w:hyperlink w:anchor="_Toc190787090" w:history="1">
+          <w:hyperlink w:anchor="_Toc191058323" w:history="1">
             <w:r>
               <w:rPr>
                 <w:rStyle w:val="Hyperlink"/>
@@ -682,7 +682,7 @@
                 <w:noProof/>
                 <w:webHidden/>
               </w:rPr>
-              <w:instrText xml:space="preserve"> PAGEREF _Toc190787090 \h </w:instrText>
+              <w:instrText xml:space="preserve"> PAGEREF _Toc191058323 \h </w:instrText>
             </w:r>
             <w:r>
               <w:rPr>
@@ -725,7 +725,7 @@
               <w14:ligatures w14:val="standardContextual"/>
             </w:rPr>
           </w:pPr>
-          <w:hyperlink w:anchor="_Toc190787091" w:history="1">
+          <w:hyperlink w:anchor="_Toc191058324" w:history="1">
             <w:r>
               <w:rPr>
                 <w:rStyle w:val="Hyperlink"/>
@@ -787,7 +787,7 @@
                 <w:noProof/>
                 <w:webHidden/>
               </w:rPr>
-              <w:instrText xml:space="preserve"> PAGEREF _Toc190787091 \h </w:instrText>
+              <w:instrText xml:space="preserve"> PAGEREF _Toc191058324 \h </w:instrText>
             </w:r>
             <w:r>
               <w:rPr>
@@ -830,7 +830,7 @@
               <w14:ligatures w14:val="standardContextual"/>
             </w:rPr>
           </w:pPr>
-          <w:hyperlink w:anchor="_Toc190787092" w:history="1">
+          <w:hyperlink w:anchor="_Toc191058325" w:history="1">
             <w:r>
               <w:rPr>
                 <w:rStyle w:val="Hyperlink"/>
@@ -875,7 +875,7 @@
                 <w:noProof/>
                 <w:webHidden/>
               </w:rPr>
-              <w:instrText xml:space="preserve"> PAGEREF _Toc190787092 \h </w:instrText>
+              <w:instrText xml:space="preserve"> PAGEREF _Toc191058325 \h </w:instrText>
             </w:r>
             <w:r>
               <w:rPr>
@@ -918,7 +918,7 @@
               <w14:ligatures w14:val="standardContextual"/>
             </w:rPr>
           </w:pPr>
-          <w:hyperlink w:anchor="_Toc190787093" w:history="1">
+          <w:hyperlink w:anchor="_Toc191058326" w:history="1">
             <w:r>
               <w:rPr>
                 <w:rStyle w:val="Hyperlink"/>
@@ -963,7 +963,7 @@
                 <w:noProof/>
                 <w:webHidden/>
               </w:rPr>
-              <w:instrText xml:space="preserve"> PAGEREF _Toc190787093 \h </w:instrText>
+              <w:instrText xml:space="preserve"> PAGEREF _Toc191058326 \h </w:instrText>
             </w:r>
             <w:r>
               <w:rPr>
@@ -1006,7 +1006,7 @@
               <w14:ligatures w14:val="standardContextual"/>
             </w:rPr>
           </w:pPr>
-          <w:hyperlink w:anchor="_Toc190787094" w:history="1">
+          <w:hyperlink w:anchor="_Toc191058327" w:history="1">
             <w:r>
               <w:rPr>
                 <w:rStyle w:val="Hyperlink"/>
@@ -1051,7 +1051,7 @@
                 <w:noProof/>
                 <w:webHidden/>
               </w:rPr>
-              <w:instrText xml:space="preserve"> PAGEREF _Toc190787094 \h </w:instrText>
+              <w:instrText xml:space="preserve"> PAGEREF _Toc191058327 \h </w:instrText>
             </w:r>
             <w:r>
               <w:rPr>
@@ -1094,7 +1094,7 @@
               <w14:ligatures w14:val="standardContextual"/>
             </w:rPr>
           </w:pPr>
-          <w:hyperlink w:anchor="_Toc190787095" w:history="1">
+          <w:hyperlink w:anchor="_Toc191058328" w:history="1">
             <w:r>
               <w:rPr>
                 <w:rStyle w:val="Hyperlink"/>
@@ -1139,7 +1139,7 @@
                 <w:noProof/>
                 <w:webHidden/>
               </w:rPr>
-              <w:instrText xml:space="preserve"> PAGEREF _Toc190787095 \h </w:instrText>
+              <w:instrText xml:space="preserve"> PAGEREF _Toc191058328 \h </w:instrText>
             </w:r>
             <w:r>
               <w:rPr>
@@ -1182,7 +1182,7 @@
               <w14:ligatures w14:val="standardContextual"/>
             </w:rPr>
           </w:pPr>
-          <w:hyperlink w:anchor="_Toc190787096" w:history="1">
+          <w:hyperlink w:anchor="_Toc191058329" w:history="1">
             <w:r>
               <w:rPr>
                 <w:rStyle w:val="Hyperlink"/>
@@ -1206,7 +1206,7 @@
                 <w:rStyle w:val="Hyperlink"/>
                 <w:noProof/>
               </w:rPr>
-              <w:t>Default Member Initializers for Bit-Fields</w:t>
+              <w:t>Initializers for Bit-Fields</w:t>
             </w:r>
             <w:r>
               <w:rPr>
@@ -1227,7 +1227,7 @@
                 <w:noProof/>
                 <w:webHidden/>
               </w:rPr>
-              <w:instrText xml:space="preserve"> PAGEREF _Toc190787096 \h </w:instrText>
+              <w:instrText xml:space="preserve"> PAGEREF _Toc191058329 \h </w:instrText>
             </w:r>
             <w:r>
               <w:rPr>
@@ -1270,7 +1270,7 @@
               <w14:ligatures w14:val="standardContextual"/>
             </w:rPr>
           </w:pPr>
-          <w:hyperlink w:anchor="_Toc190787097" w:history="1">
+          <w:hyperlink w:anchor="_Toc191058330" w:history="1">
             <w:r>
               <w:rPr>
                 <w:rStyle w:val="Hyperlink"/>
@@ -1315,7 +1315,7 @@
                 <w:noProof/>
                 <w:webHidden/>
               </w:rPr>
-              <w:instrText xml:space="preserve"> PAGEREF _Toc190787097 \h </w:instrText>
+              <w:instrText xml:space="preserve"> PAGEREF _Toc191058330 \h </w:instrText>
             </w:r>
             <w:r>
               <w:rPr>
@@ -1358,7 +1358,7 @@
               <w14:ligatures w14:val="standardContextual"/>
             </w:rPr>
           </w:pPr>
-          <w:hyperlink w:anchor="_Toc190787098" w:history="1">
+          <w:hyperlink w:anchor="_Toc191058331" w:history="1">
             <w:r>
               <w:rPr>
                 <w:rStyle w:val="Hyperlink"/>
@@ -1403,7 +1403,7 @@
                 <w:noProof/>
                 <w:webHidden/>
               </w:rPr>
-              <w:instrText xml:space="preserve"> PAGEREF _Toc190787098 \h </w:instrText>
+              <w:instrText xml:space="preserve"> PAGEREF _Toc191058331 \h </w:instrText>
             </w:r>
             <w:r>
               <w:rPr>
@@ -1446,7 +1446,7 @@
               <w14:ligatures w14:val="standardContextual"/>
             </w:rPr>
           </w:pPr>
-          <w:hyperlink w:anchor="_Toc190787099" w:history="1">
+          <w:hyperlink w:anchor="_Toc191058332" w:history="1">
             <w:r>
               <w:rPr>
                 <w:rStyle w:val="Hyperlink"/>
@@ -1491,7 +1491,7 @@
                 <w:noProof/>
                 <w:webHidden/>
               </w:rPr>
-              <w:instrText xml:space="preserve"> PAGEREF _Toc190787099 \h </w:instrText>
+              <w:instrText xml:space="preserve"> PAGEREF _Toc191058332 \h </w:instrText>
             </w:r>
             <w:r>
               <w:rPr>
@@ -1534,7 +1534,7 @@
               <w14:ligatures w14:val="standardContextual"/>
             </w:rPr>
           </w:pPr>
-          <w:hyperlink w:anchor="_Toc190787100" w:history="1">
+          <w:hyperlink w:anchor="_Toc191058333" w:history="1">
             <w:r>
               <w:rPr>
                 <w:rStyle w:val="Hyperlink"/>
@@ -1579,7 +1579,7 @@
                 <w:noProof/>
                 <w:webHidden/>
               </w:rPr>
-              <w:instrText xml:space="preserve"> PAGEREF _Toc190787100 \h </w:instrText>
+              <w:instrText xml:space="preserve"> PAGEREF _Toc191058333 \h </w:instrText>
             </w:r>
             <w:r>
               <w:rPr>
@@ -1622,7 +1622,7 @@
               <w14:ligatures w14:val="standardContextual"/>
             </w:rPr>
           </w:pPr>
-          <w:hyperlink w:anchor="_Toc190787101" w:history="1">
+          <w:hyperlink w:anchor="_Toc191058334" w:history="1">
             <w:r>
               <w:rPr>
                 <w:rStyle w:val="Hyperlink"/>
@@ -1667,7 +1667,7 @@
                 <w:noProof/>
                 <w:webHidden/>
               </w:rPr>
-              <w:instrText xml:space="preserve"> PAGEREF _Toc190787101 \h </w:instrText>
+              <w:instrText xml:space="preserve"> PAGEREF _Toc191058334 \h </w:instrText>
             </w:r>
             <w:r>
               <w:rPr>
@@ -1710,7 +1710,7 @@
               <w14:ligatures w14:val="standardContextual"/>
             </w:rPr>
           </w:pPr>
-          <w:hyperlink w:anchor="_Toc190787102" w:history="1">
+          <w:hyperlink w:anchor="_Toc191058335" w:history="1">
             <w:r>
               <w:rPr>
                 <w:rStyle w:val="Hyperlink"/>
@@ -1765,7 +1765,7 @@
                 <w:noProof/>
                 <w:webHidden/>
               </w:rPr>
-              <w:instrText xml:space="preserve"> PAGEREF _Toc190787102 \h </w:instrText>
+              <w:instrText xml:space="preserve"> PAGEREF _Toc191058335 \h </w:instrText>
             </w:r>
             <w:r>
               <w:rPr>
@@ -1808,7 +1808,7 @@
               <w14:ligatures w14:val="standardContextual"/>
             </w:rPr>
           </w:pPr>
-          <w:hyperlink w:anchor="_Toc190787103" w:history="1">
+          <w:hyperlink w:anchor="_Toc191058336" w:history="1">
             <w:r>
               <w:rPr>
                 <w:rStyle w:val="Hyperlink"/>
@@ -1863,7 +1863,7 @@
                 <w:noProof/>
                 <w:webHidden/>
               </w:rPr>
-              <w:instrText xml:space="preserve"> PAGEREF _Toc190787103 \h </w:instrText>
+              <w:instrText xml:space="preserve"> PAGEREF _Toc191058336 \h </w:instrText>
             </w:r>
             <w:r>
               <w:rPr>
@@ -1906,7 +1906,7 @@
               <w14:ligatures w14:val="standardContextual"/>
             </w:rPr>
           </w:pPr>
-          <w:hyperlink w:anchor="_Toc190787104" w:history="1">
+          <w:hyperlink w:anchor="_Toc191058337" w:history="1">
             <w:r>
               <w:rPr>
                 <w:rStyle w:val="Hyperlink"/>
@@ -1951,7 +1951,7 @@
                 <w:noProof/>
                 <w:webHidden/>
               </w:rPr>
-              <w:instrText xml:space="preserve"> PAGEREF _Toc190787104 \h </w:instrText>
+              <w:instrText xml:space="preserve"> PAGEREF _Toc191058337 \h </w:instrText>
             </w:r>
             <w:r>
               <w:rPr>
@@ -1994,7 +1994,7 @@
               <w14:ligatures w14:val="standardContextual"/>
             </w:rPr>
           </w:pPr>
-          <w:hyperlink w:anchor="_Toc190787105" w:history="1">
+          <w:hyperlink w:anchor="_Toc191058338" w:history="1">
             <w:r>
               <w:rPr>
                 <w:rStyle w:val="Hyperlink"/>
@@ -2049,7 +2049,7 @@
                 <w:noProof/>
                 <w:webHidden/>
               </w:rPr>
-              <w:instrText xml:space="preserve"> PAGEREF _Toc190787105 \h </w:instrText>
+              <w:instrText xml:space="preserve"> PAGEREF _Toc191058338 \h </w:instrText>
             </w:r>
             <w:r>
               <w:rPr>
@@ -2092,7 +2092,7 @@
               <w14:ligatures w14:val="standardContextual"/>
             </w:rPr>
           </w:pPr>
-          <w:hyperlink w:anchor="_Toc190787106" w:history="1">
+          <w:hyperlink w:anchor="_Toc191058339" w:history="1">
             <w:r>
               <w:rPr>
                 <w:rStyle w:val="Hyperlink"/>
@@ -2126,27 +2126,7 @@
                 <w:highlight w:val="white"/>
                 <w:lang w:eastAsia="en-US"/>
               </w:rPr>
-              <w:t>std::integer_sequ</w:t>
-            </w:r>
-            <w:r>
-              <w:rPr>
-                <w:rStyle w:val="Hyperlink"/>
-                <w:rFonts w:ascii="Cascadia Mono" w:eastAsiaTheme="minorHAnsi" w:hAnsi="Cascadia Mono" w:cs="Cascadia Mono"/>
-                <w:noProof/>
-                <w:highlight w:val="white"/>
-                <w:lang w:eastAsia="en-US"/>
-              </w:rPr>
-              <w:t>e</w:t>
-            </w:r>
-            <w:r>
-              <w:rPr>
-                <w:rStyle w:val="Hyperlink"/>
-                <w:rFonts w:ascii="Cascadia Mono" w:eastAsiaTheme="minorHAnsi" w:hAnsi="Cascadia Mono" w:cs="Cascadia Mono"/>
-                <w:noProof/>
-                <w:highlight w:val="white"/>
-                <w:lang w:eastAsia="en-US"/>
-              </w:rPr>
-              <w:t>nce</w:t>
+              <w:t>std::integer_sequence</w:t>
             </w:r>
             <w:r>
               <w:rPr>
@@ -2167,7 +2147,7 @@
                 <w:noProof/>
                 <w:webHidden/>
               </w:rPr>
-              <w:instrText xml:space="preserve"> PAGEREF _Toc190787106 \h </w:instrText>
+              <w:instrText xml:space="preserve"> PAGEREF _Toc191058339 \h </w:instrText>
             </w:r>
             <w:r>
               <w:rPr>
@@ -2220,7 +2200,6 @@
         </w:p>
       </w:sdtContent>
     </w:sdt>
-    <w:bookmarkStart w:id="0" w:name="_Toc190787084" w:displacedByCustomXml="prev"/>
     <w:p>
       <w:pPr>
         <w:spacing w:after="160" w:line="259" w:lineRule="auto"/>
@@ -2240,6 +2219,7 @@
       <w:pPr>
         <w:pStyle w:val="Heading1"/>
       </w:pPr>
+      <w:bookmarkStart w:id="0" w:name="_Toc191058317"/>
       <w:r>
         <w:lastRenderedPageBreak/>
         <w:t>Core Language Features</w:t>
@@ -2250,7 +2230,7 @@
       <w:pPr>
         <w:pStyle w:val="Heading3"/>
       </w:pPr>
-      <w:bookmarkStart w:id="1" w:name="_Toc190787085"/>
+      <w:bookmarkStart w:id="1" w:name="_Toc191058318"/>
       <w:r>
         <w:t>Digit Separators</w:t>
       </w:r>
@@ -3205,7 +3185,7 @@
       <w:pPr>
         <w:pStyle w:val="Heading3"/>
       </w:pPr>
-      <w:bookmarkStart w:id="2" w:name="_Toc190787086"/>
+      <w:bookmarkStart w:id="2" w:name="_Toc191058319"/>
       <w:r>
         <w:t>Binary Literals</w:t>
       </w:r>
@@ -4443,7 +4423,7 @@
       <w:pPr>
         <w:pStyle w:val="Heading3"/>
       </w:pPr>
-      <w:bookmarkStart w:id="3" w:name="_Toc190787087"/>
+      <w:bookmarkStart w:id="3" w:name="_Toc191058320"/>
       <w:r>
         <w:t>Generic Lambdas</w:t>
       </w:r>
@@ -6235,7 +6215,7 @@
       <w:pPr>
         <w:pStyle w:val="Heading3"/>
       </w:pPr>
-      <w:bookmarkStart w:id="4" w:name="_Toc190787088"/>
+      <w:bookmarkStart w:id="4" w:name="_Toc191058321"/>
       <w:r>
         <w:lastRenderedPageBreak/>
         <w:t>Generalized Lambda Captures</w:t>
@@ -7552,7 +7532,7 @@
       <w:pPr>
         <w:pStyle w:val="Heading3"/>
       </w:pPr>
-      <w:bookmarkStart w:id="5" w:name="_Toc190787089"/>
+      <w:bookmarkStart w:id="5" w:name="_Toc191058322"/>
       <w:r>
         <w:lastRenderedPageBreak/>
         <w:t>Return Type Deduction for Functions</w:t>
@@ -9249,7 +9229,7 @@
       <w:pPr>
         <w:pStyle w:val="Heading3"/>
       </w:pPr>
-      <w:bookmarkStart w:id="6" w:name="_Toc190787090"/>
+      <w:bookmarkStart w:id="6" w:name="_Toc191058323"/>
       <w:r>
         <w:lastRenderedPageBreak/>
         <w:t xml:space="preserve">The </w:t>
@@ -11981,7 +11961,7 @@
       <w:pPr>
         <w:pStyle w:val="Heading3"/>
       </w:pPr>
-      <w:bookmarkStart w:id="7" w:name="_Toc190787091"/>
+      <w:bookmarkStart w:id="7" w:name="_Toc191058324"/>
       <w:r>
         <w:t xml:space="preserve">Relaxed </w:t>
       </w:r>
@@ -13878,7 +13858,7 @@
       <w:pPr>
         <w:pStyle w:val="Heading3"/>
       </w:pPr>
-      <w:bookmarkStart w:id="8" w:name="_Toc190787092"/>
+      <w:bookmarkStart w:id="8" w:name="_Toc191058325"/>
       <w:r>
         <w:t>Variable Templates</w:t>
       </w:r>
@@ -14106,7 +14086,6 @@
               </w:rPr>
               <w:t>&lt;</w:t>
             </w:r>
-            <w:proofErr w:type="spellStart"/>
             <w:r>
               <w:rPr>
                 <w:rFonts w:ascii="Cascadia Mono" w:eastAsiaTheme="minorHAnsi" w:hAnsi="Cascadia Mono" w:cs="Cascadia Mono"/>
@@ -14118,7 +14097,6 @@
               </w:rPr>
               <w:t>typename</w:t>
             </w:r>
-            <w:proofErr w:type="spellEnd"/>
             <w:r>
               <w:rPr>
                 <w:rFonts w:ascii="Cascadia Mono" w:eastAsiaTheme="minorHAnsi" w:hAnsi="Cascadia Mono" w:cs="Cascadia Mono"/>
@@ -15273,7 +15251,7 @@
       <w:pPr>
         <w:pStyle w:val="Heading3"/>
       </w:pPr>
-      <w:bookmarkStart w:id="9" w:name="_Toc190787093"/>
+      <w:bookmarkStart w:id="9" w:name="_Toc191058326"/>
       <w:r>
         <w:t>Deprecated Attribute</w:t>
       </w:r>
@@ -16722,7 +16700,7 @@
       <w:pPr>
         <w:pStyle w:val="Heading3"/>
       </w:pPr>
-      <w:bookmarkStart w:id="10" w:name="_Toc190787094"/>
+      <w:bookmarkStart w:id="10" w:name="_Toc191058327"/>
       <w:r>
         <w:t>Sized Deallocation</w:t>
       </w:r>
@@ -17727,7 +17705,7 @@
       <w:pPr>
         <w:pStyle w:val="Heading1"/>
       </w:pPr>
-      <w:bookmarkStart w:id="11" w:name="_Toc190787095"/>
+      <w:bookmarkStart w:id="11" w:name="_Toc191058328"/>
       <w:r>
         <w:lastRenderedPageBreak/>
         <w:t>Class-Related Features</w:t>
@@ -17738,9 +17716,12 @@
       <w:pPr>
         <w:pStyle w:val="Heading3"/>
       </w:pPr>
-      <w:bookmarkStart w:id="12" w:name="_Toc190787096"/>
-      <w:r>
-        <w:t>Default Member Initializers for Bit-Fields</w:t>
+      <w:r>
+        <w:t xml:space="preserve"> </w:t>
+      </w:r>
+      <w:bookmarkStart w:id="12" w:name="_Toc191058329"/>
+      <w:r>
+        <w:t>Initializers for Bit-Fields</w:t>
       </w:r>
       <w:bookmarkEnd w:id="12"/>
     </w:p>
@@ -17780,7 +17761,53 @@
         <w:t>default values</w:t>
       </w:r>
       <w:r>
-        <w:t xml:space="preserve"> directly in the class or struct definition.</w:t>
+        <w:t xml:space="preserve"> </w:t>
+      </w:r>
+      <w:r>
+        <w:rPr>
+          <w:rStyle w:val="Strong"/>
+        </w:rPr>
+        <w:t>only in constructors</w:t>
+      </w:r>
+      <w:r>
+        <w:t xml:space="preserve">, but </w:t>
+      </w:r>
+      <w:r>
+        <w:rPr>
+          <w:rStyle w:val="Strong"/>
+        </w:rPr>
+        <w:t xml:space="preserve">not directly inside the </w:t>
+      </w:r>
+      <w:r>
+        <w:rPr>
+          <w:rFonts w:ascii="Cascadia Mono" w:eastAsiaTheme="minorHAnsi" w:hAnsi="Cascadia Mono" w:cs="Cascadia Mono"/>
+          <w:color w:val="0000FF"/>
+          <w:sz w:val="23"/>
+          <w:szCs w:val="23"/>
+          <w:highlight w:val="white"/>
+          <w:lang w:eastAsia="en-US"/>
+        </w:rPr>
+        <w:t>class</w:t>
+      </w:r>
+      <w:r>
+        <w:rPr>
+          <w:rStyle w:val="Strong"/>
+        </w:rPr>
+        <w:t>/</w:t>
+      </w:r>
+      <w:r>
+        <w:rPr>
+          <w:rFonts w:ascii="Cascadia Mono" w:eastAsiaTheme="minorHAnsi" w:hAnsi="Cascadia Mono" w:cs="Cascadia Mono"/>
+          <w:color w:val="0000FF"/>
+          <w:sz w:val="23"/>
+          <w:szCs w:val="23"/>
+          <w:highlight w:val="white"/>
+          <w:lang w:eastAsia="en-US"/>
+        </w:rPr>
+        <w:t>struct</w:t>
+      </w:r>
+      <w:r>
+        <w:t>.</w:t>
       </w:r>
     </w:p>
     <w:tbl>
@@ -17940,7 +17967,7 @@
                 <w:color w:val="000000"/>
                 <w:sz w:val="23"/>
                 <w:szCs w:val="23"/>
-                <w:highlight w:val="yellow"/>
+                <w:highlight w:val="white"/>
                 <w:lang w:eastAsia="en-US"/>
               </w:rPr>
               <w:t>a :</w:t>
@@ -17952,32 +17979,10 @@
                 <w:color w:val="000000"/>
                 <w:sz w:val="23"/>
                 <w:szCs w:val="23"/>
-                <w:highlight w:val="yellow"/>
-                <w:lang w:eastAsia="en-US"/>
-              </w:rPr>
-              <w:t xml:space="preserve"> 1 {1}</w:t>
-            </w:r>
-            <w:r>
-              <w:rPr>
-                <w:rFonts w:ascii="Cascadia Mono" w:eastAsiaTheme="minorHAnsi" w:hAnsi="Cascadia Mono" w:cs="Cascadia Mono"/>
-                <w:color w:val="000000"/>
-                <w:sz w:val="23"/>
-                <w:szCs w:val="23"/>
-                <w:highlight w:val="white"/>
-                <w:lang w:eastAsia="en-US"/>
-              </w:rPr>
-              <w:t xml:space="preserve">; </w:t>
-            </w:r>
-            <w:r>
-              <w:rPr>
-                <w:rFonts w:ascii="Cascadia Mono" w:eastAsiaTheme="minorHAnsi" w:hAnsi="Cascadia Mono" w:cs="Cascadia Mono"/>
-                <w:color w:val="008000"/>
-                <w:sz w:val="23"/>
-                <w:szCs w:val="23"/>
-                <w:highlight w:val="white"/>
-                <w:lang w:eastAsia="en-US"/>
-              </w:rPr>
-              <w:t>// Default: 1</w:t>
+                <w:highlight w:val="white"/>
+                <w:lang w:eastAsia="en-US"/>
+              </w:rPr>
+              <w:t xml:space="preserve"> 1;</w:t>
             </w:r>
           </w:p>
           <w:p>
@@ -18058,7 +18063,7 @@
                 <w:color w:val="000000"/>
                 <w:sz w:val="23"/>
                 <w:szCs w:val="23"/>
-                <w:highlight w:val="yellow"/>
+                <w:highlight w:val="white"/>
                 <w:lang w:eastAsia="en-US"/>
               </w:rPr>
               <w:t>b :</w:t>
@@ -18070,32 +18075,10 @@
                 <w:color w:val="000000"/>
                 <w:sz w:val="23"/>
                 <w:szCs w:val="23"/>
-                <w:highlight w:val="yellow"/>
-                <w:lang w:eastAsia="en-US"/>
-              </w:rPr>
-              <w:t xml:space="preserve"> 2 {0}</w:t>
-            </w:r>
-            <w:r>
-              <w:rPr>
-                <w:rFonts w:ascii="Cascadia Mono" w:eastAsiaTheme="minorHAnsi" w:hAnsi="Cascadia Mono" w:cs="Cascadia Mono"/>
-                <w:color w:val="000000"/>
-                <w:sz w:val="23"/>
-                <w:szCs w:val="23"/>
-                <w:highlight w:val="white"/>
-                <w:lang w:eastAsia="en-US"/>
-              </w:rPr>
-              <w:t xml:space="preserve">; </w:t>
-            </w:r>
-            <w:r>
-              <w:rPr>
-                <w:rFonts w:ascii="Cascadia Mono" w:eastAsiaTheme="minorHAnsi" w:hAnsi="Cascadia Mono" w:cs="Cascadia Mono"/>
-                <w:color w:val="008000"/>
-                <w:sz w:val="23"/>
-                <w:szCs w:val="23"/>
-                <w:highlight w:val="white"/>
-                <w:lang w:eastAsia="en-US"/>
-              </w:rPr>
-              <w:t>// Default: 0</w:t>
+                <w:highlight w:val="white"/>
+                <w:lang w:eastAsia="en-US"/>
+              </w:rPr>
+              <w:t xml:space="preserve"> 2;</w:t>
             </w:r>
           </w:p>
           <w:p>
@@ -18176,44 +18159,96 @@
                 <w:color w:val="000000"/>
                 <w:sz w:val="23"/>
                 <w:szCs w:val="23"/>
+                <w:highlight w:val="white"/>
+                <w:lang w:eastAsia="en-US"/>
+              </w:rPr>
+              <w:t>c :</w:t>
+            </w:r>
+            <w:proofErr w:type="gramEnd"/>
+            <w:r>
+              <w:rPr>
+                <w:rFonts w:ascii="Cascadia Mono" w:eastAsiaTheme="minorHAnsi" w:hAnsi="Cascadia Mono" w:cs="Cascadia Mono"/>
+                <w:color w:val="000000"/>
+                <w:sz w:val="23"/>
+                <w:szCs w:val="23"/>
+                <w:highlight w:val="white"/>
+                <w:lang w:eastAsia="en-US"/>
+              </w:rPr>
+              <w:t xml:space="preserve"> 3;</w:t>
+            </w:r>
+          </w:p>
+          <w:p>
+            <w:pPr>
+              <w:autoSpaceDE w:val="0"/>
+              <w:autoSpaceDN w:val="0"/>
+              <w:adjustRightInd w:val="0"/>
+              <w:spacing w:line="240" w:lineRule="auto"/>
+              <w:jc w:val="left"/>
+              <w:rPr>
+                <w:rFonts w:ascii="Cascadia Mono" w:eastAsiaTheme="minorHAnsi" w:hAnsi="Cascadia Mono" w:cs="Cascadia Mono"/>
+                <w:color w:val="000000"/>
+                <w:sz w:val="23"/>
+                <w:szCs w:val="23"/>
+                <w:highlight w:val="white"/>
+                <w:lang w:eastAsia="en-US"/>
+              </w:rPr>
+            </w:pPr>
+            <w:r>
+              <w:rPr>
+                <w:rFonts w:ascii="Cascadia Mono" w:eastAsiaTheme="minorHAnsi" w:hAnsi="Cascadia Mono" w:cs="Cascadia Mono"/>
+                <w:color w:val="000000"/>
+                <w:sz w:val="23"/>
+                <w:szCs w:val="23"/>
+                <w:highlight w:val="white"/>
+                <w:lang w:eastAsia="en-US"/>
+              </w:rPr>
+              <w:t xml:space="preserve">   </w:t>
+            </w:r>
+            <w:proofErr w:type="gramStart"/>
+            <w:r>
+              <w:rPr>
+                <w:rFonts w:ascii="Cascadia Mono" w:eastAsiaTheme="minorHAnsi" w:hAnsi="Cascadia Mono" w:cs="Cascadia Mono"/>
+                <w:color w:val="000000"/>
+                <w:sz w:val="23"/>
+                <w:szCs w:val="23"/>
+                <w:highlight w:val="white"/>
+                <w:lang w:eastAsia="en-US"/>
+              </w:rPr>
+              <w:t>Flags(</w:t>
+            </w:r>
+            <w:proofErr w:type="gramEnd"/>
+            <w:r>
+              <w:rPr>
+                <w:rFonts w:ascii="Cascadia Mono" w:eastAsiaTheme="minorHAnsi" w:hAnsi="Cascadia Mono" w:cs="Cascadia Mono"/>
+                <w:color w:val="000000"/>
+                <w:sz w:val="23"/>
+                <w:szCs w:val="23"/>
+                <w:highlight w:val="white"/>
+                <w:lang w:eastAsia="en-US"/>
+              </w:rPr>
+              <w:t xml:space="preserve">) : </w:t>
+            </w:r>
+            <w:r>
+              <w:rPr>
+                <w:rFonts w:ascii="Cascadia Mono" w:eastAsiaTheme="minorHAnsi" w:hAnsi="Cascadia Mono" w:cs="Cascadia Mono"/>
+                <w:color w:val="000000"/>
+                <w:sz w:val="23"/>
+                <w:szCs w:val="23"/>
                 <w:highlight w:val="yellow"/>
                 <w:lang w:eastAsia="en-US"/>
               </w:rPr>
-              <w:t>c :</w:t>
-            </w:r>
-            <w:proofErr w:type="gramEnd"/>
-            <w:r>
-              <w:rPr>
-                <w:rFonts w:ascii="Cascadia Mono" w:eastAsiaTheme="minorHAnsi" w:hAnsi="Cascadia Mono" w:cs="Cascadia Mono"/>
-                <w:color w:val="000000"/>
-                <w:sz w:val="23"/>
-                <w:szCs w:val="23"/>
-                <w:highlight w:val="yellow"/>
-                <w:lang w:eastAsia="en-US"/>
-              </w:rPr>
-              <w:t xml:space="preserve"> 3 {5}</w:t>
-            </w:r>
-            <w:r>
-              <w:rPr>
-                <w:rFonts w:ascii="Cascadia Mono" w:eastAsiaTheme="minorHAnsi" w:hAnsi="Cascadia Mono" w:cs="Cascadia Mono"/>
-                <w:color w:val="000000"/>
-                <w:sz w:val="23"/>
-                <w:szCs w:val="23"/>
-                <w:highlight w:val="white"/>
-                <w:lang w:eastAsia="en-US"/>
-              </w:rPr>
-              <w:t xml:space="preserve">; </w:t>
-            </w:r>
-            <w:r>
-              <w:rPr>
-                <w:rFonts w:ascii="Cascadia Mono" w:eastAsiaTheme="minorHAnsi" w:hAnsi="Cascadia Mono" w:cs="Cascadia Mono"/>
-                <w:color w:val="008000"/>
-                <w:sz w:val="23"/>
-                <w:szCs w:val="23"/>
-                <w:highlight w:val="white"/>
-                <w:lang w:eastAsia="en-US"/>
-              </w:rPr>
-              <w:t>// Default: 5</w:t>
+              <w:t>a(1), b(2), c(5)</w:t>
+            </w:r>
+            <w:r>
+              <w:rPr>
+                <w:rFonts w:ascii="Cascadia Mono" w:eastAsiaTheme="minorHAnsi" w:hAnsi="Cascadia Mono" w:cs="Cascadia Mono"/>
+                <w:color w:val="000000"/>
+                <w:sz w:val="23"/>
+                <w:szCs w:val="23"/>
+                <w:highlight w:val="white"/>
+                <w:lang w:eastAsia="en-US"/>
+              </w:rPr>
+              <w:t xml:space="preserve"> {}</w:t>
             </w:r>
           </w:p>
           <w:p>
@@ -18756,7 +18791,7 @@
       <w:pPr>
         <w:pStyle w:val="Heading3"/>
       </w:pPr>
-      <w:bookmarkStart w:id="13" w:name="_Toc190787097"/>
+      <w:bookmarkStart w:id="13" w:name="_Toc191058330"/>
       <w:r>
         <w:t>Relaxed Requirements for constexpr Member Functions</w:t>
       </w:r>
@@ -18982,6 +19017,7 @@
         </w:numPr>
       </w:pPr>
       <w:r>
+        <w:lastRenderedPageBreak/>
         <w:t xml:space="preserve">The </w:t>
       </w:r>
       <w:r>
@@ -19042,7 +19078,6 @@
                 <w:highlight w:val="white"/>
                 <w:lang w:eastAsia="en-US"/>
               </w:rPr>
-              <w:lastRenderedPageBreak/>
               <w:t>// A class with constexpr member functions</w:t>
             </w:r>
           </w:p>
@@ -21195,7 +21230,7 @@
       <w:pPr>
         <w:pStyle w:val="Heading3"/>
       </w:pPr>
-      <w:bookmarkStart w:id="14" w:name="_Toc190787098"/>
+      <w:bookmarkStart w:id="14" w:name="_Toc191058331"/>
       <w:r>
         <w:t>Inheriting Constructors</w:t>
       </w:r>
@@ -21286,6 +21321,7 @@
         <w:pStyle w:val="Heading4"/>
       </w:pPr>
       <w:r>
+        <w:lastRenderedPageBreak/>
         <w:t>What is Constructor Inheritance?</w:t>
       </w:r>
     </w:p>
@@ -21352,7 +21388,6 @@
         </w:numPr>
       </w:pPr>
       <w:r>
-        <w:lastRenderedPageBreak/>
         <w:t xml:space="preserve">With constructor inheritance (introduced in C++11) and improved in C++14, the derived </w:t>
       </w:r>
       <w:r>
@@ -22751,7 +22786,7 @@
       <w:pPr>
         <w:pStyle w:val="Heading3"/>
       </w:pPr>
-      <w:bookmarkStart w:id="15" w:name="_Toc190787099"/>
+      <w:bookmarkStart w:id="15" w:name="_Toc191058332"/>
       <w:r>
         <w:t>Aggregate Initialization with Member Initializers</w:t>
       </w:r>
@@ -22834,6 +22869,7 @@
         <w:pStyle w:val="Heading4"/>
       </w:pPr>
       <w:r>
+        <w:lastRenderedPageBreak/>
         <w:t>What is Aggregate Initialization?</w:t>
       </w:r>
     </w:p>
@@ -24075,7 +24111,7 @@
       <w:pPr>
         <w:pStyle w:val="Heading1"/>
       </w:pPr>
-      <w:bookmarkStart w:id="16" w:name="_Toc190787100"/>
+      <w:bookmarkStart w:id="16" w:name="_Toc191058333"/>
       <w:r>
         <w:lastRenderedPageBreak/>
         <w:t>Standard Library Features</w:t>
@@ -24086,7 +24122,7 @@
       <w:pPr>
         <w:pStyle w:val="Heading3"/>
       </w:pPr>
-      <w:bookmarkStart w:id="17" w:name="_Toc190787101"/>
+      <w:bookmarkStart w:id="17" w:name="_Toc191058334"/>
       <w:r>
         <w:t>Standard User-Defined Literals</w:t>
       </w:r>
@@ -25426,7 +25462,7 @@
       <w:pPr>
         <w:pStyle w:val="Heading3"/>
       </w:pPr>
-      <w:bookmarkStart w:id="18" w:name="_Toc190787102"/>
+      <w:bookmarkStart w:id="18" w:name="_Toc191058335"/>
       <w:r>
         <w:t xml:space="preserve">The </w:t>
       </w:r>
@@ -27221,7 +27257,7 @@
       <w:pPr>
         <w:pStyle w:val="Heading3"/>
       </w:pPr>
-      <w:bookmarkStart w:id="19" w:name="_Toc190787103"/>
+      <w:bookmarkStart w:id="19" w:name="_Toc191058336"/>
       <w:r>
         <w:t xml:space="preserve">The </w:t>
       </w:r>
@@ -28194,7 +28230,7 @@
       <w:pPr>
         <w:pStyle w:val="Heading3"/>
       </w:pPr>
-      <w:bookmarkStart w:id="20" w:name="_Toc190787104"/>
+      <w:bookmarkStart w:id="20" w:name="_Toc191058337"/>
       <w:r>
         <w:lastRenderedPageBreak/>
         <w:t>Heterogeneous Lookup in Associative Containers</w:t>
@@ -30414,7 +30450,7 @@
       <w:pPr>
         <w:pStyle w:val="Heading3"/>
       </w:pPr>
-      <w:bookmarkStart w:id="21" w:name="_Toc190787105"/>
+      <w:bookmarkStart w:id="21" w:name="_Toc191058338"/>
       <w:r>
         <w:t xml:space="preserve">The </w:t>
       </w:r>
@@ -31987,7 +32023,7 @@
       <w:pPr>
         <w:pStyle w:val="Heading3"/>
       </w:pPr>
-      <w:bookmarkStart w:id="22" w:name="_Toc190787106"/>
+      <w:bookmarkStart w:id="22" w:name="_Toc191058339"/>
       <w:r>
         <w:t xml:space="preserve">The </w:t>
       </w:r>
@@ -32217,19 +32253,7 @@
         <w:rPr>
           <w:rStyle w:val="Strong"/>
         </w:rPr>
-        <w:t>template</w:t>
-      </w:r>
-      <w:r>
-        <w:rPr>
-          <w:rStyle w:val="Strong"/>
-        </w:rPr>
-        <w:t xml:space="preserve"> </w:t>
-      </w:r>
-      <w:r>
-        <w:rPr>
-          <w:rStyle w:val="Strong"/>
-        </w:rPr>
-        <w:t>metaprogramming</w:t>
+        <w:t>template metaprogramming</w:t>
       </w:r>
       <w:r>
         <w:t>.</w:t>
@@ -32273,10 +32297,7 @@
       </w:r>
       <w:proofErr w:type="spellEnd"/>
       <w:r>
-        <w:t xml:space="preserve"> Works</w:t>
-      </w:r>
-      <w:r>
-        <w:t>?</w:t>
+        <w:t xml:space="preserve"> Works?</w:t>
       </w:r>
     </w:p>
     <w:p>
@@ -33540,13 +33561,7 @@
       <w:jc w:val="right"/>
     </w:pPr>
     <w:r>
-      <w:t xml:space="preserve"> </w:t>
-    </w:r>
-    <w:r>
-      <w:t>C++14 Language Features</w:t>
-    </w:r>
-    <w:r>
-      <w:t xml:space="preserve"> </w:t>
+      <w:t xml:space="preserve"> C++14 Language Features </w:t>
     </w:r>
     <w:sdt>
       <w:sdtPr>

</xml_diff>

<commit_message>
Updated all documents, corrected few mistakes
</commit_message>
<xml_diff>
--- a/Language_Features/CPP14.docx
+++ b/Language_Features/CPP14.docx
@@ -99,7 +99,7 @@
             </w:rPr>
             <w:fldChar w:fldCharType="separate"/>
           </w:r>
-          <w:hyperlink w:anchor="_Toc191058317" w:history="1">
+          <w:hyperlink w:anchor="_Toc191308180" w:history="1">
             <w:r>
               <w:rPr>
                 <w:rStyle w:val="Hyperlink"/>
@@ -144,7 +144,7 @@
                 <w:noProof/>
                 <w:webHidden/>
               </w:rPr>
-              <w:instrText xml:space="preserve"> PAGEREF _Toc191058317 \h </w:instrText>
+              <w:instrText xml:space="preserve"> PAGEREF _Toc191308180 \h </w:instrText>
             </w:r>
             <w:r>
               <w:rPr>
@@ -187,7 +187,7 @@
               <w14:ligatures w14:val="standardContextual"/>
             </w:rPr>
           </w:pPr>
-          <w:hyperlink w:anchor="_Toc191058318" w:history="1">
+          <w:hyperlink w:anchor="_Toc191308181" w:history="1">
             <w:r>
               <w:rPr>
                 <w:rStyle w:val="Hyperlink"/>
@@ -232,7 +232,7 @@
                 <w:noProof/>
                 <w:webHidden/>
               </w:rPr>
-              <w:instrText xml:space="preserve"> PAGEREF _Toc191058318 \h </w:instrText>
+              <w:instrText xml:space="preserve"> PAGEREF _Toc191308181 \h </w:instrText>
             </w:r>
             <w:r>
               <w:rPr>
@@ -275,7 +275,7 @@
               <w14:ligatures w14:val="standardContextual"/>
             </w:rPr>
           </w:pPr>
-          <w:hyperlink w:anchor="_Toc191058319" w:history="1">
+          <w:hyperlink w:anchor="_Toc191308182" w:history="1">
             <w:r>
               <w:rPr>
                 <w:rStyle w:val="Hyperlink"/>
@@ -320,7 +320,7 @@
                 <w:noProof/>
                 <w:webHidden/>
               </w:rPr>
-              <w:instrText xml:space="preserve"> PAGEREF _Toc191058319 \h </w:instrText>
+              <w:instrText xml:space="preserve"> PAGEREF _Toc191308182 \h </w:instrText>
             </w:r>
             <w:r>
               <w:rPr>
@@ -363,7 +363,7 @@
               <w14:ligatures w14:val="standardContextual"/>
             </w:rPr>
           </w:pPr>
-          <w:hyperlink w:anchor="_Toc191058320" w:history="1">
+          <w:hyperlink w:anchor="_Toc191308183" w:history="1">
             <w:r>
               <w:rPr>
                 <w:rStyle w:val="Hyperlink"/>
@@ -408,7 +408,7 @@
                 <w:noProof/>
                 <w:webHidden/>
               </w:rPr>
-              <w:instrText xml:space="preserve"> PAGEREF _Toc191058320 \h </w:instrText>
+              <w:instrText xml:space="preserve"> PAGEREF _Toc191308183 \h </w:instrText>
             </w:r>
             <w:r>
               <w:rPr>
@@ -451,7 +451,7 @@
               <w14:ligatures w14:val="standardContextual"/>
             </w:rPr>
           </w:pPr>
-          <w:hyperlink w:anchor="_Toc191058321" w:history="1">
+          <w:hyperlink w:anchor="_Toc191308184" w:history="1">
             <w:r>
               <w:rPr>
                 <w:rStyle w:val="Hyperlink"/>
@@ -496,7 +496,7 @@
                 <w:noProof/>
                 <w:webHidden/>
               </w:rPr>
-              <w:instrText xml:space="preserve"> PAGEREF _Toc191058321 \h </w:instrText>
+              <w:instrText xml:space="preserve"> PAGEREF _Toc191308184 \h </w:instrText>
             </w:r>
             <w:r>
               <w:rPr>
@@ -539,7 +539,7 @@
               <w14:ligatures w14:val="standardContextual"/>
             </w:rPr>
           </w:pPr>
-          <w:hyperlink w:anchor="_Toc191058322" w:history="1">
+          <w:hyperlink w:anchor="_Toc191308185" w:history="1">
             <w:r>
               <w:rPr>
                 <w:rStyle w:val="Hyperlink"/>
@@ -584,7 +584,7 @@
                 <w:noProof/>
                 <w:webHidden/>
               </w:rPr>
-              <w:instrText xml:space="preserve"> PAGEREF _Toc191058322 \h </w:instrText>
+              <w:instrText xml:space="preserve"> PAGEREF _Toc191308185 \h </w:instrText>
             </w:r>
             <w:r>
               <w:rPr>
@@ -627,7 +627,7 @@
               <w14:ligatures w14:val="standardContextual"/>
             </w:rPr>
           </w:pPr>
-          <w:hyperlink w:anchor="_Toc191058323" w:history="1">
+          <w:hyperlink w:anchor="_Toc191308186" w:history="1">
             <w:r>
               <w:rPr>
                 <w:rStyle w:val="Hyperlink"/>
@@ -682,7 +682,7 @@
                 <w:noProof/>
                 <w:webHidden/>
               </w:rPr>
-              <w:instrText xml:space="preserve"> PAGEREF _Toc191058323 \h </w:instrText>
+              <w:instrText xml:space="preserve"> PAGEREF _Toc191308186 \h </w:instrText>
             </w:r>
             <w:r>
               <w:rPr>
@@ -725,7 +725,7 @@
               <w14:ligatures w14:val="standardContextual"/>
             </w:rPr>
           </w:pPr>
-          <w:hyperlink w:anchor="_Toc191058324" w:history="1">
+          <w:hyperlink w:anchor="_Toc191308187" w:history="1">
             <w:r>
               <w:rPr>
                 <w:rStyle w:val="Hyperlink"/>
@@ -787,7 +787,7 @@
                 <w:noProof/>
                 <w:webHidden/>
               </w:rPr>
-              <w:instrText xml:space="preserve"> PAGEREF _Toc191058324 \h </w:instrText>
+              <w:instrText xml:space="preserve"> PAGEREF _Toc191308187 \h </w:instrText>
             </w:r>
             <w:r>
               <w:rPr>
@@ -830,7 +830,7 @@
               <w14:ligatures w14:val="standardContextual"/>
             </w:rPr>
           </w:pPr>
-          <w:hyperlink w:anchor="_Toc191058325" w:history="1">
+          <w:hyperlink w:anchor="_Toc191308188" w:history="1">
             <w:r>
               <w:rPr>
                 <w:rStyle w:val="Hyperlink"/>
@@ -875,7 +875,7 @@
                 <w:noProof/>
                 <w:webHidden/>
               </w:rPr>
-              <w:instrText xml:space="preserve"> PAGEREF _Toc191058325 \h </w:instrText>
+              <w:instrText xml:space="preserve"> PAGEREF _Toc191308188 \h </w:instrText>
             </w:r>
             <w:r>
               <w:rPr>
@@ -918,7 +918,7 @@
               <w14:ligatures w14:val="standardContextual"/>
             </w:rPr>
           </w:pPr>
-          <w:hyperlink w:anchor="_Toc191058326" w:history="1">
+          <w:hyperlink w:anchor="_Toc191308189" w:history="1">
             <w:r>
               <w:rPr>
                 <w:rStyle w:val="Hyperlink"/>
@@ -963,7 +963,7 @@
                 <w:noProof/>
                 <w:webHidden/>
               </w:rPr>
-              <w:instrText xml:space="preserve"> PAGEREF _Toc191058326 \h </w:instrText>
+              <w:instrText xml:space="preserve"> PAGEREF _Toc191308189 \h </w:instrText>
             </w:r>
             <w:r>
               <w:rPr>
@@ -1006,7 +1006,7 @@
               <w14:ligatures w14:val="standardContextual"/>
             </w:rPr>
           </w:pPr>
-          <w:hyperlink w:anchor="_Toc191058327" w:history="1">
+          <w:hyperlink w:anchor="_Toc191308190" w:history="1">
             <w:r>
               <w:rPr>
                 <w:rStyle w:val="Hyperlink"/>
@@ -1051,7 +1051,7 @@
                 <w:noProof/>
                 <w:webHidden/>
               </w:rPr>
-              <w:instrText xml:space="preserve"> PAGEREF _Toc191058327 \h </w:instrText>
+              <w:instrText xml:space="preserve"> PAGEREF _Toc191308190 \h </w:instrText>
             </w:r>
             <w:r>
               <w:rPr>
@@ -1094,7 +1094,7 @@
               <w14:ligatures w14:val="standardContextual"/>
             </w:rPr>
           </w:pPr>
-          <w:hyperlink w:anchor="_Toc191058328" w:history="1">
+          <w:hyperlink w:anchor="_Toc191308191" w:history="1">
             <w:r>
               <w:rPr>
                 <w:rStyle w:val="Hyperlink"/>
@@ -1139,7 +1139,7 @@
                 <w:noProof/>
                 <w:webHidden/>
               </w:rPr>
-              <w:instrText xml:space="preserve"> PAGEREF _Toc191058328 \h </w:instrText>
+              <w:instrText xml:space="preserve"> PAGEREF _Toc191308191 \h </w:instrText>
             </w:r>
             <w:r>
               <w:rPr>
@@ -1182,7 +1182,7 @@
               <w14:ligatures w14:val="standardContextual"/>
             </w:rPr>
           </w:pPr>
-          <w:hyperlink w:anchor="_Toc191058329" w:history="1">
+          <w:hyperlink w:anchor="_Toc191308192" w:history="1">
             <w:r>
               <w:rPr>
                 <w:rStyle w:val="Hyperlink"/>
@@ -1227,7 +1227,7 @@
                 <w:noProof/>
                 <w:webHidden/>
               </w:rPr>
-              <w:instrText xml:space="preserve"> PAGEREF _Toc191058329 \h </w:instrText>
+              <w:instrText xml:space="preserve"> PAGEREF _Toc191308192 \h </w:instrText>
             </w:r>
             <w:r>
               <w:rPr>
@@ -1270,7 +1270,7 @@
               <w14:ligatures w14:val="standardContextual"/>
             </w:rPr>
           </w:pPr>
-          <w:hyperlink w:anchor="_Toc191058330" w:history="1">
+          <w:hyperlink w:anchor="_Toc191308193" w:history="1">
             <w:r>
               <w:rPr>
                 <w:rStyle w:val="Hyperlink"/>
@@ -1315,7 +1315,7 @@
                 <w:noProof/>
                 <w:webHidden/>
               </w:rPr>
-              <w:instrText xml:space="preserve"> PAGEREF _Toc191058330 \h </w:instrText>
+              <w:instrText xml:space="preserve"> PAGEREF _Toc191308193 \h </w:instrText>
             </w:r>
             <w:r>
               <w:rPr>
@@ -1358,7 +1358,7 @@
               <w14:ligatures w14:val="standardContextual"/>
             </w:rPr>
           </w:pPr>
-          <w:hyperlink w:anchor="_Toc191058331" w:history="1">
+          <w:hyperlink w:anchor="_Toc191308194" w:history="1">
             <w:r>
               <w:rPr>
                 <w:rStyle w:val="Hyperlink"/>
@@ -1403,7 +1403,7 @@
                 <w:noProof/>
                 <w:webHidden/>
               </w:rPr>
-              <w:instrText xml:space="preserve"> PAGEREF _Toc191058331 \h </w:instrText>
+              <w:instrText xml:space="preserve"> PAGEREF _Toc191308194 \h </w:instrText>
             </w:r>
             <w:r>
               <w:rPr>
@@ -1446,7 +1446,7 @@
               <w14:ligatures w14:val="standardContextual"/>
             </w:rPr>
           </w:pPr>
-          <w:hyperlink w:anchor="_Toc191058332" w:history="1">
+          <w:hyperlink w:anchor="_Toc191308195" w:history="1">
             <w:r>
               <w:rPr>
                 <w:rStyle w:val="Hyperlink"/>
@@ -1491,7 +1491,7 @@
                 <w:noProof/>
                 <w:webHidden/>
               </w:rPr>
-              <w:instrText xml:space="preserve"> PAGEREF _Toc191058332 \h </w:instrText>
+              <w:instrText xml:space="preserve"> PAGEREF _Toc191308195 \h </w:instrText>
             </w:r>
             <w:r>
               <w:rPr>
@@ -1534,7 +1534,7 @@
               <w14:ligatures w14:val="standardContextual"/>
             </w:rPr>
           </w:pPr>
-          <w:hyperlink w:anchor="_Toc191058333" w:history="1">
+          <w:hyperlink w:anchor="_Toc191308196" w:history="1">
             <w:r>
               <w:rPr>
                 <w:rStyle w:val="Hyperlink"/>
@@ -1579,7 +1579,7 @@
                 <w:noProof/>
                 <w:webHidden/>
               </w:rPr>
-              <w:instrText xml:space="preserve"> PAGEREF _Toc191058333 \h </w:instrText>
+              <w:instrText xml:space="preserve"> PAGEREF _Toc191308196 \h </w:instrText>
             </w:r>
             <w:r>
               <w:rPr>
@@ -1622,7 +1622,7 @@
               <w14:ligatures w14:val="standardContextual"/>
             </w:rPr>
           </w:pPr>
-          <w:hyperlink w:anchor="_Toc191058334" w:history="1">
+          <w:hyperlink w:anchor="_Toc191308197" w:history="1">
             <w:r>
               <w:rPr>
                 <w:rStyle w:val="Hyperlink"/>
@@ -1667,7 +1667,7 @@
                 <w:noProof/>
                 <w:webHidden/>
               </w:rPr>
-              <w:instrText xml:space="preserve"> PAGEREF _Toc191058334 \h </w:instrText>
+              <w:instrText xml:space="preserve"> PAGEREF _Toc191308197 \h </w:instrText>
             </w:r>
             <w:r>
               <w:rPr>
@@ -1710,7 +1710,7 @@
               <w14:ligatures w14:val="standardContextual"/>
             </w:rPr>
           </w:pPr>
-          <w:hyperlink w:anchor="_Toc191058335" w:history="1">
+          <w:hyperlink w:anchor="_Toc191308198" w:history="1">
             <w:r>
               <w:rPr>
                 <w:rStyle w:val="Hyperlink"/>
@@ -1765,7 +1765,7 @@
                 <w:noProof/>
                 <w:webHidden/>
               </w:rPr>
-              <w:instrText xml:space="preserve"> PAGEREF _Toc191058335 \h </w:instrText>
+              <w:instrText xml:space="preserve"> PAGEREF _Toc191308198 \h </w:instrText>
             </w:r>
             <w:r>
               <w:rPr>
@@ -1808,7 +1808,7 @@
               <w14:ligatures w14:val="standardContextual"/>
             </w:rPr>
           </w:pPr>
-          <w:hyperlink w:anchor="_Toc191058336" w:history="1">
+          <w:hyperlink w:anchor="_Toc191308199" w:history="1">
             <w:r>
               <w:rPr>
                 <w:rStyle w:val="Hyperlink"/>
@@ -1863,7 +1863,7 @@
                 <w:noProof/>
                 <w:webHidden/>
               </w:rPr>
-              <w:instrText xml:space="preserve"> PAGEREF _Toc191058336 \h </w:instrText>
+              <w:instrText xml:space="preserve"> PAGEREF _Toc191308199 \h </w:instrText>
             </w:r>
             <w:r>
               <w:rPr>
@@ -1906,7 +1906,7 @@
               <w14:ligatures w14:val="standardContextual"/>
             </w:rPr>
           </w:pPr>
-          <w:hyperlink w:anchor="_Toc191058337" w:history="1">
+          <w:hyperlink w:anchor="_Toc191308200" w:history="1">
             <w:r>
               <w:rPr>
                 <w:rStyle w:val="Hyperlink"/>
@@ -1951,7 +1951,7 @@
                 <w:noProof/>
                 <w:webHidden/>
               </w:rPr>
-              <w:instrText xml:space="preserve"> PAGEREF _Toc191058337 \h </w:instrText>
+              <w:instrText xml:space="preserve"> PAGEREF _Toc191308200 \h </w:instrText>
             </w:r>
             <w:r>
               <w:rPr>
@@ -1994,7 +1994,7 @@
               <w14:ligatures w14:val="standardContextual"/>
             </w:rPr>
           </w:pPr>
-          <w:hyperlink w:anchor="_Toc191058338" w:history="1">
+          <w:hyperlink w:anchor="_Toc191308201" w:history="1">
             <w:r>
               <w:rPr>
                 <w:rStyle w:val="Hyperlink"/>
@@ -2049,7 +2049,7 @@
                 <w:noProof/>
                 <w:webHidden/>
               </w:rPr>
-              <w:instrText xml:space="preserve"> PAGEREF _Toc191058338 \h </w:instrText>
+              <w:instrText xml:space="preserve"> PAGEREF _Toc191308201 \h </w:instrText>
             </w:r>
             <w:r>
               <w:rPr>
@@ -2092,7 +2092,7 @@
               <w14:ligatures w14:val="standardContextual"/>
             </w:rPr>
           </w:pPr>
-          <w:hyperlink w:anchor="_Toc191058339" w:history="1">
+          <w:hyperlink w:anchor="_Toc191308202" w:history="1">
             <w:r>
               <w:rPr>
                 <w:rStyle w:val="Hyperlink"/>
@@ -2147,7 +2147,7 @@
                 <w:noProof/>
                 <w:webHidden/>
               </w:rPr>
-              <w:instrText xml:space="preserve"> PAGEREF _Toc191058339 \h </w:instrText>
+              <w:instrText xml:space="preserve"> PAGEREF _Toc191308202 \h </w:instrText>
             </w:r>
             <w:r>
               <w:rPr>
@@ -2219,7 +2219,7 @@
       <w:pPr>
         <w:pStyle w:val="Heading1"/>
       </w:pPr>
-      <w:bookmarkStart w:id="0" w:name="_Toc191058317"/>
+      <w:bookmarkStart w:id="0" w:name="_Toc191308180"/>
       <w:r>
         <w:lastRenderedPageBreak/>
         <w:t>Core Language Features</w:t>
@@ -2230,7 +2230,7 @@
       <w:pPr>
         <w:pStyle w:val="Heading3"/>
       </w:pPr>
-      <w:bookmarkStart w:id="1" w:name="_Toc191058318"/>
+      <w:bookmarkStart w:id="1" w:name="_Toc191308181"/>
       <w:r>
         <w:t>Digit Separators</w:t>
       </w:r>
@@ -3185,7 +3185,7 @@
       <w:pPr>
         <w:pStyle w:val="Heading3"/>
       </w:pPr>
-      <w:bookmarkStart w:id="2" w:name="_Toc191058319"/>
+      <w:bookmarkStart w:id="2" w:name="_Toc191308182"/>
       <w:r>
         <w:t>Binary Literals</w:t>
       </w:r>
@@ -4423,7 +4423,7 @@
       <w:pPr>
         <w:pStyle w:val="Heading3"/>
       </w:pPr>
-      <w:bookmarkStart w:id="3" w:name="_Toc191058320"/>
+      <w:bookmarkStart w:id="3" w:name="_Toc191308183"/>
       <w:r>
         <w:t>Generic Lambdas</w:t>
       </w:r>
@@ -6215,7 +6215,7 @@
       <w:pPr>
         <w:pStyle w:val="Heading3"/>
       </w:pPr>
-      <w:bookmarkStart w:id="4" w:name="_Toc191058321"/>
+      <w:bookmarkStart w:id="4" w:name="_Toc191308184"/>
       <w:r>
         <w:lastRenderedPageBreak/>
         <w:t>Generalized Lambda Captures</w:t>
@@ -7532,7 +7532,7 @@
       <w:pPr>
         <w:pStyle w:val="Heading3"/>
       </w:pPr>
-      <w:bookmarkStart w:id="5" w:name="_Toc191058322"/>
+      <w:bookmarkStart w:id="5" w:name="_Toc191308185"/>
       <w:r>
         <w:lastRenderedPageBreak/>
         <w:t>Return Type Deduction for Functions</w:t>
@@ -9229,7 +9229,7 @@
       <w:pPr>
         <w:pStyle w:val="Heading3"/>
       </w:pPr>
-      <w:bookmarkStart w:id="6" w:name="_Toc191058323"/>
+      <w:bookmarkStart w:id="6" w:name="_Toc191308186"/>
       <w:r>
         <w:lastRenderedPageBreak/>
         <w:t xml:space="preserve">The </w:t>
@@ -11961,7 +11961,7 @@
       <w:pPr>
         <w:pStyle w:val="Heading3"/>
       </w:pPr>
-      <w:bookmarkStart w:id="7" w:name="_Toc191058324"/>
+      <w:bookmarkStart w:id="7" w:name="_Toc191308187"/>
       <w:r>
         <w:t xml:space="preserve">Relaxed </w:t>
       </w:r>
@@ -13858,7 +13858,7 @@
       <w:pPr>
         <w:pStyle w:val="Heading3"/>
       </w:pPr>
-      <w:bookmarkStart w:id="8" w:name="_Toc191058325"/>
+      <w:bookmarkStart w:id="8" w:name="_Toc191308188"/>
       <w:r>
         <w:t>Variable Templates</w:t>
       </w:r>
@@ -15251,7 +15251,7 @@
       <w:pPr>
         <w:pStyle w:val="Heading3"/>
       </w:pPr>
-      <w:bookmarkStart w:id="9" w:name="_Toc191058326"/>
+      <w:bookmarkStart w:id="9" w:name="_Toc191308189"/>
       <w:r>
         <w:t>Deprecated Attribute</w:t>
       </w:r>
@@ -16700,7 +16700,7 @@
       <w:pPr>
         <w:pStyle w:val="Heading3"/>
       </w:pPr>
-      <w:bookmarkStart w:id="10" w:name="_Toc191058327"/>
+      <w:bookmarkStart w:id="10" w:name="_Toc191308190"/>
       <w:r>
         <w:t>Sized Deallocation</w:t>
       </w:r>
@@ -17705,7 +17705,7 @@
       <w:pPr>
         <w:pStyle w:val="Heading1"/>
       </w:pPr>
-      <w:bookmarkStart w:id="11" w:name="_Toc191058328"/>
+      <w:bookmarkStart w:id="11" w:name="_Toc191308191"/>
       <w:r>
         <w:lastRenderedPageBreak/>
         <w:t>Class-Related Features</w:t>
@@ -17719,7 +17719,7 @@
       <w:r>
         <w:t xml:space="preserve"> </w:t>
       </w:r>
-      <w:bookmarkStart w:id="12" w:name="_Toc191058329"/>
+      <w:bookmarkStart w:id="12" w:name="_Toc191308192"/>
       <w:r>
         <w:t>Initializers for Bit-Fields</w:t>
       </w:r>
@@ -18767,7 +18767,29 @@
                 <w:highlight w:val="white"/>
                 <w:lang w:eastAsia="en-US"/>
               </w:rPr>
-              <w:t>// Output: 1 0 5</w:t>
+              <w:t xml:space="preserve">// Output: 1 </w:t>
+            </w:r>
+            <w:r>
+              <w:rPr>
+                <w:rFonts w:ascii="Cascadia Mono" w:eastAsiaTheme="minorHAnsi" w:hAnsi="Cascadia Mono" w:cs="Cascadia Mono"/>
+                <w:color w:val="008000"/>
+                <w:sz w:val="23"/>
+                <w:szCs w:val="23"/>
+                <w:highlight w:val="white"/>
+                <w:lang w:eastAsia="en-US"/>
+              </w:rPr>
+              <w:t>2</w:t>
+            </w:r>
+            <w:r>
+              <w:rPr>
+                <w:rFonts w:ascii="Cascadia Mono" w:eastAsiaTheme="minorHAnsi" w:hAnsi="Cascadia Mono" w:cs="Cascadia Mono"/>
+                <w:color w:val="008000"/>
+                <w:sz w:val="23"/>
+                <w:szCs w:val="23"/>
+                <w:highlight w:val="white"/>
+                <w:lang w:eastAsia="en-US"/>
+              </w:rPr>
+              <w:t xml:space="preserve"> 5</w:t>
             </w:r>
           </w:p>
           <w:p>
@@ -18791,7 +18813,7 @@
       <w:pPr>
         <w:pStyle w:val="Heading3"/>
       </w:pPr>
-      <w:bookmarkStart w:id="13" w:name="_Toc191058330"/>
+      <w:bookmarkStart w:id="13" w:name="_Toc191308193"/>
       <w:r>
         <w:t>Relaxed Requirements for constexpr Member Functions</w:t>
       </w:r>
@@ -21230,7 +21252,7 @@
       <w:pPr>
         <w:pStyle w:val="Heading3"/>
       </w:pPr>
-      <w:bookmarkStart w:id="14" w:name="_Toc191058331"/>
+      <w:bookmarkStart w:id="14" w:name="_Toc191308194"/>
       <w:r>
         <w:t>Inheriting Constructors</w:t>
       </w:r>
@@ -22786,7 +22808,7 @@
       <w:pPr>
         <w:pStyle w:val="Heading3"/>
       </w:pPr>
-      <w:bookmarkStart w:id="15" w:name="_Toc191058332"/>
+      <w:bookmarkStart w:id="15" w:name="_Toc191308195"/>
       <w:r>
         <w:t>Aggregate Initialization with Member Initializers</w:t>
       </w:r>
@@ -24111,7 +24133,7 @@
       <w:pPr>
         <w:pStyle w:val="Heading1"/>
       </w:pPr>
-      <w:bookmarkStart w:id="16" w:name="_Toc191058333"/>
+      <w:bookmarkStart w:id="16" w:name="_Toc191308196"/>
       <w:r>
         <w:lastRenderedPageBreak/>
         <w:t>Standard Library Features</w:t>
@@ -24122,7 +24144,7 @@
       <w:pPr>
         <w:pStyle w:val="Heading3"/>
       </w:pPr>
-      <w:bookmarkStart w:id="17" w:name="_Toc191058334"/>
+      <w:bookmarkStart w:id="17" w:name="_Toc191308197"/>
       <w:r>
         <w:t>Standard User-Defined Literals</w:t>
       </w:r>
@@ -25462,7 +25484,7 @@
       <w:pPr>
         <w:pStyle w:val="Heading3"/>
       </w:pPr>
-      <w:bookmarkStart w:id="18" w:name="_Toc191058335"/>
+      <w:bookmarkStart w:id="18" w:name="_Toc191308198"/>
       <w:r>
         <w:t xml:space="preserve">The </w:t>
       </w:r>
@@ -27257,7 +27279,7 @@
       <w:pPr>
         <w:pStyle w:val="Heading3"/>
       </w:pPr>
-      <w:bookmarkStart w:id="19" w:name="_Toc191058336"/>
+      <w:bookmarkStart w:id="19" w:name="_Toc191308199"/>
       <w:r>
         <w:t xml:space="preserve">The </w:t>
       </w:r>
@@ -28230,7 +28252,7 @@
       <w:pPr>
         <w:pStyle w:val="Heading3"/>
       </w:pPr>
-      <w:bookmarkStart w:id="20" w:name="_Toc191058337"/>
+      <w:bookmarkStart w:id="20" w:name="_Toc191308200"/>
       <w:r>
         <w:lastRenderedPageBreak/>
         <w:t>Heterogeneous Lookup in Associative Containers</w:t>
@@ -30450,7 +30472,7 @@
       <w:pPr>
         <w:pStyle w:val="Heading3"/>
       </w:pPr>
-      <w:bookmarkStart w:id="21" w:name="_Toc191058338"/>
+      <w:bookmarkStart w:id="21" w:name="_Toc191308201"/>
       <w:r>
         <w:t xml:space="preserve">The </w:t>
       </w:r>
@@ -32023,7 +32045,7 @@
       <w:pPr>
         <w:pStyle w:val="Heading3"/>
       </w:pPr>
-      <w:bookmarkStart w:id="22" w:name="_Toc191058339"/>
+      <w:bookmarkStart w:id="22" w:name="_Toc191308202"/>
       <w:r>
         <w:t xml:space="preserve">The </w:t>
       </w:r>

</xml_diff>